<commit_message>
update missing information in ieee-8030 docu
</commit_message>
<xml_diff>
--- a/Documentacion/biblioteca-formato-ieee-830.docx
+++ b/Documentacion/biblioteca-formato-ieee-830.docx
@@ -625,7 +625,21 @@
               <w:rPr>
                 <w:b/>
               </w:rPr>
-              <w:t>Verificado dep. Calidad.</w:t>
+              <w:t xml:space="preserve">Verificado </w:t>
+            </w:r>
+            <w:proofErr w:type="spellStart"/>
+            <w:r>
+              <w:rPr>
+                <w:b/>
+              </w:rPr>
+              <w:t>dep</w:t>
+            </w:r>
+            <w:proofErr w:type="spellEnd"/>
+            <w:r>
+              <w:rPr>
+                <w:b/>
+              </w:rPr>
+              <w:t>. Calidad.</w:t>
             </w:r>
           </w:p>
         </w:tc>
@@ -669,12 +683,26 @@
           </w:tcPr>
           <w:p>
             <w:pPr>
+              <w:pStyle w:val="Prrafodelista"/>
               <w:widowControl w:val="0"/>
-              <w:jc w:val="center"/>
-            </w:pPr>
-            <w:r>
-              <w:t>Nuestros nombres…</w:t>
-            </w:r>
+              <w:numPr>
+                <w:ilvl w:val="0"/>
+                <w:numId w:val="9"/>
+              </w:numPr>
+            </w:pPr>
+            <w:r>
+              <w:t>Carlos Linero</w:t>
+            </w:r>
+          </w:p>
+          <w:p>
+            <w:pPr>
+              <w:pStyle w:val="Prrafodelista"/>
+              <w:widowControl w:val="0"/>
+              <w:numPr>
+                <w:ilvl w:val="0"/>
+                <w:numId w:val="9"/>
+              </w:numPr>
+            </w:pPr>
           </w:p>
         </w:tc>
         <w:tc>
@@ -3057,7 +3085,15 @@
       <w:bookmarkStart w:id="8" w:name="_1t3h5sf" w:colFirst="0" w:colLast="0"/>
       <w:bookmarkEnd w:id="8"/>
       <w:r>
-        <w:t xml:space="preserve">Sitio web de Biblioteca Pública proporcionara un manejo eficiente del catalogo del libros disponibles </w:t>
+        <w:t xml:space="preserve">Sitio web de Biblioteca Pública proporcionara un manejo eficiente del </w:t>
+      </w:r>
+      <w:proofErr w:type="spellStart"/>
+      <w:r>
+        <w:t>catalogo</w:t>
+      </w:r>
+      <w:proofErr w:type="spellEnd"/>
+      <w:r>
+        <w:t xml:space="preserve"> del libros disponibles </w:t>
       </w:r>
     </w:p>
     <w:p>
@@ -3072,7 +3108,15 @@
         </w:rPr>
       </w:pPr>
       <w:r>
-        <w:t xml:space="preserve">El usuario podrá consultar el catálogo de libros disponibles, filtrar mediante diferentes opciones (nombre, autor, género, etc) y también la posibilidad en el caso de que seas socio, de reservar un ejemplar para luego poder retirarlo del lugar por un tiempo determinado. </w:t>
+        <w:t xml:space="preserve">El usuario podrá consultar el catálogo de libros disponibles, filtrar mediante diferentes opciones (nombre, autor, género, </w:t>
+      </w:r>
+      <w:proofErr w:type="spellStart"/>
+      <w:r>
+        <w:t>etc</w:t>
+      </w:r>
+      <w:proofErr w:type="spellEnd"/>
+      <w:r>
+        <w:t xml:space="preserve">) y también la posibilidad en el caso de que seas socio, de reservar un ejemplar para luego poder retirarlo del lugar por un tiempo determinado. </w:t>
       </w:r>
     </w:p>
     <w:p>
@@ -3087,7 +3131,15 @@
         </w:rPr>
       </w:pPr>
       <w:r>
-        <w:t xml:space="preserve"> La página contará con login de parte del usuario y de parte del administrador.</w:t>
+        <w:t xml:space="preserve"> La página contará con </w:t>
+      </w:r>
+      <w:proofErr w:type="spellStart"/>
+      <w:r>
+        <w:t>login</w:t>
+      </w:r>
+      <w:proofErr w:type="spellEnd"/>
+      <w:r>
+        <w:t xml:space="preserve"> de parte del usuario y de parte del administrador.</w:t>
       </w:r>
     </w:p>
     <w:p>
@@ -3385,18 +3437,28 @@
               </w:rPr>
               <w:t xml:space="preserve">Desarrollador </w:t>
             </w:r>
+            <w:proofErr w:type="spellStart"/>
             <w:r>
               <w:rPr>
                 <w:color w:val="000000"/>
               </w:rPr>
               <w:t>FullStack</w:t>
             </w:r>
-            <w:r>
-              <w:rPr>
-                <w:color w:val="000000"/>
-              </w:rPr>
-              <w:t xml:space="preserve"> y Tester</w:t>
-            </w:r>
+            <w:proofErr w:type="spellEnd"/>
+            <w:r>
+              <w:rPr>
+                <w:color w:val="000000"/>
+              </w:rPr>
+              <w:t xml:space="preserve"> y </w:t>
+            </w:r>
+            <w:proofErr w:type="spellStart"/>
+            <w:r>
+              <w:rPr>
+                <w:color w:val="000000"/>
+              </w:rPr>
+              <w:t>Tester</w:t>
+            </w:r>
+            <w:proofErr w:type="spellEnd"/>
           </w:p>
         </w:tc>
       </w:tr>
@@ -3898,8 +3960,16 @@
               <w:rPr>
                 <w:color w:val="000000"/>
               </w:rPr>
-              <w:t>Desarrollador FullStack</w:t>
-            </w:r>
+              <w:t xml:space="preserve">Desarrollador </w:t>
+            </w:r>
+            <w:proofErr w:type="spellStart"/>
+            <w:r>
+              <w:rPr>
+                <w:color w:val="000000"/>
+              </w:rPr>
+              <w:t>FullStack</w:t>
+            </w:r>
+            <w:proofErr w:type="spellEnd"/>
           </w:p>
         </w:tc>
       </w:tr>
@@ -4165,19 +4235,7 @@
               <w:rPr>
                 <w:color w:val="000000"/>
               </w:rPr>
-              <w:t>lineroacostacarlos</w:t>
-            </w:r>
-            <w:r>
-              <w:rPr>
-                <w:color w:val="000000"/>
-              </w:rPr>
-              <w:t>@</w:t>
-            </w:r>
-            <w:r>
-              <w:rPr>
-                <w:color w:val="000000"/>
-              </w:rPr>
-              <w:t>gmail.com</w:t>
+              <w:t>lineroacostacarlos@gmail.com</w:t>
             </w:r>
           </w:p>
         </w:tc>
@@ -8976,7 +9034,15 @@
       <w:bookmarkStart w:id="19" w:name="_35nkun2" w:colFirst="0" w:colLast="0"/>
       <w:bookmarkEnd w:id="19"/>
       <w:r>
-        <w:t>El sistema de biblioteca   será un producto diseñado para trabajar en entornos WEB, lo que permitirá su utilización de forma rápida y eficaz, además se enfocará en realizar una buena gestión tanto de parte del cliente como del administrador con el objetivo de lograr una buena experiencia de usuario con el fin de integrar una biblioteca publica a las nuevas tecnologías.</w:t>
+        <w:t xml:space="preserve">El sistema de biblioteca   será un producto diseñado para trabajar en entornos WEB, lo que permitirá su utilización de forma rápida y eficaz, además se enfocará en realizar una buena gestión tanto de parte del cliente como del administrador con el objetivo de lograr una buena experiencia de usuario con el fin de integrar una biblioteca </w:t>
+      </w:r>
+      <w:proofErr w:type="spellStart"/>
+      <w:r>
+        <w:t>publica</w:t>
+      </w:r>
+      <w:proofErr w:type="spellEnd"/>
+      <w:r>
+        <w:t xml:space="preserve"> a las nuevas tecnologías.</w:t>
       </w:r>
     </w:p>
     <w:p>
@@ -9696,19 +9762,19 @@
         </w:pBdr>
       </w:pPr>
       <w:r>
-        <w:t xml:space="preserve">Lenguajes y tecnologías en uso: HTML, </w:t>
+        <w:t>Lenguajes y tecnologías en uso: HTML</w:t>
       </w:r>
       <w:r>
-        <w:t>Jav</w:t>
+        <w:t xml:space="preserve"> y</w:t>
       </w:r>
       <w:r>
-        <w:t>as</w:t>
+        <w:t xml:space="preserve"> </w:t>
       </w:r>
       <w:r>
-        <w:t>cript</w:t>
+        <w:t>CSS</w:t>
       </w:r>
       <w:r>
-        <w:t>, Bootstrap.</w:t>
+        <w:t>.</w:t>
       </w:r>
     </w:p>
     <w:p>
@@ -9763,8 +9829,13 @@
         <w:pStyle w:val="Ttulo2"/>
       </w:pPr>
       <w:bookmarkStart w:id="24" w:name="_Toc115534976"/>
+      <w:proofErr w:type="spellStart"/>
       <w:r>
-        <w:t>Product Backlog</w:t>
+        <w:t>Product</w:t>
+      </w:r>
+      <w:proofErr w:type="spellEnd"/>
+      <w:r>
+        <w:t xml:space="preserve"> Backlog</w:t>
       </w:r>
       <w:bookmarkEnd w:id="24"/>
     </w:p>
@@ -11604,6 +11675,7 @@
               </w:rPr>
               <w:t xml:space="preserve">Como </w:t>
             </w:r>
+            <w:proofErr w:type="spellStart"/>
             <w:r>
               <w:rPr>
                 <w:rFonts w:ascii="Roboto" w:eastAsia="Roboto" w:hAnsi="Roboto" w:cs="Roboto"/>
@@ -11613,6 +11685,7 @@
               </w:rPr>
               <w:t>Admin</w:t>
             </w:r>
+            <w:proofErr w:type="spellEnd"/>
             <w:r>
               <w:rPr>
                 <w:rFonts w:ascii="Roboto" w:eastAsia="Roboto" w:hAnsi="Roboto" w:cs="Roboto"/>
@@ -11892,7 +11965,23 @@
                 <w:rFonts w:ascii="Roboto" w:eastAsia="Roboto" w:hAnsi="Roboto" w:cs="Roboto"/>
                 <w:iCs/>
               </w:rPr>
-              <w:t>Como Admin quiero que la app verifique con la BD el registro de los usuarios.</w:t>
+              <w:t xml:space="preserve">Como </w:t>
+            </w:r>
+            <w:proofErr w:type="spellStart"/>
+            <w:r>
+              <w:rPr>
+                <w:rFonts w:ascii="Roboto" w:eastAsia="Roboto" w:hAnsi="Roboto" w:cs="Roboto"/>
+                <w:iCs/>
+              </w:rPr>
+              <w:t>Admin</w:t>
+            </w:r>
+            <w:proofErr w:type="spellEnd"/>
+            <w:r>
+              <w:rPr>
+                <w:rFonts w:ascii="Roboto" w:eastAsia="Roboto" w:hAnsi="Roboto" w:cs="Roboto"/>
+                <w:iCs/>
+              </w:rPr>
+              <w:t xml:space="preserve"> quiero que la app verifique con la BD el registro de los usuarios.</w:t>
             </w:r>
           </w:p>
         </w:tc>
@@ -11967,7 +12056,39 @@
                 <w:rFonts w:ascii="Roboto" w:eastAsia="Roboto" w:hAnsi="Roboto" w:cs="Roboto"/>
                 <w:iCs/>
               </w:rPr>
-              <w:t xml:space="preserve"> Definir comunicación BackEnd con FrontEnd.</w:t>
+              <w:t xml:space="preserve"> Definir comunicación </w:t>
+            </w:r>
+            <w:proofErr w:type="spellStart"/>
+            <w:r>
+              <w:rPr>
+                <w:rFonts w:ascii="Roboto" w:eastAsia="Roboto" w:hAnsi="Roboto" w:cs="Roboto"/>
+                <w:iCs/>
+              </w:rPr>
+              <w:t>BackEnd</w:t>
+            </w:r>
+            <w:proofErr w:type="spellEnd"/>
+            <w:r>
+              <w:rPr>
+                <w:rFonts w:ascii="Roboto" w:eastAsia="Roboto" w:hAnsi="Roboto" w:cs="Roboto"/>
+                <w:iCs/>
+              </w:rPr>
+              <w:t xml:space="preserve"> con </w:t>
+            </w:r>
+            <w:proofErr w:type="spellStart"/>
+            <w:r>
+              <w:rPr>
+                <w:rFonts w:ascii="Roboto" w:eastAsia="Roboto" w:hAnsi="Roboto" w:cs="Roboto"/>
+                <w:iCs/>
+              </w:rPr>
+              <w:t>FrontEnd</w:t>
+            </w:r>
+            <w:proofErr w:type="spellEnd"/>
+            <w:r>
+              <w:rPr>
+                <w:rFonts w:ascii="Roboto" w:eastAsia="Roboto" w:hAnsi="Roboto" w:cs="Roboto"/>
+                <w:iCs/>
+              </w:rPr>
+              <w:t>.</w:t>
             </w:r>
           </w:p>
           <w:p>
@@ -12211,7 +12332,23 @@
                 <w:rFonts w:ascii="Roboto" w:eastAsia="Roboto" w:hAnsi="Roboto" w:cs="Roboto"/>
                 <w:iCs/>
               </w:rPr>
-              <w:t xml:space="preserve"> Definir validaciones, lógica y requerimientos para el login.</w:t>
+              <w:t xml:space="preserve"> Definir validaciones, lógica y requerimientos para el </w:t>
+            </w:r>
+            <w:proofErr w:type="spellStart"/>
+            <w:r>
+              <w:rPr>
+                <w:rFonts w:ascii="Roboto" w:eastAsia="Roboto" w:hAnsi="Roboto" w:cs="Roboto"/>
+                <w:iCs/>
+              </w:rPr>
+              <w:t>login</w:t>
+            </w:r>
+            <w:proofErr w:type="spellEnd"/>
+            <w:r>
+              <w:rPr>
+                <w:rFonts w:ascii="Roboto" w:eastAsia="Roboto" w:hAnsi="Roboto" w:cs="Roboto"/>
+                <w:iCs/>
+              </w:rPr>
+              <w:t>.</w:t>
             </w:r>
           </w:p>
           <w:p>
@@ -12235,7 +12372,23 @@
                 <w:rFonts w:ascii="Roboto" w:eastAsia="Roboto" w:hAnsi="Roboto" w:cs="Roboto"/>
                 <w:iCs/>
               </w:rPr>
-              <w:t xml:space="preserve"> Diseñar login.</w:t>
+              <w:t xml:space="preserve"> Diseñar </w:t>
+            </w:r>
+            <w:proofErr w:type="spellStart"/>
+            <w:r>
+              <w:rPr>
+                <w:rFonts w:ascii="Roboto" w:eastAsia="Roboto" w:hAnsi="Roboto" w:cs="Roboto"/>
+                <w:iCs/>
+              </w:rPr>
+              <w:t>login</w:t>
+            </w:r>
+            <w:proofErr w:type="spellEnd"/>
+            <w:r>
+              <w:rPr>
+                <w:rFonts w:ascii="Roboto" w:eastAsia="Roboto" w:hAnsi="Roboto" w:cs="Roboto"/>
+                <w:iCs/>
+              </w:rPr>
+              <w:t>.</w:t>
             </w:r>
           </w:p>
           <w:p>
@@ -12259,7 +12412,23 @@
                 <w:rFonts w:ascii="Roboto" w:eastAsia="Roboto" w:hAnsi="Roboto" w:cs="Roboto"/>
                 <w:iCs/>
               </w:rPr>
-              <w:t xml:space="preserve"> Maquetar login.</w:t>
+              <w:t xml:space="preserve"> Maquetar </w:t>
+            </w:r>
+            <w:proofErr w:type="spellStart"/>
+            <w:r>
+              <w:rPr>
+                <w:rFonts w:ascii="Roboto" w:eastAsia="Roboto" w:hAnsi="Roboto" w:cs="Roboto"/>
+                <w:iCs/>
+              </w:rPr>
+              <w:t>login</w:t>
+            </w:r>
+            <w:proofErr w:type="spellEnd"/>
+            <w:r>
+              <w:rPr>
+                <w:rFonts w:ascii="Roboto" w:eastAsia="Roboto" w:hAnsi="Roboto" w:cs="Roboto"/>
+                <w:iCs/>
+              </w:rPr>
+              <w:t>.</w:t>
             </w:r>
           </w:p>
           <w:p>
@@ -12283,7 +12452,23 @@
                 <w:rFonts w:ascii="Roboto" w:eastAsia="Roboto" w:hAnsi="Roboto" w:cs="Roboto"/>
                 <w:iCs/>
               </w:rPr>
-              <w:t xml:space="preserve"> Implementar lógica de login del lado del cliente.</w:t>
+              <w:t xml:space="preserve"> Implementar lógica de </w:t>
+            </w:r>
+            <w:proofErr w:type="spellStart"/>
+            <w:r>
+              <w:rPr>
+                <w:rFonts w:ascii="Roboto" w:eastAsia="Roboto" w:hAnsi="Roboto" w:cs="Roboto"/>
+                <w:iCs/>
+              </w:rPr>
+              <w:t>login</w:t>
+            </w:r>
+            <w:proofErr w:type="spellEnd"/>
+            <w:r>
+              <w:rPr>
+                <w:rFonts w:ascii="Roboto" w:eastAsia="Roboto" w:hAnsi="Roboto" w:cs="Roboto"/>
+                <w:iCs/>
+              </w:rPr>
+              <w:t xml:space="preserve"> del lado del cliente.</w:t>
             </w:r>
           </w:p>
           <w:p>
@@ -12501,7 +12686,23 @@
                 <w:rFonts w:ascii="Roboto" w:eastAsia="Roboto" w:hAnsi="Roboto" w:cs="Roboto"/>
                 <w:iCs/>
               </w:rPr>
-              <w:t xml:space="preserve"> Definir validaciones, lógica y requerimientos para el logout.</w:t>
+              <w:t xml:space="preserve"> Definir validaciones, lógica y requerimientos para el </w:t>
+            </w:r>
+            <w:proofErr w:type="spellStart"/>
+            <w:r>
+              <w:rPr>
+                <w:rFonts w:ascii="Roboto" w:eastAsia="Roboto" w:hAnsi="Roboto" w:cs="Roboto"/>
+                <w:iCs/>
+              </w:rPr>
+              <w:t>logout</w:t>
+            </w:r>
+            <w:proofErr w:type="spellEnd"/>
+            <w:r>
+              <w:rPr>
+                <w:rFonts w:ascii="Roboto" w:eastAsia="Roboto" w:hAnsi="Roboto" w:cs="Roboto"/>
+                <w:iCs/>
+              </w:rPr>
+              <w:t>.</w:t>
             </w:r>
           </w:p>
           <w:p>
@@ -12525,7 +12726,23 @@
                 <w:rFonts w:ascii="Roboto" w:eastAsia="Roboto" w:hAnsi="Roboto" w:cs="Roboto"/>
                 <w:iCs/>
               </w:rPr>
-              <w:t xml:space="preserve"> Diseñar logout.</w:t>
+              <w:t xml:space="preserve"> Diseñar </w:t>
+            </w:r>
+            <w:proofErr w:type="spellStart"/>
+            <w:r>
+              <w:rPr>
+                <w:rFonts w:ascii="Roboto" w:eastAsia="Roboto" w:hAnsi="Roboto" w:cs="Roboto"/>
+                <w:iCs/>
+              </w:rPr>
+              <w:t>logout</w:t>
+            </w:r>
+            <w:proofErr w:type="spellEnd"/>
+            <w:r>
+              <w:rPr>
+                <w:rFonts w:ascii="Roboto" w:eastAsia="Roboto" w:hAnsi="Roboto" w:cs="Roboto"/>
+                <w:iCs/>
+              </w:rPr>
+              <w:t>.</w:t>
             </w:r>
           </w:p>
           <w:p>
@@ -12573,7 +12790,23 @@
                 <w:rFonts w:ascii="Roboto" w:eastAsia="Roboto" w:hAnsi="Roboto" w:cs="Roboto"/>
                 <w:iCs/>
               </w:rPr>
-              <w:t xml:space="preserve"> Implementar lógica de logout del lado del cliente.</w:t>
+              <w:t xml:space="preserve"> Implementar lógica de </w:t>
+            </w:r>
+            <w:proofErr w:type="spellStart"/>
+            <w:r>
+              <w:rPr>
+                <w:rFonts w:ascii="Roboto" w:eastAsia="Roboto" w:hAnsi="Roboto" w:cs="Roboto"/>
+                <w:iCs/>
+              </w:rPr>
+              <w:t>logout</w:t>
+            </w:r>
+            <w:proofErr w:type="spellEnd"/>
+            <w:r>
+              <w:rPr>
+                <w:rFonts w:ascii="Roboto" w:eastAsia="Roboto" w:hAnsi="Roboto" w:cs="Roboto"/>
+                <w:iCs/>
+              </w:rPr>
+              <w:t xml:space="preserve"> del lado del cliente.</w:t>
             </w:r>
           </w:p>
           <w:p>
@@ -13744,6 +13977,7 @@
               </w:rPr>
               <w:t xml:space="preserve">Como </w:t>
             </w:r>
+            <w:proofErr w:type="spellStart"/>
             <w:r>
               <w:rPr>
                 <w:rFonts w:ascii="Roboto" w:eastAsia="Roboto" w:hAnsi="Roboto" w:cs="Roboto"/>
@@ -13753,6 +13987,7 @@
               </w:rPr>
               <w:t>admin</w:t>
             </w:r>
+            <w:proofErr w:type="spellEnd"/>
             <w:r>
               <w:rPr>
                 <w:rFonts w:ascii="Roboto" w:eastAsia="Roboto" w:hAnsi="Roboto" w:cs="Roboto"/>
@@ -14010,6 +14245,7 @@
               </w:rPr>
               <w:t xml:space="preserve">Como </w:t>
             </w:r>
+            <w:proofErr w:type="spellStart"/>
             <w:r>
               <w:rPr>
                 <w:rFonts w:ascii="Roboto" w:eastAsia="Roboto" w:hAnsi="Roboto" w:cs="Roboto"/>
@@ -14019,6 +14255,7 @@
               </w:rPr>
               <w:t>admin</w:t>
             </w:r>
+            <w:proofErr w:type="spellEnd"/>
             <w:r>
               <w:rPr>
                 <w:rFonts w:ascii="Roboto" w:eastAsia="Roboto" w:hAnsi="Roboto" w:cs="Roboto"/>
@@ -14271,6 +14508,7 @@
               </w:rPr>
               <w:t xml:space="preserve">Como </w:t>
             </w:r>
+            <w:proofErr w:type="spellStart"/>
             <w:r>
               <w:rPr>
                 <w:rFonts w:ascii="Roboto" w:eastAsia="Roboto" w:hAnsi="Roboto" w:cs="Roboto"/>
@@ -14280,6 +14518,7 @@
               </w:rPr>
               <w:t>admin</w:t>
             </w:r>
+            <w:proofErr w:type="spellEnd"/>
             <w:r>
               <w:rPr>
                 <w:rFonts w:ascii="Roboto" w:eastAsia="Roboto" w:hAnsi="Roboto" w:cs="Roboto"/>
@@ -14513,6 +14752,7 @@
               </w:rPr>
               <w:t xml:space="preserve">Como </w:t>
             </w:r>
+            <w:proofErr w:type="spellStart"/>
             <w:r>
               <w:rPr>
                 <w:rFonts w:ascii="Roboto" w:eastAsia="Roboto" w:hAnsi="Roboto" w:cs="Roboto"/>
@@ -14522,6 +14762,7 @@
               </w:rPr>
               <w:t>admin</w:t>
             </w:r>
+            <w:proofErr w:type="spellEnd"/>
             <w:r>
               <w:rPr>
                 <w:rFonts w:ascii="Roboto" w:eastAsia="Roboto" w:hAnsi="Roboto" w:cs="Roboto"/>
@@ -14755,6 +14996,7 @@
               </w:rPr>
               <w:t xml:space="preserve">Como </w:t>
             </w:r>
+            <w:proofErr w:type="spellStart"/>
             <w:r>
               <w:rPr>
                 <w:rFonts w:ascii="Roboto" w:eastAsia="Roboto" w:hAnsi="Roboto" w:cs="Roboto"/>
@@ -14764,12 +15006,45 @@
               </w:rPr>
               <w:t>admin</w:t>
             </w:r>
-            <w:r>
-              <w:rPr>
-                <w:rFonts w:ascii="Roboto" w:eastAsia="Roboto" w:hAnsi="Roboto" w:cs="Roboto"/>
-                <w:iCs/>
-              </w:rPr>
-              <w:t xml:space="preserve"> quiero poder modificar libros (info, stock, etc…)</w:t>
+            <w:proofErr w:type="spellEnd"/>
+            <w:r>
+              <w:rPr>
+                <w:rFonts w:ascii="Roboto" w:eastAsia="Roboto" w:hAnsi="Roboto" w:cs="Roboto"/>
+                <w:iCs/>
+              </w:rPr>
+              <w:t xml:space="preserve"> quiero poder modificar libros (</w:t>
+            </w:r>
+            <w:proofErr w:type="spellStart"/>
+            <w:r>
+              <w:rPr>
+                <w:rFonts w:ascii="Roboto" w:eastAsia="Roboto" w:hAnsi="Roboto" w:cs="Roboto"/>
+                <w:iCs/>
+              </w:rPr>
+              <w:t>info</w:t>
+            </w:r>
+            <w:proofErr w:type="spellEnd"/>
+            <w:r>
+              <w:rPr>
+                <w:rFonts w:ascii="Roboto" w:eastAsia="Roboto" w:hAnsi="Roboto" w:cs="Roboto"/>
+                <w:iCs/>
+              </w:rPr>
+              <w:t xml:space="preserve">, stock, </w:t>
+            </w:r>
+            <w:proofErr w:type="spellStart"/>
+            <w:r>
+              <w:rPr>
+                <w:rFonts w:ascii="Roboto" w:eastAsia="Roboto" w:hAnsi="Roboto" w:cs="Roboto"/>
+                <w:iCs/>
+              </w:rPr>
+              <w:t>etc</w:t>
+            </w:r>
+            <w:proofErr w:type="spellEnd"/>
+            <w:r>
+              <w:rPr>
+                <w:rFonts w:ascii="Roboto" w:eastAsia="Roboto" w:hAnsi="Roboto" w:cs="Roboto"/>
+                <w:iCs/>
+              </w:rPr>
+              <w:t>…)</w:t>
             </w:r>
           </w:p>
         </w:tc>
@@ -14997,6 +15272,7 @@
               </w:rPr>
               <w:t xml:space="preserve">Como </w:t>
             </w:r>
+            <w:proofErr w:type="spellStart"/>
             <w:r>
               <w:rPr>
                 <w:rFonts w:ascii="Roboto" w:eastAsia="Roboto" w:hAnsi="Roboto" w:cs="Roboto"/>
@@ -15006,6 +15282,7 @@
               </w:rPr>
               <w:t>admin</w:t>
             </w:r>
+            <w:proofErr w:type="spellEnd"/>
             <w:r>
               <w:rPr>
                 <w:rFonts w:ascii="Roboto" w:eastAsia="Roboto" w:hAnsi="Roboto" w:cs="Roboto"/>
@@ -15240,6 +15517,7 @@
               </w:rPr>
               <w:t xml:space="preserve">Como </w:t>
             </w:r>
+            <w:proofErr w:type="spellStart"/>
             <w:r>
               <w:rPr>
                 <w:rFonts w:ascii="Roboto" w:eastAsia="Roboto" w:hAnsi="Roboto" w:cs="Roboto"/>
@@ -15249,6 +15527,7 @@
               </w:rPr>
               <w:t>admin</w:t>
             </w:r>
+            <w:proofErr w:type="spellEnd"/>
             <w:r>
               <w:rPr>
                 <w:rFonts w:ascii="Roboto" w:eastAsia="Roboto" w:hAnsi="Roboto" w:cs="Roboto"/>
@@ -15637,10 +15916,12 @@
         <w:pStyle w:val="Ttulo1"/>
       </w:pPr>
       <w:bookmarkStart w:id="25" w:name="_Toc115534977"/>
+      <w:proofErr w:type="spellStart"/>
       <w:r>
         <w:t>Sprints</w:t>
       </w:r>
       <w:bookmarkEnd w:id="25"/>
+      <w:proofErr w:type="spellEnd"/>
     </w:p>
     <w:p>
       <w:pPr>
@@ -15699,12 +15980,21 @@
                 <w:color w:val="000000"/>
               </w:rPr>
             </w:pPr>
-            <w:r>
-              <w:rPr>
-                <w:b/>
-                <w:color w:val="000000"/>
-              </w:rPr>
-              <w:t>N° de sprint</w:t>
+            <w:proofErr w:type="spellStart"/>
+            <w:r>
+              <w:rPr>
+                <w:b/>
+                <w:color w:val="000000"/>
+              </w:rPr>
+              <w:t>N°</w:t>
+            </w:r>
+            <w:proofErr w:type="spellEnd"/>
+            <w:r>
+              <w:rPr>
+                <w:b/>
+                <w:color w:val="000000"/>
+              </w:rPr>
+              <w:t xml:space="preserve"> de sprint</w:t>
             </w:r>
           </w:p>
         </w:tc>
@@ -15787,6 +16077,11 @@
           </w:p>
           <w:p>
             <w:pPr>
+              <w:pStyle w:val="Prrafodelista"/>
+              <w:numPr>
+                <w:ilvl w:val="0"/>
+                <w:numId w:val="6"/>
+              </w:numPr>
               <w:pBdr>
                 <w:top w:val="nil"/>
                 <w:left w:val="nil"/>
@@ -15798,9 +16093,20 @@
                 <w:color w:val="000000"/>
               </w:rPr>
             </w:pPr>
-          </w:p>
-          <w:p>
-            <w:pPr>
+            <w:r>
+              <w:rPr>
+                <w:color w:val="000000"/>
+              </w:rPr>
+              <w:t>Diseñar mapa del sitio.</w:t>
+            </w:r>
+          </w:p>
+          <w:p>
+            <w:pPr>
+              <w:pStyle w:val="Prrafodelista"/>
+              <w:numPr>
+                <w:ilvl w:val="0"/>
+                <w:numId w:val="6"/>
+              </w:numPr>
               <w:pBdr>
                 <w:top w:val="nil"/>
                 <w:left w:val="nil"/>
@@ -15812,9 +16118,20 @@
                 <w:color w:val="000000"/>
               </w:rPr>
             </w:pPr>
-          </w:p>
-          <w:p>
-            <w:pPr>
+            <w:r>
+              <w:rPr>
+                <w:color w:val="000000"/>
+              </w:rPr>
+              <w:t>Crear mapa del sitio.</w:t>
+            </w:r>
+          </w:p>
+          <w:p>
+            <w:pPr>
+              <w:pStyle w:val="Prrafodelista"/>
+              <w:numPr>
+                <w:ilvl w:val="0"/>
+                <w:numId w:val="6"/>
+              </w:numPr>
               <w:pBdr>
                 <w:top w:val="nil"/>
                 <w:left w:val="nil"/>
@@ -15826,16 +16143,20 @@
                 <w:color w:val="000000"/>
               </w:rPr>
             </w:pPr>
-          </w:p>
-        </w:tc>
-      </w:tr>
-      <w:tr>
-        <w:tc>
-          <w:tcPr>
-            <w:tcW w:w="2039" w:type="dxa"/>
-          </w:tcPr>
-          <w:p>
-            <w:pPr>
+            <w:r>
+              <w:rPr>
+                <w:color w:val="000000"/>
+              </w:rPr>
+              <w:t>Diseñar UX- UI de la página/aplicación web.</w:t>
+            </w:r>
+          </w:p>
+          <w:p>
+            <w:pPr>
+              <w:pStyle w:val="Prrafodelista"/>
+              <w:numPr>
+                <w:ilvl w:val="0"/>
+                <w:numId w:val="6"/>
+              </w:numPr>
               <w:pBdr>
                 <w:top w:val="nil"/>
                 <w:left w:val="nil"/>
@@ -15849,19 +16170,18 @@
             </w:pPr>
             <w:r>
               <w:rPr>
-                <w:b/>
-                <w:color w:val="000000"/>
-              </w:rPr>
-              <w:t xml:space="preserve">Responsabilidades </w:t>
-            </w:r>
-          </w:p>
-        </w:tc>
-        <w:tc>
-          <w:tcPr>
-            <w:tcW w:w="6693" w:type="dxa"/>
-          </w:tcPr>
-          <w:p>
-            <w:pPr>
+                <w:color w:val="000000"/>
+              </w:rPr>
+              <w:t>Crear historias de usuario y tareas para el Sprint 1.</w:t>
+            </w:r>
+          </w:p>
+          <w:p>
+            <w:pPr>
+              <w:pStyle w:val="Prrafodelista"/>
+              <w:numPr>
+                <w:ilvl w:val="0"/>
+                <w:numId w:val="6"/>
+              </w:numPr>
               <w:pBdr>
                 <w:top w:val="nil"/>
                 <w:left w:val="nil"/>
@@ -15873,6 +16193,12 @@
                 <w:color w:val="000000"/>
               </w:rPr>
             </w:pPr>
+            <w:r>
+              <w:rPr>
+                <w:color w:val="000000"/>
+              </w:rPr>
+              <w:t>Creación del formulario ieee-830.</w:t>
+            </w:r>
           </w:p>
           <w:p>
             <w:pPr>
@@ -15902,6 +16228,13 @@
               </w:rPr>
             </w:pPr>
           </w:p>
+        </w:tc>
+      </w:tr>
+      <w:tr>
+        <w:tc>
+          <w:tcPr>
+            <w:tcW w:w="2039" w:type="dxa"/>
+          </w:tcPr>
           <w:p>
             <w:pPr>
               <w:pBdr>
@@ -15915,7 +16248,19 @@
                 <w:color w:val="000000"/>
               </w:rPr>
             </w:pPr>
-          </w:p>
+            <w:r>
+              <w:rPr>
+                <w:b/>
+                <w:color w:val="000000"/>
+              </w:rPr>
+              <w:t xml:space="preserve">Responsabilidades </w:t>
+            </w:r>
+          </w:p>
+        </w:tc>
+        <w:tc>
+          <w:tcPr>
+            <w:tcW w:w="6693" w:type="dxa"/>
+          </w:tcPr>
           <w:p>
             <w:pPr>
               <w:pBdr>
@@ -15946,6 +16291,11 @@
           </w:p>
           <w:p>
             <w:pPr>
+              <w:pStyle w:val="Prrafodelista"/>
+              <w:numPr>
+                <w:ilvl w:val="0"/>
+                <w:numId w:val="7"/>
+              </w:numPr>
               <w:pBdr>
                 <w:top w:val="nil"/>
                 <w:left w:val="nil"/>
@@ -15957,9 +16307,20 @@
                 <w:color w:val="000000"/>
               </w:rPr>
             </w:pPr>
-          </w:p>
-          <w:p>
-            <w:pPr>
+            <w:r>
+              <w:rPr>
+                <w:color w:val="000000"/>
+              </w:rPr>
+              <w:t>Diseño</w:t>
+            </w:r>
+          </w:p>
+          <w:p>
+            <w:pPr>
+              <w:pStyle w:val="Prrafodelista"/>
+              <w:numPr>
+                <w:ilvl w:val="0"/>
+                <w:numId w:val="7"/>
+              </w:numPr>
               <w:pBdr>
                 <w:top w:val="nil"/>
                 <w:left w:val="nil"/>
@@ -15971,16 +16332,20 @@
                 <w:color w:val="000000"/>
               </w:rPr>
             </w:pPr>
-          </w:p>
-        </w:tc>
-      </w:tr>
-      <w:tr>
-        <w:tc>
-          <w:tcPr>
-            <w:tcW w:w="2039" w:type="dxa"/>
-          </w:tcPr>
-          <w:p>
-            <w:pPr>
+            <w:r>
+              <w:rPr>
+                <w:color w:val="000000"/>
+              </w:rPr>
+              <w:t>Generar espacios de encuentro.</w:t>
+            </w:r>
+          </w:p>
+          <w:p>
+            <w:pPr>
+              <w:pStyle w:val="Prrafodelista"/>
+              <w:numPr>
+                <w:ilvl w:val="0"/>
+                <w:numId w:val="7"/>
+              </w:numPr>
               <w:pBdr>
                 <w:top w:val="nil"/>
                 <w:left w:val="nil"/>
@@ -15994,52 +16359,18 @@
             </w:pPr>
             <w:r>
               <w:rPr>
-                <w:b/>
-                <w:color w:val="000000"/>
-              </w:rPr>
-              <w:t>Calendario</w:t>
-            </w:r>
-          </w:p>
-        </w:tc>
-        <w:tc>
-          <w:tcPr>
-            <w:tcW w:w="6693" w:type="dxa"/>
-          </w:tcPr>
-          <w:p>
-            <w:pPr>
-              <w:jc w:val="both"/>
-            </w:pPr>
-          </w:p>
-          <w:p>
-            <w:pPr>
-              <w:jc w:val="both"/>
-            </w:pPr>
-          </w:p>
-          <w:p>
-            <w:pPr>
-              <w:jc w:val="both"/>
-            </w:pPr>
-          </w:p>
-          <w:p>
-            <w:pPr>
-              <w:jc w:val="both"/>
-            </w:pPr>
-          </w:p>
-          <w:p>
-            <w:pPr>
-              <w:jc w:val="both"/>
-            </w:pPr>
-          </w:p>
-        </w:tc>
-      </w:tr>
-      <w:tr>
-        <w:tc>
-          <w:tcPr>
-            <w:tcW w:w="8732" w:type="dxa"/>
-            <w:gridSpan w:val="2"/>
-          </w:tcPr>
-          <w:p>
-            <w:pPr>
+                <w:color w:val="000000"/>
+              </w:rPr>
+              <w:t>Generar tablero Kanban.</w:t>
+            </w:r>
+          </w:p>
+          <w:p>
+            <w:pPr>
+              <w:pStyle w:val="Prrafodelista"/>
+              <w:numPr>
+                <w:ilvl w:val="0"/>
+                <w:numId w:val="7"/>
+              </w:numPr>
               <w:pBdr>
                 <w:top w:val="nil"/>
                 <w:left w:val="nil"/>
@@ -16053,6 +16384,191 @@
             </w:pPr>
             <w:r>
               <w:rPr>
+                <w:color w:val="000000"/>
+              </w:rPr>
+              <w:t>Crear organización y repositorios del proyecto.</w:t>
+            </w:r>
+          </w:p>
+          <w:p>
+            <w:pPr>
+              <w:pStyle w:val="Prrafodelista"/>
+              <w:numPr>
+                <w:ilvl w:val="0"/>
+                <w:numId w:val="7"/>
+              </w:numPr>
+              <w:pBdr>
+                <w:top w:val="nil"/>
+                <w:left w:val="nil"/>
+                <w:bottom w:val="nil"/>
+                <w:right w:val="nil"/>
+                <w:between w:val="nil"/>
+              </w:pBdr>
+              <w:rPr>
+                <w:color w:val="000000"/>
+              </w:rPr>
+            </w:pPr>
+            <w:r>
+              <w:rPr>
+                <w:color w:val="000000"/>
+              </w:rPr>
+              <w:t>Actualización de la documentación en la Wiki del proyecto.</w:t>
+            </w:r>
+          </w:p>
+          <w:p>
+            <w:pPr>
+              <w:pBdr>
+                <w:top w:val="nil"/>
+                <w:left w:val="nil"/>
+                <w:bottom w:val="nil"/>
+                <w:right w:val="nil"/>
+                <w:between w:val="nil"/>
+              </w:pBdr>
+              <w:rPr>
+                <w:color w:val="000000"/>
+              </w:rPr>
+            </w:pPr>
+          </w:p>
+          <w:p>
+            <w:pPr>
+              <w:pBdr>
+                <w:top w:val="nil"/>
+                <w:left w:val="nil"/>
+                <w:bottom w:val="nil"/>
+                <w:right w:val="nil"/>
+                <w:between w:val="nil"/>
+              </w:pBdr>
+              <w:rPr>
+                <w:color w:val="000000"/>
+              </w:rPr>
+            </w:pPr>
+          </w:p>
+          <w:p>
+            <w:pPr>
+              <w:pBdr>
+                <w:top w:val="nil"/>
+                <w:left w:val="nil"/>
+                <w:bottom w:val="nil"/>
+                <w:right w:val="nil"/>
+                <w:between w:val="nil"/>
+              </w:pBdr>
+              <w:rPr>
+                <w:color w:val="000000"/>
+              </w:rPr>
+            </w:pPr>
+          </w:p>
+          <w:p>
+            <w:pPr>
+              <w:pBdr>
+                <w:top w:val="nil"/>
+                <w:left w:val="nil"/>
+                <w:bottom w:val="nil"/>
+                <w:right w:val="nil"/>
+                <w:between w:val="nil"/>
+              </w:pBdr>
+              <w:rPr>
+                <w:color w:val="000000"/>
+              </w:rPr>
+            </w:pPr>
+          </w:p>
+          <w:p>
+            <w:pPr>
+              <w:pBdr>
+                <w:top w:val="nil"/>
+                <w:left w:val="nil"/>
+                <w:bottom w:val="nil"/>
+                <w:right w:val="nil"/>
+                <w:between w:val="nil"/>
+              </w:pBdr>
+              <w:rPr>
+                <w:color w:val="000000"/>
+              </w:rPr>
+            </w:pPr>
+          </w:p>
+        </w:tc>
+      </w:tr>
+      <w:tr>
+        <w:tc>
+          <w:tcPr>
+            <w:tcW w:w="2039" w:type="dxa"/>
+          </w:tcPr>
+          <w:p>
+            <w:pPr>
+              <w:pBdr>
+                <w:top w:val="nil"/>
+                <w:left w:val="nil"/>
+                <w:bottom w:val="nil"/>
+                <w:right w:val="nil"/>
+                <w:between w:val="nil"/>
+              </w:pBdr>
+              <w:rPr>
+                <w:color w:val="000000"/>
+              </w:rPr>
+            </w:pPr>
+            <w:r>
+              <w:rPr>
+                <w:b/>
+                <w:color w:val="000000"/>
+              </w:rPr>
+              <w:lastRenderedPageBreak/>
+              <w:t>Calendario</w:t>
+            </w:r>
+          </w:p>
+        </w:tc>
+        <w:tc>
+          <w:tcPr>
+            <w:tcW w:w="6693" w:type="dxa"/>
+          </w:tcPr>
+          <w:p>
+            <w:pPr>
+              <w:jc w:val="both"/>
+            </w:pPr>
+            <w:r>
+              <w:t>17/09/2022 – 03/10/2022</w:t>
+            </w:r>
+          </w:p>
+          <w:p>
+            <w:pPr>
+              <w:jc w:val="both"/>
+            </w:pPr>
+          </w:p>
+          <w:p>
+            <w:pPr>
+              <w:jc w:val="both"/>
+            </w:pPr>
+          </w:p>
+          <w:p>
+            <w:pPr>
+              <w:jc w:val="both"/>
+            </w:pPr>
+          </w:p>
+          <w:p>
+            <w:pPr>
+              <w:jc w:val="both"/>
+            </w:pPr>
+          </w:p>
+        </w:tc>
+      </w:tr>
+      <w:tr>
+        <w:tc>
+          <w:tcPr>
+            <w:tcW w:w="8732" w:type="dxa"/>
+            <w:gridSpan w:val="2"/>
+          </w:tcPr>
+          <w:p>
+            <w:pPr>
+              <w:pBdr>
+                <w:top w:val="nil"/>
+                <w:left w:val="nil"/>
+                <w:bottom w:val="nil"/>
+                <w:right w:val="nil"/>
+                <w:between w:val="nil"/>
+              </w:pBdr>
+              <w:rPr>
+                <w:color w:val="000000"/>
+              </w:rPr>
+            </w:pPr>
+            <w:r>
+              <w:rPr>
                 <w:b/>
                 <w:color w:val="000000"/>
               </w:rPr>
@@ -16066,7 +16582,6 @@
               </w:tabs>
             </w:pPr>
             <w:r>
-              <w:lastRenderedPageBreak/>
               <w:tab/>
             </w:r>
           </w:p>
@@ -16124,12 +16639,21 @@
                 <w:color w:val="000000"/>
               </w:rPr>
             </w:pPr>
-            <w:r>
-              <w:rPr>
-                <w:b/>
-                <w:color w:val="000000"/>
-              </w:rPr>
-              <w:t>N° de sprint</w:t>
+            <w:proofErr w:type="spellStart"/>
+            <w:r>
+              <w:rPr>
+                <w:b/>
+                <w:color w:val="000000"/>
+              </w:rPr>
+              <w:t>N°</w:t>
+            </w:r>
+            <w:proofErr w:type="spellEnd"/>
+            <w:r>
+              <w:rPr>
+                <w:b/>
+                <w:color w:val="000000"/>
+              </w:rPr>
+              <w:t xml:space="preserve"> de sprint</w:t>
             </w:r>
           </w:p>
         </w:tc>
@@ -16671,6 +17195,7 @@
               <w:rPr>
                 <w:color w:val="000000"/>
               </w:rPr>
+              <w:lastRenderedPageBreak/>
               <w:tab/>
               <w:t>#TK21 Definir validaciones, lógica y requerimientos para el registro.</w:t>
             </w:r>
@@ -16742,14 +17267,21 @@
               <w:rPr>
                 <w:color w:val="000000"/>
               </w:rPr>
-              <w:t xml:space="preserve">#US08 Como Admin quiero que el usuario verifique su registro mediante </w:t>
-            </w:r>
-            <w:r>
-              <w:rPr>
-                <w:color w:val="000000"/>
-              </w:rPr>
-              <w:lastRenderedPageBreak/>
-              <w:t>email</w:t>
+              <w:t xml:space="preserve">#US08 Como </w:t>
+            </w:r>
+            <w:proofErr w:type="spellStart"/>
+            <w:r>
+              <w:rPr>
+                <w:color w:val="000000"/>
+              </w:rPr>
+              <w:t>Admin</w:t>
+            </w:r>
+            <w:proofErr w:type="spellEnd"/>
+            <w:r>
+              <w:rPr>
+                <w:color w:val="000000"/>
+              </w:rPr>
+              <w:t xml:space="preserve"> quiero que el usuario verifique su registro mediante email</w:t>
             </w:r>
           </w:p>
           <w:p>
@@ -16848,7 +17380,21 @@
               <w:rPr>
                 <w:color w:val="000000"/>
               </w:rPr>
-              <w:t>#US09 Como Admin quiero que la app verifique con la BD el registro de los usuarios.</w:t>
+              <w:t xml:space="preserve">#US09 Como </w:t>
+            </w:r>
+            <w:proofErr w:type="spellStart"/>
+            <w:r>
+              <w:rPr>
+                <w:color w:val="000000"/>
+              </w:rPr>
+              <w:t>Admin</w:t>
+            </w:r>
+            <w:proofErr w:type="spellEnd"/>
+            <w:r>
+              <w:rPr>
+                <w:color w:val="000000"/>
+              </w:rPr>
+              <w:t xml:space="preserve"> quiero que la app verifique con la BD el registro de los usuarios.</w:t>
             </w:r>
           </w:p>
           <w:p>
@@ -16878,7 +17424,35 @@
               <w:rPr>
                 <w:color w:val="000000"/>
               </w:rPr>
-              <w:t>#TK31 Definir comunicación BackEnd con FrontEnd.</w:t>
+              <w:t xml:space="preserve">#TK31 Definir comunicación </w:t>
+            </w:r>
+            <w:proofErr w:type="spellStart"/>
+            <w:r>
+              <w:rPr>
+                <w:color w:val="000000"/>
+              </w:rPr>
+              <w:t>BackEnd</w:t>
+            </w:r>
+            <w:proofErr w:type="spellEnd"/>
+            <w:r>
+              <w:rPr>
+                <w:color w:val="000000"/>
+              </w:rPr>
+              <w:t xml:space="preserve"> con </w:t>
+            </w:r>
+            <w:proofErr w:type="spellStart"/>
+            <w:r>
+              <w:rPr>
+                <w:color w:val="000000"/>
+              </w:rPr>
+              <w:t>FrontEnd</w:t>
+            </w:r>
+            <w:proofErr w:type="spellEnd"/>
+            <w:r>
+              <w:rPr>
+                <w:color w:val="000000"/>
+              </w:rPr>
+              <w:t>.</w:t>
             </w:r>
           </w:p>
           <w:p>
@@ -16948,7 +17522,21 @@
                 <w:color w:val="000000"/>
               </w:rPr>
               <w:tab/>
-              <w:t>#TK34 Definir validaciones, lógica y requerimientos para el login.</w:t>
+              <w:t xml:space="preserve">#TK34 Definir validaciones, lógica y requerimientos para el </w:t>
+            </w:r>
+            <w:proofErr w:type="spellStart"/>
+            <w:r>
+              <w:rPr>
+                <w:color w:val="000000"/>
+              </w:rPr>
+              <w:t>login</w:t>
+            </w:r>
+            <w:proofErr w:type="spellEnd"/>
+            <w:r>
+              <w:rPr>
+                <w:color w:val="000000"/>
+              </w:rPr>
+              <w:t>.</w:t>
             </w:r>
           </w:p>
           <w:p>
@@ -16964,7 +17552,21 @@
                 <w:color w:val="000000"/>
               </w:rPr>
               <w:tab/>
-              <w:t>#TK35 Diseñar login.</w:t>
+              <w:t xml:space="preserve">#TK35 Diseñar </w:t>
+            </w:r>
+            <w:proofErr w:type="spellStart"/>
+            <w:r>
+              <w:rPr>
+                <w:color w:val="000000"/>
+              </w:rPr>
+              <w:t>login</w:t>
+            </w:r>
+            <w:proofErr w:type="spellEnd"/>
+            <w:r>
+              <w:rPr>
+                <w:color w:val="000000"/>
+              </w:rPr>
+              <w:t>.</w:t>
             </w:r>
           </w:p>
           <w:p>
@@ -16980,7 +17582,21 @@
                 <w:color w:val="000000"/>
               </w:rPr>
               <w:tab/>
-              <w:t>#TK36 Maquetar login.</w:t>
+              <w:t xml:space="preserve">#TK36 Maquetar </w:t>
+            </w:r>
+            <w:proofErr w:type="spellStart"/>
+            <w:r>
+              <w:rPr>
+                <w:color w:val="000000"/>
+              </w:rPr>
+              <w:t>login</w:t>
+            </w:r>
+            <w:proofErr w:type="spellEnd"/>
+            <w:r>
+              <w:rPr>
+                <w:color w:val="000000"/>
+              </w:rPr>
+              <w:t>.</w:t>
             </w:r>
           </w:p>
           <w:p>
@@ -16995,7 +17611,21 @@
               <w:rPr>
                 <w:color w:val="000000"/>
               </w:rPr>
-              <w:t>#TK37 Implementar lógica de login del lado del cliente.</w:t>
+              <w:t xml:space="preserve">#TK37 Implementar lógica de </w:t>
+            </w:r>
+            <w:proofErr w:type="spellStart"/>
+            <w:r>
+              <w:rPr>
+                <w:color w:val="000000"/>
+              </w:rPr>
+              <w:t>login</w:t>
+            </w:r>
+            <w:proofErr w:type="spellEnd"/>
+            <w:r>
+              <w:rPr>
+                <w:color w:val="000000"/>
+              </w:rPr>
+              <w:t xml:space="preserve"> del lado del cliente.</w:t>
             </w:r>
           </w:p>
           <w:p>
@@ -17050,7 +17680,21 @@
                 <w:color w:val="000000"/>
               </w:rPr>
               <w:tab/>
-              <w:t>#TK39 Definir validaciones, lógica y requerimientos para el logout.</w:t>
+              <w:t xml:space="preserve">#TK39 Definir validaciones, lógica y requerimientos para el </w:t>
+            </w:r>
+            <w:proofErr w:type="spellStart"/>
+            <w:r>
+              <w:rPr>
+                <w:color w:val="000000"/>
+              </w:rPr>
+              <w:t>logout</w:t>
+            </w:r>
+            <w:proofErr w:type="spellEnd"/>
+            <w:r>
+              <w:rPr>
+                <w:color w:val="000000"/>
+              </w:rPr>
+              <w:t>.</w:t>
             </w:r>
           </w:p>
           <w:p>
@@ -17135,6 +17779,11 @@
           </w:p>
           <w:p>
             <w:pPr>
+              <w:pStyle w:val="Prrafodelista"/>
+              <w:numPr>
+                <w:ilvl w:val="0"/>
+                <w:numId w:val="5"/>
+              </w:numPr>
               <w:pBdr>
                 <w:top w:val="nil"/>
                 <w:left w:val="nil"/>
@@ -17146,9 +17795,20 @@
                 <w:color w:val="000000"/>
               </w:rPr>
             </w:pPr>
-          </w:p>
-          <w:p>
-            <w:pPr>
+            <w:r>
+              <w:rPr>
+                <w:color w:val="000000"/>
+              </w:rPr>
+              <w:t xml:space="preserve">Diseño </w:t>
+            </w:r>
+          </w:p>
+          <w:p>
+            <w:pPr>
+              <w:pStyle w:val="Prrafodelista"/>
+              <w:numPr>
+                <w:ilvl w:val="0"/>
+                <w:numId w:val="5"/>
+              </w:numPr>
               <w:pBdr>
                 <w:top w:val="nil"/>
                 <w:left w:val="nil"/>
@@ -17160,9 +17820,20 @@
                 <w:color w:val="000000"/>
               </w:rPr>
             </w:pPr>
-          </w:p>
-          <w:p>
-            <w:pPr>
+            <w:r>
+              <w:rPr>
+                <w:color w:val="000000"/>
+              </w:rPr>
+              <w:t xml:space="preserve">Maquetación </w:t>
+            </w:r>
+          </w:p>
+          <w:p>
+            <w:pPr>
+              <w:pStyle w:val="Prrafodelista"/>
+              <w:numPr>
+                <w:ilvl w:val="0"/>
+                <w:numId w:val="5"/>
+              </w:numPr>
               <w:pBdr>
                 <w:top w:val="nil"/>
                 <w:left w:val="nil"/>
@@ -17174,6 +17845,20 @@
                 <w:color w:val="000000"/>
               </w:rPr>
             </w:pPr>
+            <w:proofErr w:type="spellStart"/>
+            <w:r>
+              <w:rPr>
+                <w:color w:val="000000"/>
+              </w:rPr>
+              <w:t>Testing</w:t>
+            </w:r>
+            <w:proofErr w:type="spellEnd"/>
+            <w:r>
+              <w:rPr>
+                <w:color w:val="000000"/>
+              </w:rPr>
+              <w:t xml:space="preserve"> </w:t>
+            </w:r>
           </w:p>
           <w:p>
             <w:pPr>
@@ -17231,13 +17916,6 @@
               </w:rPr>
             </w:pPr>
           </w:p>
-        </w:tc>
-      </w:tr>
-      <w:tr>
-        <w:tc>
-          <w:tcPr>
-            <w:tcW w:w="2039" w:type="dxa"/>
-          </w:tcPr>
           <w:p>
             <w:pPr>
               <w:pBdr>
@@ -17251,46 +17929,13 @@
                 <w:color w:val="000000"/>
               </w:rPr>
             </w:pPr>
-            <w:r>
-              <w:rPr>
-                <w:b/>
-                <w:color w:val="000000"/>
-              </w:rPr>
-              <w:t>Calendario</w:t>
-            </w:r>
-          </w:p>
-        </w:tc>
-        <w:tc>
-          <w:tcPr>
-            <w:tcW w:w="6693" w:type="dxa"/>
-          </w:tcPr>
-          <w:p>
-            <w:pPr>
-              <w:pStyle w:val="LO-normal"/>
-              <w:widowControl w:val="0"/>
-              <w:jc w:val="both"/>
-            </w:pPr>
-            <w:r>
-              <w:t>03/10/2022 - 17/10/2022</w:t>
-            </w:r>
-          </w:p>
-          <w:p>
-            <w:pPr>
-              <w:jc w:val="both"/>
-            </w:pPr>
-          </w:p>
-          <w:p>
-            <w:pPr>
-              <w:jc w:val="both"/>
-            </w:pPr>
           </w:p>
         </w:tc>
       </w:tr>
       <w:tr>
         <w:tc>
           <w:tcPr>
-            <w:tcW w:w="8732" w:type="dxa"/>
-            <w:gridSpan w:val="2"/>
+            <w:tcW w:w="2039" w:type="dxa"/>
           </w:tcPr>
           <w:p>
             <w:pPr>
@@ -17310,7 +17955,82 @@
                 <w:b/>
                 <w:color w:val="000000"/>
               </w:rPr>
+              <w:t>Calendario</w:t>
+            </w:r>
+          </w:p>
+        </w:tc>
+        <w:tc>
+          <w:tcPr>
+            <w:tcW w:w="6693" w:type="dxa"/>
+          </w:tcPr>
+          <w:p>
+            <w:pPr>
+              <w:pStyle w:val="LO-normal"/>
+              <w:widowControl w:val="0"/>
+              <w:jc w:val="both"/>
+            </w:pPr>
+            <w:r>
+              <w:t>03/10/2022 - 17/10/2022</w:t>
+            </w:r>
+          </w:p>
+          <w:p>
+            <w:pPr>
+              <w:jc w:val="both"/>
+            </w:pPr>
+          </w:p>
+          <w:p>
+            <w:pPr>
+              <w:jc w:val="both"/>
+            </w:pPr>
+          </w:p>
+        </w:tc>
+      </w:tr>
+      <w:tr>
+        <w:tc>
+          <w:tcPr>
+            <w:tcW w:w="8732" w:type="dxa"/>
+            <w:gridSpan w:val="2"/>
+          </w:tcPr>
+          <w:p>
+            <w:pPr>
+              <w:pBdr>
+                <w:top w:val="nil"/>
+                <w:left w:val="nil"/>
+                <w:bottom w:val="nil"/>
+                <w:right w:val="nil"/>
+                <w:between w:val="nil"/>
+              </w:pBdr>
+              <w:rPr>
+                <w:color w:val="000000"/>
+              </w:rPr>
+            </w:pPr>
+            <w:r>
+              <w:rPr>
+                <w:b/>
+                <w:color w:val="000000"/>
+              </w:rPr>
               <w:t>Inconvenientes:</w:t>
+            </w:r>
+            <w:r>
+              <w:rPr>
+                <w:b/>
+                <w:color w:val="000000"/>
+              </w:rPr>
+              <w:t xml:space="preserve"> </w:t>
+            </w:r>
+            <w:r>
+              <w:rPr>
+                <w:bCs/>
+                <w:color w:val="000000"/>
+              </w:rPr>
+              <w:t>Tiempo necesario</w:t>
+            </w:r>
+            <w:r>
+              <w:rPr>
+                <w:bCs/>
+                <w:color w:val="000000"/>
+              </w:rPr>
+              <w:t xml:space="preserve"> para diseñar, creemos que hubiese sido necesario dedicar un tiempo al diseño de la página/aplicación web.</w:t>
             </w:r>
           </w:p>
           <w:p>
@@ -17333,6 +18053,7 @@
       </w:pPr>
       <w:bookmarkStart w:id="28" w:name="_Toc115534980"/>
       <w:r>
+        <w:lastRenderedPageBreak/>
         <w:t>Sprint 2</w:t>
       </w:r>
       <w:bookmarkEnd w:id="28"/>
@@ -17376,12 +18097,21 @@
                 <w:color w:val="000000"/>
               </w:rPr>
             </w:pPr>
-            <w:r>
-              <w:rPr>
-                <w:b/>
-                <w:color w:val="000000"/>
-              </w:rPr>
-              <w:t>N° de sprint</w:t>
+            <w:proofErr w:type="spellStart"/>
+            <w:r>
+              <w:rPr>
+                <w:b/>
+                <w:color w:val="000000"/>
+              </w:rPr>
+              <w:t>N°</w:t>
+            </w:r>
+            <w:proofErr w:type="spellEnd"/>
+            <w:r>
+              <w:rPr>
+                <w:b/>
+                <w:color w:val="000000"/>
+              </w:rPr>
+              <w:t xml:space="preserve"> de sprint</w:t>
             </w:r>
           </w:p>
         </w:tc>
@@ -17674,7 +18404,6 @@
                 <w:b/>
                 <w:color w:val="000000"/>
               </w:rPr>
-              <w:lastRenderedPageBreak/>
               <w:t>Calendario</w:t>
             </w:r>
           </w:p>
@@ -17890,7 +18619,23 @@
                               <w:color w:val="0F243E"/>
                               <w:sz w:val="26"/>
                             </w:rPr>
-                            <w:t>PAGE  \* Arabic  \* MERGEFORMAT4</w:t>
+                            <w:t xml:space="preserve">PAGE  \* </w:t>
+                          </w:r>
+                          <w:proofErr w:type="spellStart"/>
+                          <w:r>
+                            <w:rPr>
+                              <w:color w:val="0F243E"/>
+                              <w:sz w:val="26"/>
+                            </w:rPr>
+                            <w:t>Arabic</w:t>
+                          </w:r>
+                          <w:proofErr w:type="spellEnd"/>
+                          <w:r>
+                            <w:rPr>
+                              <w:color w:val="0F243E"/>
+                              <w:sz w:val="26"/>
+                            </w:rPr>
+                            <w:t xml:space="preserve">  \* MERGEFORMAT4</w:t>
                           </w:r>
                         </w:p>
                         <w:p>
@@ -17924,7 +18669,23 @@
                         <w:color w:val="0F243E"/>
                         <w:sz w:val="26"/>
                       </w:rPr>
-                      <w:t>PAGE  \* Arabic  \* MERGEFORMAT4</w:t>
+                      <w:t xml:space="preserve">PAGE  \* </w:t>
+                    </w:r>
+                    <w:proofErr w:type="spellStart"/>
+                    <w:r>
+                      <w:rPr>
+                        <w:color w:val="0F243E"/>
+                        <w:sz w:val="26"/>
+                      </w:rPr>
+                      <w:t>Arabic</w:t>
+                    </w:r>
+                    <w:proofErr w:type="spellEnd"/>
+                    <w:r>
+                      <w:rPr>
+                        <w:color w:val="0F243E"/>
+                        <w:sz w:val="26"/>
+                      </w:rPr>
+                      <w:t xml:space="preserve">  \* MERGEFORMAT4</w:t>
                     </w:r>
                   </w:p>
                   <w:p>
@@ -19110,6 +19871,475 @@
     </w:lvl>
   </w:abstractNum>
   <w:abstractNum w:abstractNumId="2" w15:restartNumberingAfterBreak="0">
+    <w:nsid w:val="1F523B75"/>
+    <w:multiLevelType w:val="hybridMultilevel"/>
+    <w:tmpl w:val="5AF02E5E"/>
+    <w:lvl w:ilvl="0" w:tplc="10DE5A52">
+      <w:start w:val="1"/>
+      <w:numFmt w:val="decimal"/>
+      <w:lvlText w:val="%1."/>
+      <w:lvlJc w:val="left"/>
+      <w:pPr>
+        <w:ind w:left="720" w:hanging="360"/>
+      </w:pPr>
+      <w:rPr>
+        <w:rFonts w:hint="default"/>
+      </w:rPr>
+    </w:lvl>
+    <w:lvl w:ilvl="1" w:tplc="2C0A0019" w:tentative="1">
+      <w:start w:val="1"/>
+      <w:numFmt w:val="lowerLetter"/>
+      <w:lvlText w:val="%2."/>
+      <w:lvlJc w:val="left"/>
+      <w:pPr>
+        <w:ind w:left="1440" w:hanging="360"/>
+      </w:pPr>
+    </w:lvl>
+    <w:lvl w:ilvl="2" w:tplc="2C0A001B" w:tentative="1">
+      <w:start w:val="1"/>
+      <w:numFmt w:val="lowerRoman"/>
+      <w:lvlText w:val="%3."/>
+      <w:lvlJc w:val="right"/>
+      <w:pPr>
+        <w:ind w:left="2160" w:hanging="180"/>
+      </w:pPr>
+    </w:lvl>
+    <w:lvl w:ilvl="3" w:tplc="2C0A000F" w:tentative="1">
+      <w:start w:val="1"/>
+      <w:numFmt w:val="decimal"/>
+      <w:lvlText w:val="%4."/>
+      <w:lvlJc w:val="left"/>
+      <w:pPr>
+        <w:ind w:left="2880" w:hanging="360"/>
+      </w:pPr>
+    </w:lvl>
+    <w:lvl w:ilvl="4" w:tplc="2C0A0019" w:tentative="1">
+      <w:start w:val="1"/>
+      <w:numFmt w:val="lowerLetter"/>
+      <w:lvlText w:val="%5."/>
+      <w:lvlJc w:val="left"/>
+      <w:pPr>
+        <w:ind w:left="3600" w:hanging="360"/>
+      </w:pPr>
+    </w:lvl>
+    <w:lvl w:ilvl="5" w:tplc="2C0A001B" w:tentative="1">
+      <w:start w:val="1"/>
+      <w:numFmt w:val="lowerRoman"/>
+      <w:lvlText w:val="%6."/>
+      <w:lvlJc w:val="right"/>
+      <w:pPr>
+        <w:ind w:left="4320" w:hanging="180"/>
+      </w:pPr>
+    </w:lvl>
+    <w:lvl w:ilvl="6" w:tplc="2C0A000F" w:tentative="1">
+      <w:start w:val="1"/>
+      <w:numFmt w:val="decimal"/>
+      <w:lvlText w:val="%7."/>
+      <w:lvlJc w:val="left"/>
+      <w:pPr>
+        <w:ind w:left="5040" w:hanging="360"/>
+      </w:pPr>
+    </w:lvl>
+    <w:lvl w:ilvl="7" w:tplc="2C0A0019" w:tentative="1">
+      <w:start w:val="1"/>
+      <w:numFmt w:val="lowerLetter"/>
+      <w:lvlText w:val="%8."/>
+      <w:lvlJc w:val="left"/>
+      <w:pPr>
+        <w:ind w:left="5760" w:hanging="360"/>
+      </w:pPr>
+    </w:lvl>
+    <w:lvl w:ilvl="8" w:tplc="2C0A001B" w:tentative="1">
+      <w:start w:val="1"/>
+      <w:numFmt w:val="lowerRoman"/>
+      <w:lvlText w:val="%9."/>
+      <w:lvlJc w:val="right"/>
+      <w:pPr>
+        <w:ind w:left="6480" w:hanging="180"/>
+      </w:pPr>
+    </w:lvl>
+  </w:abstractNum>
+  <w:abstractNum w:abstractNumId="3" w15:restartNumberingAfterBreak="0">
+    <w:nsid w:val="23150C0B"/>
+    <w:multiLevelType w:val="hybridMultilevel"/>
+    <w:tmpl w:val="5A861B22"/>
+    <w:lvl w:ilvl="0" w:tplc="121E6858">
+      <w:start w:val="1"/>
+      <w:numFmt w:val="decimal"/>
+      <w:lvlText w:val="%1."/>
+      <w:lvlJc w:val="left"/>
+      <w:pPr>
+        <w:ind w:left="720" w:hanging="360"/>
+      </w:pPr>
+      <w:rPr>
+        <w:rFonts w:hint="default"/>
+      </w:rPr>
+    </w:lvl>
+    <w:lvl w:ilvl="1" w:tplc="2C0A0019" w:tentative="1">
+      <w:start w:val="1"/>
+      <w:numFmt w:val="lowerLetter"/>
+      <w:lvlText w:val="%2."/>
+      <w:lvlJc w:val="left"/>
+      <w:pPr>
+        <w:ind w:left="1440" w:hanging="360"/>
+      </w:pPr>
+    </w:lvl>
+    <w:lvl w:ilvl="2" w:tplc="2C0A001B" w:tentative="1">
+      <w:start w:val="1"/>
+      <w:numFmt w:val="lowerRoman"/>
+      <w:lvlText w:val="%3."/>
+      <w:lvlJc w:val="right"/>
+      <w:pPr>
+        <w:ind w:left="2160" w:hanging="180"/>
+      </w:pPr>
+    </w:lvl>
+    <w:lvl w:ilvl="3" w:tplc="2C0A000F" w:tentative="1">
+      <w:start w:val="1"/>
+      <w:numFmt w:val="decimal"/>
+      <w:lvlText w:val="%4."/>
+      <w:lvlJc w:val="left"/>
+      <w:pPr>
+        <w:ind w:left="2880" w:hanging="360"/>
+      </w:pPr>
+    </w:lvl>
+    <w:lvl w:ilvl="4" w:tplc="2C0A0019" w:tentative="1">
+      <w:start w:val="1"/>
+      <w:numFmt w:val="lowerLetter"/>
+      <w:lvlText w:val="%5."/>
+      <w:lvlJc w:val="left"/>
+      <w:pPr>
+        <w:ind w:left="3600" w:hanging="360"/>
+      </w:pPr>
+    </w:lvl>
+    <w:lvl w:ilvl="5" w:tplc="2C0A001B" w:tentative="1">
+      <w:start w:val="1"/>
+      <w:numFmt w:val="lowerRoman"/>
+      <w:lvlText w:val="%6."/>
+      <w:lvlJc w:val="right"/>
+      <w:pPr>
+        <w:ind w:left="4320" w:hanging="180"/>
+      </w:pPr>
+    </w:lvl>
+    <w:lvl w:ilvl="6" w:tplc="2C0A000F" w:tentative="1">
+      <w:start w:val="1"/>
+      <w:numFmt w:val="decimal"/>
+      <w:lvlText w:val="%7."/>
+      <w:lvlJc w:val="left"/>
+      <w:pPr>
+        <w:ind w:left="5040" w:hanging="360"/>
+      </w:pPr>
+    </w:lvl>
+    <w:lvl w:ilvl="7" w:tplc="2C0A0019" w:tentative="1">
+      <w:start w:val="1"/>
+      <w:numFmt w:val="lowerLetter"/>
+      <w:lvlText w:val="%8."/>
+      <w:lvlJc w:val="left"/>
+      <w:pPr>
+        <w:ind w:left="5760" w:hanging="360"/>
+      </w:pPr>
+    </w:lvl>
+    <w:lvl w:ilvl="8" w:tplc="2C0A001B" w:tentative="1">
+      <w:start w:val="1"/>
+      <w:numFmt w:val="lowerRoman"/>
+      <w:lvlText w:val="%9."/>
+      <w:lvlJc w:val="right"/>
+      <w:pPr>
+        <w:ind w:left="6480" w:hanging="180"/>
+      </w:pPr>
+    </w:lvl>
+  </w:abstractNum>
+  <w:abstractNum w:abstractNumId="4" w15:restartNumberingAfterBreak="0">
+    <w:nsid w:val="32D13A1E"/>
+    <w:multiLevelType w:val="hybridMultilevel"/>
+    <w:tmpl w:val="6E0667A0"/>
+    <w:lvl w:ilvl="0" w:tplc="4CD01630">
+      <w:start w:val="1"/>
+      <w:numFmt w:val="decimal"/>
+      <w:lvlText w:val="%1."/>
+      <w:lvlJc w:val="left"/>
+      <w:pPr>
+        <w:ind w:left="720" w:hanging="360"/>
+      </w:pPr>
+      <w:rPr>
+        <w:rFonts w:hint="default"/>
+      </w:rPr>
+    </w:lvl>
+    <w:lvl w:ilvl="1" w:tplc="2C0A0019" w:tentative="1">
+      <w:start w:val="1"/>
+      <w:numFmt w:val="lowerLetter"/>
+      <w:lvlText w:val="%2."/>
+      <w:lvlJc w:val="left"/>
+      <w:pPr>
+        <w:ind w:left="1440" w:hanging="360"/>
+      </w:pPr>
+    </w:lvl>
+    <w:lvl w:ilvl="2" w:tplc="2C0A001B" w:tentative="1">
+      <w:start w:val="1"/>
+      <w:numFmt w:val="lowerRoman"/>
+      <w:lvlText w:val="%3."/>
+      <w:lvlJc w:val="right"/>
+      <w:pPr>
+        <w:ind w:left="2160" w:hanging="180"/>
+      </w:pPr>
+    </w:lvl>
+    <w:lvl w:ilvl="3" w:tplc="2C0A000F" w:tentative="1">
+      <w:start w:val="1"/>
+      <w:numFmt w:val="decimal"/>
+      <w:lvlText w:val="%4."/>
+      <w:lvlJc w:val="left"/>
+      <w:pPr>
+        <w:ind w:left="2880" w:hanging="360"/>
+      </w:pPr>
+    </w:lvl>
+    <w:lvl w:ilvl="4" w:tplc="2C0A0019" w:tentative="1">
+      <w:start w:val="1"/>
+      <w:numFmt w:val="lowerLetter"/>
+      <w:lvlText w:val="%5."/>
+      <w:lvlJc w:val="left"/>
+      <w:pPr>
+        <w:ind w:left="3600" w:hanging="360"/>
+      </w:pPr>
+    </w:lvl>
+    <w:lvl w:ilvl="5" w:tplc="2C0A001B" w:tentative="1">
+      <w:start w:val="1"/>
+      <w:numFmt w:val="lowerRoman"/>
+      <w:lvlText w:val="%6."/>
+      <w:lvlJc w:val="right"/>
+      <w:pPr>
+        <w:ind w:left="4320" w:hanging="180"/>
+      </w:pPr>
+    </w:lvl>
+    <w:lvl w:ilvl="6" w:tplc="2C0A000F" w:tentative="1">
+      <w:start w:val="1"/>
+      <w:numFmt w:val="decimal"/>
+      <w:lvlText w:val="%7."/>
+      <w:lvlJc w:val="left"/>
+      <w:pPr>
+        <w:ind w:left="5040" w:hanging="360"/>
+      </w:pPr>
+    </w:lvl>
+    <w:lvl w:ilvl="7" w:tplc="2C0A0019" w:tentative="1">
+      <w:start w:val="1"/>
+      <w:numFmt w:val="lowerLetter"/>
+      <w:lvlText w:val="%8."/>
+      <w:lvlJc w:val="left"/>
+      <w:pPr>
+        <w:ind w:left="5760" w:hanging="360"/>
+      </w:pPr>
+    </w:lvl>
+    <w:lvl w:ilvl="8" w:tplc="2C0A001B" w:tentative="1">
+      <w:start w:val="1"/>
+      <w:numFmt w:val="lowerRoman"/>
+      <w:lvlText w:val="%9."/>
+      <w:lvlJc w:val="right"/>
+      <w:pPr>
+        <w:ind w:left="6480" w:hanging="180"/>
+      </w:pPr>
+    </w:lvl>
+  </w:abstractNum>
+  <w:abstractNum w:abstractNumId="5" w15:restartNumberingAfterBreak="0">
+    <w:nsid w:val="3E9C2B19"/>
+    <w:multiLevelType w:val="hybridMultilevel"/>
+    <w:tmpl w:val="75C8F7EE"/>
+    <w:lvl w:ilvl="0" w:tplc="1EB2F34C">
+      <w:start w:val="1"/>
+      <w:numFmt w:val="bullet"/>
+      <w:lvlText w:val="-"/>
+      <w:lvlJc w:val="left"/>
+      <w:pPr>
+        <w:ind w:left="1080" w:hanging="360"/>
+      </w:pPr>
+      <w:rPr>
+        <w:rFonts w:ascii="Arial" w:eastAsia="Arial" w:hAnsi="Arial" w:cs="Arial" w:hint="default"/>
+      </w:rPr>
+    </w:lvl>
+    <w:lvl w:ilvl="1" w:tplc="2C0A0003" w:tentative="1">
+      <w:start w:val="1"/>
+      <w:numFmt w:val="bullet"/>
+      <w:lvlText w:val="o"/>
+      <w:lvlJc w:val="left"/>
+      <w:pPr>
+        <w:ind w:left="1800" w:hanging="360"/>
+      </w:pPr>
+      <w:rPr>
+        <w:rFonts w:ascii="Courier New" w:hAnsi="Courier New" w:cs="Courier New" w:hint="default"/>
+      </w:rPr>
+    </w:lvl>
+    <w:lvl w:ilvl="2" w:tplc="2C0A0005" w:tentative="1">
+      <w:start w:val="1"/>
+      <w:numFmt w:val="bullet"/>
+      <w:lvlText w:val=""/>
+      <w:lvlJc w:val="left"/>
+      <w:pPr>
+        <w:ind w:left="2520" w:hanging="360"/>
+      </w:pPr>
+      <w:rPr>
+        <w:rFonts w:ascii="Wingdings" w:hAnsi="Wingdings" w:hint="default"/>
+      </w:rPr>
+    </w:lvl>
+    <w:lvl w:ilvl="3" w:tplc="2C0A0001" w:tentative="1">
+      <w:start w:val="1"/>
+      <w:numFmt w:val="bullet"/>
+      <w:lvlText w:val=""/>
+      <w:lvlJc w:val="left"/>
+      <w:pPr>
+        <w:ind w:left="3240" w:hanging="360"/>
+      </w:pPr>
+      <w:rPr>
+        <w:rFonts w:ascii="Symbol" w:hAnsi="Symbol" w:hint="default"/>
+      </w:rPr>
+    </w:lvl>
+    <w:lvl w:ilvl="4" w:tplc="2C0A0003" w:tentative="1">
+      <w:start w:val="1"/>
+      <w:numFmt w:val="bullet"/>
+      <w:lvlText w:val="o"/>
+      <w:lvlJc w:val="left"/>
+      <w:pPr>
+        <w:ind w:left="3960" w:hanging="360"/>
+      </w:pPr>
+      <w:rPr>
+        <w:rFonts w:ascii="Courier New" w:hAnsi="Courier New" w:cs="Courier New" w:hint="default"/>
+      </w:rPr>
+    </w:lvl>
+    <w:lvl w:ilvl="5" w:tplc="2C0A0005" w:tentative="1">
+      <w:start w:val="1"/>
+      <w:numFmt w:val="bullet"/>
+      <w:lvlText w:val=""/>
+      <w:lvlJc w:val="left"/>
+      <w:pPr>
+        <w:ind w:left="4680" w:hanging="360"/>
+      </w:pPr>
+      <w:rPr>
+        <w:rFonts w:ascii="Wingdings" w:hAnsi="Wingdings" w:hint="default"/>
+      </w:rPr>
+    </w:lvl>
+    <w:lvl w:ilvl="6" w:tplc="2C0A0001" w:tentative="1">
+      <w:start w:val="1"/>
+      <w:numFmt w:val="bullet"/>
+      <w:lvlText w:val=""/>
+      <w:lvlJc w:val="left"/>
+      <w:pPr>
+        <w:ind w:left="5400" w:hanging="360"/>
+      </w:pPr>
+      <w:rPr>
+        <w:rFonts w:ascii="Symbol" w:hAnsi="Symbol" w:hint="default"/>
+      </w:rPr>
+    </w:lvl>
+    <w:lvl w:ilvl="7" w:tplc="2C0A0003" w:tentative="1">
+      <w:start w:val="1"/>
+      <w:numFmt w:val="bullet"/>
+      <w:lvlText w:val="o"/>
+      <w:lvlJc w:val="left"/>
+      <w:pPr>
+        <w:ind w:left="6120" w:hanging="360"/>
+      </w:pPr>
+      <w:rPr>
+        <w:rFonts w:ascii="Courier New" w:hAnsi="Courier New" w:cs="Courier New" w:hint="default"/>
+      </w:rPr>
+    </w:lvl>
+    <w:lvl w:ilvl="8" w:tplc="2C0A0005" w:tentative="1">
+      <w:start w:val="1"/>
+      <w:numFmt w:val="bullet"/>
+      <w:lvlText w:val=""/>
+      <w:lvlJc w:val="left"/>
+      <w:pPr>
+        <w:ind w:left="6840" w:hanging="360"/>
+      </w:pPr>
+      <w:rPr>
+        <w:rFonts w:ascii="Wingdings" w:hAnsi="Wingdings" w:hint="default"/>
+      </w:rPr>
+    </w:lvl>
+  </w:abstractNum>
+  <w:abstractNum w:abstractNumId="6" w15:restartNumberingAfterBreak="0">
+    <w:nsid w:val="498D71EF"/>
+    <w:multiLevelType w:val="hybridMultilevel"/>
+    <w:tmpl w:val="41A841F6"/>
+    <w:lvl w:ilvl="0" w:tplc="4C7C9616">
+      <w:start w:val="1"/>
+      <w:numFmt w:val="decimal"/>
+      <w:lvlText w:val="%1."/>
+      <w:lvlJc w:val="left"/>
+      <w:pPr>
+        <w:ind w:left="720" w:hanging="360"/>
+      </w:pPr>
+      <w:rPr>
+        <w:rFonts w:hint="default"/>
+      </w:rPr>
+    </w:lvl>
+    <w:lvl w:ilvl="1" w:tplc="2C0A0019" w:tentative="1">
+      <w:start w:val="1"/>
+      <w:numFmt w:val="lowerLetter"/>
+      <w:lvlText w:val="%2."/>
+      <w:lvlJc w:val="left"/>
+      <w:pPr>
+        <w:ind w:left="1440" w:hanging="360"/>
+      </w:pPr>
+    </w:lvl>
+    <w:lvl w:ilvl="2" w:tplc="2C0A001B" w:tentative="1">
+      <w:start w:val="1"/>
+      <w:numFmt w:val="lowerRoman"/>
+      <w:lvlText w:val="%3."/>
+      <w:lvlJc w:val="right"/>
+      <w:pPr>
+        <w:ind w:left="2160" w:hanging="180"/>
+      </w:pPr>
+    </w:lvl>
+    <w:lvl w:ilvl="3" w:tplc="2C0A000F" w:tentative="1">
+      <w:start w:val="1"/>
+      <w:numFmt w:val="decimal"/>
+      <w:lvlText w:val="%4."/>
+      <w:lvlJc w:val="left"/>
+      <w:pPr>
+        <w:ind w:left="2880" w:hanging="360"/>
+      </w:pPr>
+    </w:lvl>
+    <w:lvl w:ilvl="4" w:tplc="2C0A0019" w:tentative="1">
+      <w:start w:val="1"/>
+      <w:numFmt w:val="lowerLetter"/>
+      <w:lvlText w:val="%5."/>
+      <w:lvlJc w:val="left"/>
+      <w:pPr>
+        <w:ind w:left="3600" w:hanging="360"/>
+      </w:pPr>
+    </w:lvl>
+    <w:lvl w:ilvl="5" w:tplc="2C0A001B" w:tentative="1">
+      <w:start w:val="1"/>
+      <w:numFmt w:val="lowerRoman"/>
+      <w:lvlText w:val="%6."/>
+      <w:lvlJc w:val="right"/>
+      <w:pPr>
+        <w:ind w:left="4320" w:hanging="180"/>
+      </w:pPr>
+    </w:lvl>
+    <w:lvl w:ilvl="6" w:tplc="2C0A000F" w:tentative="1">
+      <w:start w:val="1"/>
+      <w:numFmt w:val="decimal"/>
+      <w:lvlText w:val="%7."/>
+      <w:lvlJc w:val="left"/>
+      <w:pPr>
+        <w:ind w:left="5040" w:hanging="360"/>
+      </w:pPr>
+    </w:lvl>
+    <w:lvl w:ilvl="7" w:tplc="2C0A0019" w:tentative="1">
+      <w:start w:val="1"/>
+      <w:numFmt w:val="lowerLetter"/>
+      <w:lvlText w:val="%8."/>
+      <w:lvlJc w:val="left"/>
+      <w:pPr>
+        <w:ind w:left="5760" w:hanging="360"/>
+      </w:pPr>
+    </w:lvl>
+    <w:lvl w:ilvl="8" w:tplc="2C0A001B" w:tentative="1">
+      <w:start w:val="1"/>
+      <w:numFmt w:val="lowerRoman"/>
+      <w:lvlText w:val="%9."/>
+      <w:lvlJc w:val="right"/>
+      <w:pPr>
+        <w:ind w:left="6480" w:hanging="180"/>
+      </w:pPr>
+    </w:lvl>
+  </w:abstractNum>
+  <w:abstractNum w:abstractNumId="7" w15:restartNumberingAfterBreak="0">
     <w:nsid w:val="5BF51ABA"/>
     <w:multiLevelType w:val="multilevel"/>
     <w:tmpl w:val="EA763DB4"/>
@@ -19231,14 +20461,144 @@
       </w:rPr>
     </w:lvl>
   </w:abstractNum>
+  <w:abstractNum w:abstractNumId="8" w15:restartNumberingAfterBreak="0">
+    <w:nsid w:val="67B5467C"/>
+    <w:multiLevelType w:val="hybridMultilevel"/>
+    <w:tmpl w:val="B78E410E"/>
+    <w:lvl w:ilvl="0" w:tplc="32BA8548">
+      <w:numFmt w:val="bullet"/>
+      <w:lvlText w:val="-"/>
+      <w:lvlJc w:val="left"/>
+      <w:pPr>
+        <w:ind w:left="720" w:hanging="360"/>
+      </w:pPr>
+      <w:rPr>
+        <w:rFonts w:ascii="Arial" w:eastAsia="Arial" w:hAnsi="Arial" w:cs="Arial" w:hint="default"/>
+      </w:rPr>
+    </w:lvl>
+    <w:lvl w:ilvl="1" w:tplc="2C0A0003" w:tentative="1">
+      <w:start w:val="1"/>
+      <w:numFmt w:val="bullet"/>
+      <w:lvlText w:val="o"/>
+      <w:lvlJc w:val="left"/>
+      <w:pPr>
+        <w:ind w:left="1440" w:hanging="360"/>
+      </w:pPr>
+      <w:rPr>
+        <w:rFonts w:ascii="Courier New" w:hAnsi="Courier New" w:cs="Courier New" w:hint="default"/>
+      </w:rPr>
+    </w:lvl>
+    <w:lvl w:ilvl="2" w:tplc="2C0A0005" w:tentative="1">
+      <w:start w:val="1"/>
+      <w:numFmt w:val="bullet"/>
+      <w:lvlText w:val=""/>
+      <w:lvlJc w:val="left"/>
+      <w:pPr>
+        <w:ind w:left="2160" w:hanging="360"/>
+      </w:pPr>
+      <w:rPr>
+        <w:rFonts w:ascii="Wingdings" w:hAnsi="Wingdings" w:hint="default"/>
+      </w:rPr>
+    </w:lvl>
+    <w:lvl w:ilvl="3" w:tplc="2C0A0001" w:tentative="1">
+      <w:start w:val="1"/>
+      <w:numFmt w:val="bullet"/>
+      <w:lvlText w:val=""/>
+      <w:lvlJc w:val="left"/>
+      <w:pPr>
+        <w:ind w:left="2880" w:hanging="360"/>
+      </w:pPr>
+      <w:rPr>
+        <w:rFonts w:ascii="Symbol" w:hAnsi="Symbol" w:hint="default"/>
+      </w:rPr>
+    </w:lvl>
+    <w:lvl w:ilvl="4" w:tplc="2C0A0003" w:tentative="1">
+      <w:start w:val="1"/>
+      <w:numFmt w:val="bullet"/>
+      <w:lvlText w:val="o"/>
+      <w:lvlJc w:val="left"/>
+      <w:pPr>
+        <w:ind w:left="3600" w:hanging="360"/>
+      </w:pPr>
+      <w:rPr>
+        <w:rFonts w:ascii="Courier New" w:hAnsi="Courier New" w:cs="Courier New" w:hint="default"/>
+      </w:rPr>
+    </w:lvl>
+    <w:lvl w:ilvl="5" w:tplc="2C0A0005" w:tentative="1">
+      <w:start w:val="1"/>
+      <w:numFmt w:val="bullet"/>
+      <w:lvlText w:val=""/>
+      <w:lvlJc w:val="left"/>
+      <w:pPr>
+        <w:ind w:left="4320" w:hanging="360"/>
+      </w:pPr>
+      <w:rPr>
+        <w:rFonts w:ascii="Wingdings" w:hAnsi="Wingdings" w:hint="default"/>
+      </w:rPr>
+    </w:lvl>
+    <w:lvl w:ilvl="6" w:tplc="2C0A0001" w:tentative="1">
+      <w:start w:val="1"/>
+      <w:numFmt w:val="bullet"/>
+      <w:lvlText w:val=""/>
+      <w:lvlJc w:val="left"/>
+      <w:pPr>
+        <w:ind w:left="5040" w:hanging="360"/>
+      </w:pPr>
+      <w:rPr>
+        <w:rFonts w:ascii="Symbol" w:hAnsi="Symbol" w:hint="default"/>
+      </w:rPr>
+    </w:lvl>
+    <w:lvl w:ilvl="7" w:tplc="2C0A0003" w:tentative="1">
+      <w:start w:val="1"/>
+      <w:numFmt w:val="bullet"/>
+      <w:lvlText w:val="o"/>
+      <w:lvlJc w:val="left"/>
+      <w:pPr>
+        <w:ind w:left="5760" w:hanging="360"/>
+      </w:pPr>
+      <w:rPr>
+        <w:rFonts w:ascii="Courier New" w:hAnsi="Courier New" w:cs="Courier New" w:hint="default"/>
+      </w:rPr>
+    </w:lvl>
+    <w:lvl w:ilvl="8" w:tplc="2C0A0005" w:tentative="1">
+      <w:start w:val="1"/>
+      <w:numFmt w:val="bullet"/>
+      <w:lvlText w:val=""/>
+      <w:lvlJc w:val="left"/>
+      <w:pPr>
+        <w:ind w:left="6480" w:hanging="360"/>
+      </w:pPr>
+      <w:rPr>
+        <w:rFonts w:ascii="Wingdings" w:hAnsi="Wingdings" w:hint="default"/>
+      </w:rPr>
+    </w:lvl>
+  </w:abstractNum>
   <w:num w:numId="1" w16cid:durableId="1131166948">
     <w:abstractNumId w:val="0"/>
   </w:num>
   <w:num w:numId="2" w16cid:durableId="1390425453">
-    <w:abstractNumId w:val="2"/>
+    <w:abstractNumId w:val="7"/>
   </w:num>
   <w:num w:numId="3" w16cid:durableId="1417284877">
     <w:abstractNumId w:val="1"/>
+  </w:num>
+  <w:num w:numId="4" w16cid:durableId="1674070671">
+    <w:abstractNumId w:val="8"/>
+  </w:num>
+  <w:num w:numId="5" w16cid:durableId="1475028600">
+    <w:abstractNumId w:val="3"/>
+  </w:num>
+  <w:num w:numId="6" w16cid:durableId="1572764891">
+    <w:abstractNumId w:val="6"/>
+  </w:num>
+  <w:num w:numId="7" w16cid:durableId="906232418">
+    <w:abstractNumId w:val="4"/>
+  </w:num>
+  <w:num w:numId="8" w16cid:durableId="1740400520">
+    <w:abstractNumId w:val="2"/>
+  </w:num>
+  <w:num w:numId="9" w16cid:durableId="1301810336">
+    <w:abstractNumId w:val="5"/>
   </w:num>
 </w:numbering>
 </file>
@@ -20023,6 +21383,17 @@
       <w:lang w:eastAsia="zh-CN" w:bidi="hi-IN"/>
     </w:rPr>
   </w:style>
+  <w:style w:type="paragraph" w:styleId="Prrafodelista">
+    <w:name w:val="List Paragraph"/>
+    <w:basedOn w:val="Normal"/>
+    <w:uiPriority w:val="34"/>
+    <w:qFormat/>
+    <w:rsid w:val="00C376B2"/>
+    <w:pPr>
+      <w:ind w:left="720"/>
+      <w:contextualSpacing/>
+    </w:pPr>
+  </w:style>
 </w:styles>
 </file>
 

</xml_diff>

<commit_message>
update information ieee-830 add .md
</commit_message>
<xml_diff>
--- a/Documentacion/biblioteca-formato-ieee-830.docx
+++ b/Documentacion/biblioteca-formato-ieee-830.docx
@@ -1,6 +1,6 @@
 
 <file path=word/document.xml><?xml version="1.0" encoding="utf-8"?>
-<w:document xmlns:wpc="http://schemas.microsoft.com/office/word/2010/wordprocessingCanvas" xmlns:cx="http://schemas.microsoft.com/office/drawing/2014/chartex" xmlns:cx1="http://schemas.microsoft.com/office/drawing/2015/9/8/chartex" xmlns:cx2="http://schemas.microsoft.com/office/drawing/2015/10/21/chartex" xmlns:cx3="http://schemas.microsoft.com/office/drawing/2016/5/9/chartex" xmlns:cx4="http://schemas.microsoft.com/office/drawing/2016/5/10/chartex" xmlns:cx5="http://schemas.microsoft.com/office/drawing/2016/5/11/chartex" xmlns:cx6="http://schemas.microsoft.com/office/drawing/2016/5/12/chartex" xmlns:cx7="http://schemas.microsoft.com/office/drawing/2016/5/13/chartex" xmlns:cx8="http://schemas.microsoft.com/office/drawing/2016/5/14/chartex" xmlns:mc="http://schemas.openxmlformats.org/markup-compatibility/2006" xmlns:aink="http://schemas.microsoft.com/office/drawing/2016/ink" xmlns:am3d="http://schemas.microsoft.com/office/drawing/2017/model3d" xmlns:o="urn:schemas-microsoft-com:office:office" xmlns:oel="http://schemas.microsoft.com/office/2019/extlst" xmlns:r="http://schemas.openxmlformats.org/officeDocument/2006/relationships" xmlns:m="http://schemas.openxmlformats.org/officeDocument/2006/math" xmlns:v="urn:schemas-microsoft-com:vml" xmlns:wp14="http://schemas.microsoft.com/office/word/2010/wordprocessingDrawing" xmlns:wp="http://schemas.openxmlformats.org/drawingml/2006/wordprocessingDrawing" xmlns:w10="urn:schemas-microsoft-com:office:word" xmlns:w="http://schemas.openxmlformats.org/wordprocessingml/2006/main" xmlns:w14="http://schemas.microsoft.com/office/word/2010/wordml" xmlns:w15="http://schemas.microsoft.com/office/word/2012/wordml" xmlns:w16cex="http://schemas.microsoft.com/office/word/2018/wordml/cex" xmlns:w16cid="http://schemas.microsoft.com/office/word/2016/wordml/cid" xmlns:w16="http://schemas.microsoft.com/office/word/2018/wordml" xmlns:w16sdtdh="http://schemas.microsoft.com/office/word/2020/wordml/sdtdatahash" xmlns:w16se="http://schemas.microsoft.com/office/word/2015/wordml/symex" xmlns:wpg="http://schemas.microsoft.com/office/word/2010/wordprocessingGroup" xmlns:wpi="http://schemas.microsoft.com/office/word/2010/wordprocessingInk" xmlns:wne="http://schemas.microsoft.com/office/word/2006/wordml" xmlns:wps="http://schemas.microsoft.com/office/word/2010/wordprocessingShape" mc:Ignorable="w14 w15 w16se w16cid w16 w16cex w16sdtdh wp14">
+<w:document xmlns:wpc="http://schemas.microsoft.com/office/word/2010/wordprocessingCanvas" xmlns:cx="http://schemas.microsoft.com/office/drawing/2014/chartex" xmlns:cx1="http://schemas.microsoft.com/office/drawing/2015/9/8/chartex" xmlns:cx2="http://schemas.microsoft.com/office/drawing/2015/10/21/chartex" xmlns:cx3="http://schemas.microsoft.com/office/drawing/2016/5/9/chartex" xmlns:cx4="http://schemas.microsoft.com/office/drawing/2016/5/10/chartex" xmlns:cx5="http://schemas.microsoft.com/office/drawing/2016/5/11/chartex" xmlns:cx6="http://schemas.microsoft.com/office/drawing/2016/5/12/chartex" xmlns:cx7="http://schemas.microsoft.com/office/drawing/2016/5/13/chartex" xmlns:cx8="http://schemas.microsoft.com/office/drawing/2016/5/14/chartex" xmlns:mc="http://schemas.openxmlformats.org/markup-compatibility/2006" xmlns:aink="http://schemas.microsoft.com/office/drawing/2016/ink" xmlns:am3d="http://schemas.microsoft.com/office/drawing/2017/model3d" xmlns:o="urn:schemas-microsoft-com:office:office" xmlns:r="http://schemas.openxmlformats.org/officeDocument/2006/relationships" xmlns:m="http://schemas.openxmlformats.org/officeDocument/2006/math" xmlns:v="urn:schemas-microsoft-com:vml" xmlns:wp14="http://schemas.microsoft.com/office/word/2010/wordprocessingDrawing" xmlns:wp="http://schemas.openxmlformats.org/drawingml/2006/wordprocessingDrawing" xmlns:w10="urn:schemas-microsoft-com:office:word" xmlns:w="http://schemas.openxmlformats.org/wordprocessingml/2006/main" xmlns:w14="http://schemas.microsoft.com/office/word/2010/wordml" xmlns:w15="http://schemas.microsoft.com/office/word/2012/wordml" xmlns:w16cex="http://schemas.microsoft.com/office/word/2018/wordml/cex" xmlns:w16cid="http://schemas.microsoft.com/office/word/2016/wordml/cid" xmlns:w16="http://schemas.microsoft.com/office/word/2018/wordml" xmlns:w16sdtdh="http://schemas.microsoft.com/office/word/2020/wordml/sdtdatahash" xmlns:w16se="http://schemas.microsoft.com/office/word/2015/wordml/symex" xmlns:wpg="http://schemas.microsoft.com/office/word/2010/wordprocessingGroup" xmlns:wpi="http://schemas.microsoft.com/office/word/2010/wordprocessingInk" xmlns:wne="http://schemas.microsoft.com/office/word/2006/wordml" xmlns:wps="http://schemas.microsoft.com/office/word/2010/wordprocessingShape" mc:Ignorable="w14 w15 w16se w16cid w16 w16cex w16sdtdh wp14">
   <w:body>
     <w:p>
       <w:pPr>
@@ -503,11 +503,12 @@
           <w:headerReference w:type="default" r:id="rId7"/>
           <w:footerReference w:type="default" r:id="rId8"/>
           <w:headerReference w:type="first" r:id="rId9"/>
+          <w:footerReference w:type="first" r:id="rId10"/>
           <w:pgSz w:w="11906" w:h="16838"/>
           <w:pgMar w:top="1417" w:right="1701" w:bottom="1417" w:left="1701" w:header="708" w:footer="708" w:gutter="0"/>
           <w:pgNumType w:start="1"/>
           <w:cols w:space="720"/>
-          <w:titlePg/>
+          <w:docGrid w:linePitch="272"/>
         </w:sectPr>
       </w:pPr>
       <w:bookmarkStart w:id="0" w:name="_gjdgxs" w:colFirst="0" w:colLast="0"/>
@@ -703,6 +704,9 @@
                 <w:numId w:val="9"/>
               </w:numPr>
             </w:pPr>
+            <w:r>
+              <w:t>Jesica Aramayo</w:t>
+            </w:r>
           </w:p>
         </w:tc>
         <w:tc>
@@ -828,9 +832,9 @@
       <w:pPr>
         <w:widowControl w:val="0"/>
         <w:sectPr>
-          <w:headerReference w:type="default" r:id="rId10"/>
-          <w:headerReference w:type="first" r:id="rId11"/>
-          <w:footerReference w:type="first" r:id="rId12"/>
+          <w:headerReference w:type="default" r:id="rId11"/>
+          <w:headerReference w:type="first" r:id="rId12"/>
+          <w:footerReference w:type="first" r:id="rId13"/>
           <w:pgSz w:w="11906" w:h="16838"/>
           <w:pgMar w:top="1417" w:right="1701" w:bottom="1417" w:left="1701" w:header="708" w:footer="708" w:gutter="0"/>
           <w:cols w:space="720"/>
@@ -857,6 +861,7 @@
           <w:docPartUnique/>
         </w:docPartObj>
       </w:sdtPr>
+      <w:sdtEndPr/>
       <w:sdtContent>
         <w:p>
           <w:pPr>
@@ -1580,7 +1585,7 @@
                 <w:sz w:val="24"/>
                 <w:szCs w:val="24"/>
               </w:rPr>
-              <w:t>5</w:t>
+              <w:t>6</w:t>
             </w:r>
             <w:r>
               <w:rPr>
@@ -2100,7 +2105,7 @@
                 <w:sz w:val="24"/>
                 <w:szCs w:val="24"/>
               </w:rPr>
-              <w:t>6</w:t>
+              <w:t>7</w:t>
             </w:r>
             <w:r>
               <w:rPr>
@@ -2828,7 +2833,7 @@
                 <w:sz w:val="24"/>
                 <w:szCs w:val="24"/>
               </w:rPr>
-              <w:t>12</w:t>
+              <w:t>13</w:t>
             </w:r>
             <w:r>
               <w:rPr>
@@ -3093,7 +3098,15 @@
       </w:r>
       <w:proofErr w:type="spellEnd"/>
       <w:r>
-        <w:t xml:space="preserve"> del libros disponibles </w:t>
+        <w:t xml:space="preserve"> </w:t>
+      </w:r>
+      <w:proofErr w:type="gramStart"/>
+      <w:r>
+        <w:t>del libros disponibles</w:t>
+      </w:r>
+      <w:proofErr w:type="gramEnd"/>
+      <w:r>
+        <w:t xml:space="preserve"> </w:t>
       </w:r>
     </w:p>
     <w:p>
@@ -3181,7 +3194,15 @@
         </w:rPr>
       </w:pPr>
       <w:r>
-        <w:t>- Administrador: Podrán administrar el stock de los productos disponibles para alquiler  (consultar, agregar, editar, eliminar), puede consultar la información de los usuarios registrados, el estado de su suscripción y su historial de préstamos.</w:t>
+        <w:t xml:space="preserve">- Administrador: Podrán administrar el stock de los productos disponibles para </w:t>
+      </w:r>
+      <w:proofErr w:type="gramStart"/>
+      <w:r>
+        <w:t>alquiler  (</w:t>
+      </w:r>
+      <w:proofErr w:type="gramEnd"/>
+      <w:r>
+        <w:t>consultar, agregar, editar, eliminar), puede consultar la información de los usuarios registrados, el estado de su suscripción y su historial de préstamos.</w:t>
       </w:r>
     </w:p>
     <w:p>
@@ -8946,13 +8967,24 @@
         <w:jc w:val="both"/>
       </w:pPr>
       <w:r>
-        <w:t>Este documento cuenta con …</w:t>
+        <w:t xml:space="preserve">Este documento cuenta con </w:t>
       </w:r>
       <w:r>
-        <w:t>…….</w:t>
+        <w:rPr>
+          <w:b/>
+          <w:bCs/>
+        </w:rPr>
+        <w:t>3</w:t>
       </w:r>
       <w:r>
-        <w:t xml:space="preserve"> secciones:</w:t>
+        <w:rPr>
+          <w:b/>
+          <w:bCs/>
+        </w:rPr>
+        <w:t xml:space="preserve"> secciones</w:t>
+      </w:r>
+      <w:r>
+        <w:t>:</w:t>
       </w:r>
     </w:p>
     <w:p>
@@ -8961,10 +8993,17 @@
         <w:jc w:val="both"/>
       </w:pPr>
       <w:r>
-        <w:t>Primera sección: …</w:t>
+        <w:rPr>
+          <w:b/>
+          <w:bCs/>
+        </w:rPr>
+        <w:t>Primera sección:</w:t>
       </w:r>
       <w:r>
-        <w:t>……….</w:t>
+        <w:t xml:space="preserve"> </w:t>
+      </w:r>
+      <w:r>
+        <w:t>Se informa quienes son participes del proyecto, el propósito y alcance del mismo.</w:t>
       </w:r>
     </w:p>
     <w:p>
@@ -8973,10 +9012,33 @@
         <w:jc w:val="both"/>
       </w:pPr>
       <w:r>
-        <w:t>Segunda sección: …</w:t>
+        <w:rPr>
+          <w:b/>
+          <w:bCs/>
+        </w:rPr>
+        <w:t>Segunda sección:</w:t>
       </w:r>
       <w:r>
-        <w:t>………</w:t>
+        <w:t xml:space="preserve"> </w:t>
+      </w:r>
+      <w:r>
+        <w:t>Se informa las características de los usuarios y administrador y los requisitos plasmados mediante historias de usuarios.</w:t>
+      </w:r>
+    </w:p>
+    <w:p>
+      <w:pPr>
+        <w:ind w:left="601" w:firstLine="106"/>
+        <w:jc w:val="both"/>
+      </w:pPr>
+      <w:r>
+        <w:rPr>
+          <w:b/>
+          <w:bCs/>
+        </w:rPr>
+        <w:t>Tercera sección:</w:t>
+      </w:r>
+      <w:r>
+        <w:t xml:space="preserve"> Se informa lo que se realiza en cada Sprint.</w:t>
       </w:r>
     </w:p>
     <w:p>
@@ -9036,11 +9098,9 @@
       <w:r>
         <w:t xml:space="preserve">El sistema de biblioteca   será un producto diseñado para trabajar en entornos WEB, lo que permitirá su utilización de forma rápida y eficaz, además se enfocará en realizar una buena gestión tanto de parte del cliente como del administrador con el objetivo de lograr una buena experiencia de usuario con el fin de integrar una biblioteca </w:t>
       </w:r>
-      <w:proofErr w:type="spellStart"/>
       <w:r>
-        <w:t>publica</w:t>
+        <w:t>pública</w:t>
       </w:r>
-      <w:proofErr w:type="spellEnd"/>
       <w:r>
         <w:t xml:space="preserve"> a las nuevas tecnologías.</w:t>
       </w:r>
@@ -9067,6 +9127,7 @@
       </w:pPr>
       <w:bookmarkStart w:id="20" w:name="_Toc115534973"/>
       <w:r>
+        <w:lastRenderedPageBreak/>
         <w:t>Características de los usuarios</w:t>
       </w:r>
       <w:bookmarkEnd w:id="20"/>
@@ -9306,7 +9367,6 @@
                 <w:b/>
                 <w:color w:val="000000"/>
               </w:rPr>
-              <w:lastRenderedPageBreak/>
               <w:t>Actividades</w:t>
             </w:r>
           </w:p>
@@ -9351,7 +9411,21 @@
               <w:rPr>
                 <w:color w:val="000000"/>
               </w:rPr>
-              <w:t>. Puede administrar el stock de los productos disponibles para alquiler  (consultar, agregar, editar, eliminar), consultar la información de los usuarios registrados, el estado de su suscripción y su historial de préstamos.</w:t>
+              <w:t xml:space="preserve">. Puede administrar el stock de los productos disponibles para </w:t>
+            </w:r>
+            <w:proofErr w:type="gramStart"/>
+            <w:r>
+              <w:rPr>
+                <w:color w:val="000000"/>
+              </w:rPr>
+              <w:t>alquiler  (</w:t>
+            </w:r>
+            <w:proofErr w:type="gramEnd"/>
+            <w:r>
+              <w:rPr>
+                <w:color w:val="000000"/>
+              </w:rPr>
+              <w:t>consultar, agregar, editar, eliminar), consultar la información de los usuarios registrados, el estado de su suscripción y su historial de préstamos.</w:t>
             </w:r>
           </w:p>
         </w:tc>
@@ -10371,6 +10445,7 @@
                 <w:b/>
                 <w:bCs/>
               </w:rPr>
+              <w:lastRenderedPageBreak/>
               <w:t>ID Requerimiento</w:t>
             </w:r>
           </w:p>
@@ -10537,7 +10612,6 @@
                 <w:bCs/>
                 <w:iCs/>
               </w:rPr>
-              <w:lastRenderedPageBreak/>
               <w:t>#TK10</w:t>
             </w:r>
             <w:r>
@@ -10567,7 +10641,6 @@
                 <w:b/>
                 <w:bCs/>
               </w:rPr>
-              <w:lastRenderedPageBreak/>
               <w:t>Prioridad</w:t>
             </w:r>
           </w:p>
@@ -10815,7 +10888,11 @@
           <w:tcPr>
             <w:tcW w:w="6372" w:type="dxa"/>
           </w:tcPr>
-          <w:p/>
+          <w:p>
+            <w:r>
+              <w:t>Alta</w:t>
+            </w:r>
+          </w:p>
         </w:tc>
       </w:tr>
     </w:tbl>
@@ -11044,7 +11121,11 @@
           <w:tcPr>
             <w:tcW w:w="6372" w:type="dxa"/>
           </w:tcPr>
-          <w:p/>
+          <w:p>
+            <w:r>
+              <w:t>Alta</w:t>
+            </w:r>
+          </w:p>
         </w:tc>
       </w:tr>
     </w:tbl>
@@ -11310,7 +11391,11 @@
           <w:tcPr>
             <w:tcW w:w="6372" w:type="dxa"/>
           </w:tcPr>
-          <w:p/>
+          <w:p>
+            <w:r>
+              <w:t>Alta</w:t>
+            </w:r>
+          </w:p>
         </w:tc>
       </w:tr>
     </w:tbl>
@@ -11576,7 +11661,11 @@
           <w:tcPr>
             <w:tcW w:w="6372" w:type="dxa"/>
           </w:tcPr>
-          <w:p/>
+          <w:p>
+            <w:r>
+              <w:t>Alta</w:t>
+            </w:r>
+          </w:p>
         </w:tc>
       </w:tr>
     </w:tbl>
@@ -11873,6 +11962,8 @@
       </w:tr>
     </w:tbl>
     <w:p/>
+    <w:p/>
+    <w:p/>
     <w:tbl>
       <w:tblPr>
         <w:tblStyle w:val="Tablaconcuadrcula"/>
@@ -11900,6 +11991,7 @@
                 <w:b/>
                 <w:bCs/>
               </w:rPr>
+              <w:lastRenderedPageBreak/>
               <w:t>ID Requerimiento</w:t>
             </w:r>
           </w:p>
@@ -12129,7 +12221,6 @@
                 <w:bCs/>
                 <w:iCs/>
               </w:rPr>
-              <w:lastRenderedPageBreak/>
               <w:t>#TK33</w:t>
             </w:r>
             <w:r>
@@ -12159,7 +12250,6 @@
                 <w:b/>
                 <w:bCs/>
               </w:rPr>
-              <w:lastRenderedPageBreak/>
               <w:t>Prioridad</w:t>
             </w:r>
           </w:p>
@@ -12522,7 +12612,11 @@
           <w:tcPr>
             <w:tcW w:w="6372" w:type="dxa"/>
           </w:tcPr>
-          <w:p/>
+          <w:p>
+            <w:r>
+              <w:t>Alta</w:t>
+            </w:r>
+          </w:p>
         </w:tc>
       </w:tr>
     </w:tbl>
@@ -12859,10 +12953,6 @@
       </w:tr>
     </w:tbl>
     <w:p/>
-    <w:p/>
-    <w:p/>
-    <w:p/>
-    <w:p/>
     <w:tbl>
       <w:tblPr>
         <w:tblStyle w:val="Tablaconcuadrcula"/>
@@ -13582,796 +13672,6 @@
                 <w:iCs/>
               </w:rPr>
               <w:t>#TK56</w:t>
-            </w:r>
-            <w:r>
-              <w:rPr>
-                <w:rFonts w:ascii="Roboto" w:eastAsia="Roboto" w:hAnsi="Roboto" w:cs="Roboto"/>
-                <w:iCs/>
-              </w:rPr>
-              <w:t xml:space="preserve"> Testear funcionalidad.</w:t>
-            </w:r>
-          </w:p>
-        </w:tc>
-      </w:tr>
-      <w:tr>
-        <w:tc>
-          <w:tcPr>
-            <w:tcW w:w="2122" w:type="dxa"/>
-          </w:tcPr>
-          <w:p>
-            <w:pPr>
-              <w:rPr>
-                <w:b/>
-                <w:bCs/>
-              </w:rPr>
-            </w:pPr>
-            <w:r>
-              <w:rPr>
-                <w:b/>
-                <w:bCs/>
-              </w:rPr>
-              <w:t>Prioridad</w:t>
-            </w:r>
-          </w:p>
-        </w:tc>
-        <w:tc>
-          <w:tcPr>
-            <w:tcW w:w="6372" w:type="dxa"/>
-          </w:tcPr>
-          <w:p/>
-        </w:tc>
-      </w:tr>
-    </w:tbl>
-    <w:p/>
-    <w:tbl>
-      <w:tblPr>
-        <w:tblStyle w:val="Tablaconcuadrcula"/>
-        <w:tblW w:w="0" w:type="auto"/>
-        <w:tblLook w:val="04A0" w:firstRow="1" w:lastRow="0" w:firstColumn="1" w:lastColumn="0" w:noHBand="0" w:noVBand="1"/>
-      </w:tblPr>
-      <w:tblGrid>
-        <w:gridCol w:w="2122"/>
-        <w:gridCol w:w="6372"/>
-      </w:tblGrid>
-      <w:tr>
-        <w:tc>
-          <w:tcPr>
-            <w:tcW w:w="2122" w:type="dxa"/>
-          </w:tcPr>
-          <w:p>
-            <w:pPr>
-              <w:rPr>
-                <w:b/>
-                <w:bCs/>
-              </w:rPr>
-            </w:pPr>
-            <w:r>
-              <w:rPr>
-                <w:b/>
-                <w:bCs/>
-              </w:rPr>
-              <w:t>ID Requerimiento</w:t>
-            </w:r>
-          </w:p>
-        </w:tc>
-        <w:tc>
-          <w:tcPr>
-            <w:tcW w:w="6372" w:type="dxa"/>
-          </w:tcPr>
-          <w:p>
-            <w:pPr>
-              <w:rPr>
-                <w:rFonts w:ascii="Roboto" w:eastAsia="Roboto" w:hAnsi="Roboto" w:cs="Roboto"/>
-                <w:iCs/>
-              </w:rPr>
-            </w:pPr>
-            <w:r>
-              <w:rPr>
-                <w:rFonts w:ascii="Roboto" w:eastAsia="Roboto" w:hAnsi="Roboto" w:cs="Roboto"/>
-                <w:b/>
-                <w:bCs/>
-                <w:iCs/>
-              </w:rPr>
-              <w:t>#US15</w:t>
-            </w:r>
-            <w:r>
-              <w:rPr>
-                <w:rFonts w:ascii="Roboto" w:eastAsia="Roboto" w:hAnsi="Roboto" w:cs="Roboto"/>
-                <w:iCs/>
-              </w:rPr>
-              <w:t xml:space="preserve"> </w:t>
-            </w:r>
-          </w:p>
-        </w:tc>
-      </w:tr>
-      <w:tr>
-        <w:tc>
-          <w:tcPr>
-            <w:tcW w:w="2122" w:type="dxa"/>
-          </w:tcPr>
-          <w:p>
-            <w:pPr>
-              <w:rPr>
-                <w:b/>
-                <w:bCs/>
-              </w:rPr>
-            </w:pPr>
-            <w:r>
-              <w:rPr>
-                <w:b/>
-                <w:bCs/>
-              </w:rPr>
-              <w:t>Descripción</w:t>
-            </w:r>
-          </w:p>
-        </w:tc>
-        <w:tc>
-          <w:tcPr>
-            <w:tcW w:w="6372" w:type="dxa"/>
-          </w:tcPr>
-          <w:p>
-            <w:r>
-              <w:rPr>
-                <w:rFonts w:ascii="Roboto" w:eastAsia="Roboto" w:hAnsi="Roboto" w:cs="Roboto"/>
-                <w:iCs/>
-              </w:rPr>
-              <w:t xml:space="preserve">Como </w:t>
-            </w:r>
-            <w:r>
-              <w:rPr>
-                <w:rFonts w:ascii="Roboto" w:eastAsia="Roboto" w:hAnsi="Roboto" w:cs="Roboto"/>
-                <w:b/>
-                <w:bCs/>
-                <w:iCs/>
-              </w:rPr>
-              <w:t>usuario</w:t>
-            </w:r>
-            <w:r>
-              <w:rPr>
-                <w:rFonts w:ascii="Roboto" w:eastAsia="Roboto" w:hAnsi="Roboto" w:cs="Roboto"/>
-                <w:iCs/>
-              </w:rPr>
-              <w:t xml:space="preserve"> quiero ver mi información personal y poder editarla</w:t>
-            </w:r>
-          </w:p>
-        </w:tc>
-      </w:tr>
-      <w:tr>
-        <w:tc>
-          <w:tcPr>
-            <w:tcW w:w="2122" w:type="dxa"/>
-          </w:tcPr>
-          <w:p>
-            <w:pPr>
-              <w:rPr>
-                <w:b/>
-                <w:bCs/>
-              </w:rPr>
-            </w:pPr>
-            <w:r>
-              <w:rPr>
-                <w:b/>
-                <w:bCs/>
-              </w:rPr>
-              <w:lastRenderedPageBreak/>
-              <w:t>Características</w:t>
-            </w:r>
-          </w:p>
-        </w:tc>
-        <w:tc>
-          <w:tcPr>
-            <w:tcW w:w="6372" w:type="dxa"/>
-          </w:tcPr>
-          <w:p>
-            <w:pPr>
-              <w:rPr>
-                <w:rFonts w:ascii="Roboto" w:eastAsia="Roboto" w:hAnsi="Roboto" w:cs="Roboto"/>
-                <w:iCs/>
-              </w:rPr>
-            </w:pPr>
-            <w:r>
-              <w:rPr>
-                <w:rFonts w:ascii="Roboto" w:eastAsia="Roboto" w:hAnsi="Roboto" w:cs="Roboto"/>
-                <w:b/>
-                <w:bCs/>
-                <w:iCs/>
-              </w:rPr>
-              <w:t>#TK57</w:t>
-            </w:r>
-            <w:r>
-              <w:rPr>
-                <w:rFonts w:ascii="Roboto" w:eastAsia="Roboto" w:hAnsi="Roboto" w:cs="Roboto"/>
-                <w:iCs/>
-              </w:rPr>
-              <w:t xml:space="preserve"> Definir validaciones, lógica y requerimientos para la modificación de datos personales del perfil.</w:t>
-            </w:r>
-          </w:p>
-          <w:p>
-            <w:pPr>
-              <w:rPr>
-                <w:rFonts w:ascii="Roboto" w:eastAsia="Roboto" w:hAnsi="Roboto" w:cs="Roboto"/>
-                <w:iCs/>
-              </w:rPr>
-            </w:pPr>
-            <w:r>
-              <w:rPr>
-                <w:rFonts w:ascii="Roboto" w:eastAsia="Roboto" w:hAnsi="Roboto" w:cs="Roboto"/>
-                <w:b/>
-                <w:bCs/>
-                <w:iCs/>
-              </w:rPr>
-              <w:t>#TK58</w:t>
-            </w:r>
-            <w:r>
-              <w:rPr>
-                <w:rFonts w:ascii="Roboto" w:eastAsia="Roboto" w:hAnsi="Roboto" w:cs="Roboto"/>
-                <w:iCs/>
-              </w:rPr>
-              <w:t xml:space="preserve"> Diseño de vista información personal.</w:t>
-            </w:r>
-          </w:p>
-          <w:p>
-            <w:pPr>
-              <w:rPr>
-                <w:rFonts w:ascii="Roboto" w:eastAsia="Roboto" w:hAnsi="Roboto" w:cs="Roboto"/>
-                <w:iCs/>
-              </w:rPr>
-            </w:pPr>
-            <w:r>
-              <w:rPr>
-                <w:rFonts w:ascii="Roboto" w:eastAsia="Roboto" w:hAnsi="Roboto" w:cs="Roboto"/>
-                <w:b/>
-                <w:bCs/>
-                <w:iCs/>
-              </w:rPr>
-              <w:t>#TK59</w:t>
-            </w:r>
-            <w:r>
-              <w:rPr>
-                <w:rFonts w:ascii="Roboto" w:eastAsia="Roboto" w:hAnsi="Roboto" w:cs="Roboto"/>
-                <w:iCs/>
-              </w:rPr>
-              <w:t xml:space="preserve"> Maquetado del diseño.</w:t>
-            </w:r>
-          </w:p>
-          <w:p>
-            <w:pPr>
-              <w:rPr>
-                <w:rFonts w:ascii="Roboto" w:eastAsia="Roboto" w:hAnsi="Roboto" w:cs="Roboto"/>
-                <w:iCs/>
-              </w:rPr>
-            </w:pPr>
-            <w:r>
-              <w:rPr>
-                <w:rFonts w:ascii="Roboto" w:eastAsia="Roboto" w:hAnsi="Roboto" w:cs="Roboto"/>
-                <w:b/>
-                <w:bCs/>
-                <w:iCs/>
-              </w:rPr>
-              <w:t>#TK60</w:t>
-            </w:r>
-            <w:r>
-              <w:rPr>
-                <w:rFonts w:ascii="Roboto" w:eastAsia="Roboto" w:hAnsi="Roboto" w:cs="Roboto"/>
-                <w:iCs/>
-              </w:rPr>
-              <w:t xml:space="preserve"> Testear funcionalidad.</w:t>
-            </w:r>
-          </w:p>
-        </w:tc>
-      </w:tr>
-      <w:tr>
-        <w:tc>
-          <w:tcPr>
-            <w:tcW w:w="2122" w:type="dxa"/>
-          </w:tcPr>
-          <w:p>
-            <w:pPr>
-              <w:rPr>
-                <w:b/>
-                <w:bCs/>
-              </w:rPr>
-            </w:pPr>
-            <w:r>
-              <w:rPr>
-                <w:b/>
-                <w:bCs/>
-              </w:rPr>
-              <w:t>Prioridad</w:t>
-            </w:r>
-          </w:p>
-        </w:tc>
-        <w:tc>
-          <w:tcPr>
-            <w:tcW w:w="6372" w:type="dxa"/>
-          </w:tcPr>
-          <w:p/>
-        </w:tc>
-      </w:tr>
-    </w:tbl>
-    <w:p/>
-    <w:tbl>
-      <w:tblPr>
-        <w:tblStyle w:val="Tablaconcuadrcula"/>
-        <w:tblW w:w="0" w:type="auto"/>
-        <w:tblLook w:val="04A0" w:firstRow="1" w:lastRow="0" w:firstColumn="1" w:lastColumn="0" w:noHBand="0" w:noVBand="1"/>
-      </w:tblPr>
-      <w:tblGrid>
-        <w:gridCol w:w="2122"/>
-        <w:gridCol w:w="6372"/>
-      </w:tblGrid>
-      <w:tr>
-        <w:tc>
-          <w:tcPr>
-            <w:tcW w:w="2122" w:type="dxa"/>
-          </w:tcPr>
-          <w:p>
-            <w:pPr>
-              <w:rPr>
-                <w:b/>
-                <w:bCs/>
-              </w:rPr>
-            </w:pPr>
-            <w:r>
-              <w:rPr>
-                <w:b/>
-                <w:bCs/>
-              </w:rPr>
-              <w:t>ID Requerimiento</w:t>
-            </w:r>
-          </w:p>
-        </w:tc>
-        <w:tc>
-          <w:tcPr>
-            <w:tcW w:w="6372" w:type="dxa"/>
-          </w:tcPr>
-          <w:p>
-            <w:pPr>
-              <w:rPr>
-                <w:rFonts w:ascii="Roboto" w:eastAsia="Roboto" w:hAnsi="Roboto" w:cs="Roboto"/>
-                <w:iCs/>
-              </w:rPr>
-            </w:pPr>
-            <w:r>
-              <w:rPr>
-                <w:rFonts w:ascii="Roboto" w:eastAsia="Roboto" w:hAnsi="Roboto" w:cs="Roboto"/>
-                <w:b/>
-                <w:bCs/>
-                <w:iCs/>
-              </w:rPr>
-              <w:t>#US16</w:t>
-            </w:r>
-          </w:p>
-        </w:tc>
-      </w:tr>
-      <w:tr>
-        <w:tc>
-          <w:tcPr>
-            <w:tcW w:w="2122" w:type="dxa"/>
-          </w:tcPr>
-          <w:p>
-            <w:pPr>
-              <w:rPr>
-                <w:b/>
-                <w:bCs/>
-              </w:rPr>
-            </w:pPr>
-            <w:r>
-              <w:rPr>
-                <w:b/>
-                <w:bCs/>
-              </w:rPr>
-              <w:t>Descripción</w:t>
-            </w:r>
-          </w:p>
-        </w:tc>
-        <w:tc>
-          <w:tcPr>
-            <w:tcW w:w="6372" w:type="dxa"/>
-          </w:tcPr>
-          <w:p>
-            <w:r>
-              <w:rPr>
-                <w:rFonts w:ascii="Roboto" w:eastAsia="Roboto" w:hAnsi="Roboto" w:cs="Roboto"/>
-                <w:iCs/>
-              </w:rPr>
-              <w:t xml:space="preserve">Como </w:t>
-            </w:r>
-            <w:proofErr w:type="spellStart"/>
-            <w:r>
-              <w:rPr>
-                <w:rFonts w:ascii="Roboto" w:eastAsia="Roboto" w:hAnsi="Roboto" w:cs="Roboto"/>
-                <w:b/>
-                <w:bCs/>
-                <w:iCs/>
-              </w:rPr>
-              <w:t>admin</w:t>
-            </w:r>
-            <w:proofErr w:type="spellEnd"/>
-            <w:r>
-              <w:rPr>
-                <w:rFonts w:ascii="Roboto" w:eastAsia="Roboto" w:hAnsi="Roboto" w:cs="Roboto"/>
-                <w:iCs/>
-              </w:rPr>
-              <w:t xml:space="preserve"> quiero cargar stock</w:t>
-            </w:r>
-          </w:p>
-        </w:tc>
-      </w:tr>
-      <w:tr>
-        <w:tc>
-          <w:tcPr>
-            <w:tcW w:w="2122" w:type="dxa"/>
-          </w:tcPr>
-          <w:p>
-            <w:pPr>
-              <w:rPr>
-                <w:b/>
-                <w:bCs/>
-              </w:rPr>
-            </w:pPr>
-            <w:r>
-              <w:rPr>
-                <w:b/>
-                <w:bCs/>
-              </w:rPr>
-              <w:t>Características</w:t>
-            </w:r>
-          </w:p>
-        </w:tc>
-        <w:tc>
-          <w:tcPr>
-            <w:tcW w:w="6372" w:type="dxa"/>
-          </w:tcPr>
-          <w:p>
-            <w:pPr>
-              <w:rPr>
-                <w:rFonts w:ascii="Roboto" w:eastAsia="Roboto" w:hAnsi="Roboto" w:cs="Roboto"/>
-                <w:iCs/>
-              </w:rPr>
-            </w:pPr>
-            <w:r>
-              <w:rPr>
-                <w:rFonts w:ascii="Roboto" w:eastAsia="Roboto" w:hAnsi="Roboto" w:cs="Roboto"/>
-                <w:b/>
-                <w:bCs/>
-                <w:iCs/>
-              </w:rPr>
-              <w:t>#TK61</w:t>
-            </w:r>
-            <w:r>
-              <w:rPr>
-                <w:rFonts w:ascii="Roboto" w:eastAsia="Roboto" w:hAnsi="Roboto" w:cs="Roboto"/>
-                <w:iCs/>
-              </w:rPr>
-              <w:t xml:space="preserve"> Definir validaciones, lógica y requerimientos para la carga de stock.</w:t>
-            </w:r>
-          </w:p>
-          <w:p>
-            <w:pPr>
-              <w:rPr>
-                <w:rFonts w:ascii="Roboto" w:eastAsia="Roboto" w:hAnsi="Roboto" w:cs="Roboto"/>
-                <w:iCs/>
-              </w:rPr>
-            </w:pPr>
-            <w:r>
-              <w:rPr>
-                <w:rFonts w:ascii="Roboto" w:eastAsia="Roboto" w:hAnsi="Roboto" w:cs="Roboto"/>
-                <w:b/>
-                <w:bCs/>
-                <w:iCs/>
-              </w:rPr>
-              <w:t>#TK62</w:t>
-            </w:r>
-            <w:r>
-              <w:rPr>
-                <w:rFonts w:ascii="Roboto" w:eastAsia="Roboto" w:hAnsi="Roboto" w:cs="Roboto"/>
-                <w:iCs/>
-              </w:rPr>
-              <w:t xml:space="preserve"> Diseño de formulario de carga.</w:t>
-            </w:r>
-          </w:p>
-          <w:p>
-            <w:pPr>
-              <w:rPr>
-                <w:rFonts w:ascii="Roboto" w:eastAsia="Roboto" w:hAnsi="Roboto" w:cs="Roboto"/>
-                <w:iCs/>
-              </w:rPr>
-            </w:pPr>
-            <w:r>
-              <w:rPr>
-                <w:rFonts w:ascii="Roboto" w:eastAsia="Roboto" w:hAnsi="Roboto" w:cs="Roboto"/>
-                <w:b/>
-                <w:bCs/>
-                <w:iCs/>
-              </w:rPr>
-              <w:t>#TK63</w:t>
-            </w:r>
-            <w:r>
-              <w:rPr>
-                <w:rFonts w:ascii="Roboto" w:eastAsia="Roboto" w:hAnsi="Roboto" w:cs="Roboto"/>
-                <w:iCs/>
-              </w:rPr>
-              <w:t xml:space="preserve"> Maquetado del diseño.</w:t>
-            </w:r>
-          </w:p>
-          <w:p>
-            <w:pPr>
-              <w:rPr>
-                <w:rFonts w:ascii="Roboto" w:eastAsia="Roboto" w:hAnsi="Roboto" w:cs="Roboto"/>
-                <w:iCs/>
-              </w:rPr>
-            </w:pPr>
-            <w:r>
-              <w:rPr>
-                <w:rFonts w:ascii="Roboto" w:eastAsia="Roboto" w:hAnsi="Roboto" w:cs="Roboto"/>
-                <w:b/>
-                <w:bCs/>
-                <w:iCs/>
-              </w:rPr>
-              <w:t>#TK64</w:t>
-            </w:r>
-            <w:r>
-              <w:rPr>
-                <w:rFonts w:ascii="Roboto" w:eastAsia="Roboto" w:hAnsi="Roboto" w:cs="Roboto"/>
-                <w:iCs/>
-              </w:rPr>
-              <w:t xml:space="preserve"> Testear funcionalidad.</w:t>
-            </w:r>
-          </w:p>
-        </w:tc>
-      </w:tr>
-      <w:tr>
-        <w:tc>
-          <w:tcPr>
-            <w:tcW w:w="2122" w:type="dxa"/>
-          </w:tcPr>
-          <w:p>
-            <w:pPr>
-              <w:rPr>
-                <w:b/>
-                <w:bCs/>
-              </w:rPr>
-            </w:pPr>
-            <w:r>
-              <w:rPr>
-                <w:b/>
-                <w:bCs/>
-              </w:rPr>
-              <w:t>Prioridad</w:t>
-            </w:r>
-          </w:p>
-        </w:tc>
-        <w:tc>
-          <w:tcPr>
-            <w:tcW w:w="6372" w:type="dxa"/>
-          </w:tcPr>
-          <w:p/>
-        </w:tc>
-      </w:tr>
-    </w:tbl>
-    <w:p/>
-    <w:tbl>
-      <w:tblPr>
-        <w:tblStyle w:val="Tablaconcuadrcula"/>
-        <w:tblW w:w="0" w:type="auto"/>
-        <w:tblLook w:val="04A0" w:firstRow="1" w:lastRow="0" w:firstColumn="1" w:lastColumn="0" w:noHBand="0" w:noVBand="1"/>
-      </w:tblPr>
-      <w:tblGrid>
-        <w:gridCol w:w="2122"/>
-        <w:gridCol w:w="6372"/>
-      </w:tblGrid>
-      <w:tr>
-        <w:tc>
-          <w:tcPr>
-            <w:tcW w:w="2122" w:type="dxa"/>
-          </w:tcPr>
-          <w:p>
-            <w:pPr>
-              <w:rPr>
-                <w:b/>
-                <w:bCs/>
-              </w:rPr>
-            </w:pPr>
-            <w:r>
-              <w:rPr>
-                <w:b/>
-                <w:bCs/>
-              </w:rPr>
-              <w:t>ID Requerimiento</w:t>
-            </w:r>
-          </w:p>
-        </w:tc>
-        <w:tc>
-          <w:tcPr>
-            <w:tcW w:w="6372" w:type="dxa"/>
-          </w:tcPr>
-          <w:p>
-            <w:pPr>
-              <w:rPr>
-                <w:rFonts w:ascii="Roboto" w:eastAsia="Roboto" w:hAnsi="Roboto" w:cs="Roboto"/>
-                <w:iCs/>
-              </w:rPr>
-            </w:pPr>
-            <w:r>
-              <w:rPr>
-                <w:rFonts w:ascii="Roboto" w:eastAsia="Roboto" w:hAnsi="Roboto" w:cs="Roboto"/>
-                <w:b/>
-                <w:bCs/>
-                <w:iCs/>
-              </w:rPr>
-              <w:t>#US17</w:t>
-            </w:r>
-            <w:r>
-              <w:rPr>
-                <w:rFonts w:ascii="Roboto" w:eastAsia="Roboto" w:hAnsi="Roboto" w:cs="Roboto"/>
-                <w:iCs/>
-              </w:rPr>
-              <w:t xml:space="preserve"> </w:t>
-            </w:r>
-          </w:p>
-        </w:tc>
-      </w:tr>
-      <w:tr>
-        <w:tc>
-          <w:tcPr>
-            <w:tcW w:w="2122" w:type="dxa"/>
-          </w:tcPr>
-          <w:p>
-            <w:pPr>
-              <w:rPr>
-                <w:b/>
-                <w:bCs/>
-              </w:rPr>
-            </w:pPr>
-            <w:r>
-              <w:rPr>
-                <w:b/>
-                <w:bCs/>
-              </w:rPr>
-              <w:t>Descripción</w:t>
-            </w:r>
-          </w:p>
-        </w:tc>
-        <w:tc>
-          <w:tcPr>
-            <w:tcW w:w="6372" w:type="dxa"/>
-          </w:tcPr>
-          <w:p>
-            <w:r>
-              <w:rPr>
-                <w:rFonts w:ascii="Roboto" w:eastAsia="Roboto" w:hAnsi="Roboto" w:cs="Roboto"/>
-                <w:iCs/>
-              </w:rPr>
-              <w:t xml:space="preserve">Como </w:t>
-            </w:r>
-            <w:proofErr w:type="spellStart"/>
-            <w:r>
-              <w:rPr>
-                <w:rFonts w:ascii="Roboto" w:eastAsia="Roboto" w:hAnsi="Roboto" w:cs="Roboto"/>
-                <w:b/>
-                <w:bCs/>
-                <w:iCs/>
-              </w:rPr>
-              <w:t>admin</w:t>
-            </w:r>
-            <w:proofErr w:type="spellEnd"/>
-            <w:r>
-              <w:rPr>
-                <w:rFonts w:ascii="Roboto" w:eastAsia="Roboto" w:hAnsi="Roboto" w:cs="Roboto"/>
-                <w:iCs/>
-              </w:rPr>
-              <w:t xml:space="preserve"> quiero poder ver los libros registrados</w:t>
-            </w:r>
-          </w:p>
-        </w:tc>
-      </w:tr>
-      <w:tr>
-        <w:tc>
-          <w:tcPr>
-            <w:tcW w:w="2122" w:type="dxa"/>
-          </w:tcPr>
-          <w:p>
-            <w:pPr>
-              <w:rPr>
-                <w:b/>
-                <w:bCs/>
-              </w:rPr>
-            </w:pPr>
-            <w:r>
-              <w:rPr>
-                <w:b/>
-                <w:bCs/>
-              </w:rPr>
-              <w:t>Características</w:t>
-            </w:r>
-          </w:p>
-        </w:tc>
-        <w:tc>
-          <w:tcPr>
-            <w:tcW w:w="6372" w:type="dxa"/>
-          </w:tcPr>
-          <w:p>
-            <w:pPr>
-              <w:rPr>
-                <w:rFonts w:ascii="Roboto" w:eastAsia="Roboto" w:hAnsi="Roboto" w:cs="Roboto"/>
-                <w:iCs/>
-              </w:rPr>
-            </w:pPr>
-            <w:r>
-              <w:rPr>
-                <w:rFonts w:ascii="Roboto" w:eastAsia="Roboto" w:hAnsi="Roboto" w:cs="Roboto"/>
-                <w:b/>
-                <w:bCs/>
-                <w:iCs/>
-              </w:rPr>
-              <w:t>#TK65</w:t>
-            </w:r>
-            <w:r>
-              <w:rPr>
-                <w:rFonts w:ascii="Roboto" w:eastAsia="Roboto" w:hAnsi="Roboto" w:cs="Roboto"/>
-                <w:iCs/>
-              </w:rPr>
-              <w:t xml:space="preserve"> Definir validaciones, lógica y requerimientos para la carga de stock.</w:t>
-            </w:r>
-          </w:p>
-          <w:p>
-            <w:pPr>
-              <w:rPr>
-                <w:rFonts w:ascii="Roboto" w:eastAsia="Roboto" w:hAnsi="Roboto" w:cs="Roboto"/>
-                <w:iCs/>
-              </w:rPr>
-            </w:pPr>
-            <w:r>
-              <w:rPr>
-                <w:rFonts w:ascii="Roboto" w:eastAsia="Roboto" w:hAnsi="Roboto" w:cs="Roboto"/>
-                <w:b/>
-                <w:bCs/>
-                <w:iCs/>
-              </w:rPr>
-              <w:t>#TK66</w:t>
-            </w:r>
-            <w:r>
-              <w:rPr>
-                <w:rFonts w:ascii="Roboto" w:eastAsia="Roboto" w:hAnsi="Roboto" w:cs="Roboto"/>
-                <w:iCs/>
-              </w:rPr>
-              <w:t xml:space="preserve"> Diseño de la vista.</w:t>
-            </w:r>
-          </w:p>
-          <w:p>
-            <w:pPr>
-              <w:rPr>
-                <w:rFonts w:ascii="Roboto" w:eastAsia="Roboto" w:hAnsi="Roboto" w:cs="Roboto"/>
-                <w:iCs/>
-              </w:rPr>
-            </w:pPr>
-            <w:r>
-              <w:rPr>
-                <w:rFonts w:ascii="Roboto" w:eastAsia="Roboto" w:hAnsi="Roboto" w:cs="Roboto"/>
-                <w:b/>
-                <w:bCs/>
-                <w:iCs/>
-              </w:rPr>
-              <w:t>#TK67</w:t>
-            </w:r>
-            <w:r>
-              <w:rPr>
-                <w:rFonts w:ascii="Roboto" w:eastAsia="Roboto" w:hAnsi="Roboto" w:cs="Roboto"/>
-                <w:iCs/>
-              </w:rPr>
-              <w:t xml:space="preserve"> Maquetado del diseño.</w:t>
-            </w:r>
-          </w:p>
-          <w:p>
-            <w:r>
-              <w:rPr>
-                <w:rFonts w:ascii="Roboto" w:eastAsia="Roboto" w:hAnsi="Roboto" w:cs="Roboto"/>
-                <w:b/>
-                <w:bCs/>
-                <w:iCs/>
-              </w:rPr>
-              <w:t>#TK68</w:t>
             </w:r>
             <w:r>
               <w:rPr>
@@ -14441,6 +13741,7 @@
                 <w:b/>
                 <w:bCs/>
               </w:rPr>
+              <w:lastRenderedPageBreak/>
               <w:t>ID Requerimiento</w:t>
             </w:r>
           </w:p>
@@ -14463,7 +13764,7 @@
                 <w:bCs/>
                 <w:iCs/>
               </w:rPr>
-              <w:t>#US18</w:t>
+              <w:t>#US15</w:t>
             </w:r>
             <w:r>
               <w:rPr>
@@ -14508,23 +13809,21 @@
               </w:rPr>
               <w:t xml:space="preserve">Como </w:t>
             </w:r>
-            <w:proofErr w:type="spellStart"/>
-            <w:r>
-              <w:rPr>
-                <w:rFonts w:ascii="Roboto" w:eastAsia="Roboto" w:hAnsi="Roboto" w:cs="Roboto"/>
-                <w:b/>
-                <w:bCs/>
-                <w:iCs/>
-              </w:rPr>
-              <w:t>admin</w:t>
-            </w:r>
-            <w:proofErr w:type="spellEnd"/>
-            <w:r>
-              <w:rPr>
-                <w:rFonts w:ascii="Roboto" w:eastAsia="Roboto" w:hAnsi="Roboto" w:cs="Roboto"/>
-                <w:iCs/>
-              </w:rPr>
-              <w:t xml:space="preserve"> quiero poder tener diferentes filtros para ver los libros registrados</w:t>
+            <w:r>
+              <w:rPr>
+                <w:rFonts w:ascii="Roboto" w:eastAsia="Roboto" w:hAnsi="Roboto" w:cs="Roboto"/>
+                <w:b/>
+                <w:bCs/>
+                <w:iCs/>
+              </w:rPr>
+              <w:t>usuario</w:t>
+            </w:r>
+            <w:r>
+              <w:rPr>
+                <w:rFonts w:ascii="Roboto" w:eastAsia="Roboto" w:hAnsi="Roboto" w:cs="Roboto"/>
+                <w:iCs/>
+              </w:rPr>
+              <w:t xml:space="preserve"> quiero ver mi información personal y poder editarla</w:t>
             </w:r>
           </w:p>
         </w:tc>
@@ -14568,55 +13867,79 @@
                 <w:bCs/>
                 <w:iCs/>
               </w:rPr>
-              <w:t>#TK69</w:t>
-            </w:r>
-            <w:r>
-              <w:rPr>
-                <w:rFonts w:ascii="Roboto" w:eastAsia="Roboto" w:hAnsi="Roboto" w:cs="Roboto"/>
-                <w:iCs/>
-              </w:rPr>
-              <w:t xml:space="preserve"> Definir filtros para la búsqueda y su comportamiento.</w:t>
-            </w:r>
-          </w:p>
-          <w:p>
-            <w:pPr>
-              <w:rPr>
-                <w:rFonts w:ascii="Roboto" w:eastAsia="Roboto" w:hAnsi="Roboto" w:cs="Roboto"/>
-                <w:iCs/>
-              </w:rPr>
-            </w:pPr>
-            <w:r>
-              <w:rPr>
-                <w:rFonts w:ascii="Roboto" w:eastAsia="Roboto" w:hAnsi="Roboto" w:cs="Roboto"/>
-                <w:b/>
-                <w:bCs/>
-                <w:iCs/>
-              </w:rPr>
-              <w:t>#TK70</w:t>
-            </w:r>
-            <w:r>
-              <w:rPr>
-                <w:rFonts w:ascii="Roboto" w:eastAsia="Roboto" w:hAnsi="Roboto" w:cs="Roboto"/>
-                <w:iCs/>
-              </w:rPr>
-              <w:t xml:space="preserve"> Diseñar vista de filtros. </w:t>
-            </w:r>
-          </w:p>
-          <w:p>
-            <w:pPr>
-              <w:rPr>
-                <w:rFonts w:ascii="Roboto" w:eastAsia="Roboto" w:hAnsi="Roboto" w:cs="Roboto"/>
-                <w:iCs/>
-              </w:rPr>
-            </w:pPr>
-            <w:r>
-              <w:rPr>
-                <w:rFonts w:ascii="Roboto" w:eastAsia="Roboto" w:hAnsi="Roboto" w:cs="Roboto"/>
-                <w:b/>
-                <w:bCs/>
-                <w:iCs/>
-              </w:rPr>
-              <w:t>#TK71</w:t>
+              <w:t>#TK57</w:t>
+            </w:r>
+            <w:r>
+              <w:rPr>
+                <w:rFonts w:ascii="Roboto" w:eastAsia="Roboto" w:hAnsi="Roboto" w:cs="Roboto"/>
+                <w:iCs/>
+              </w:rPr>
+              <w:t xml:space="preserve"> Definir validaciones, lógica y requerimientos para la modificación de datos personales del perfil.</w:t>
+            </w:r>
+          </w:p>
+          <w:p>
+            <w:pPr>
+              <w:rPr>
+                <w:rFonts w:ascii="Roboto" w:eastAsia="Roboto" w:hAnsi="Roboto" w:cs="Roboto"/>
+                <w:iCs/>
+              </w:rPr>
+            </w:pPr>
+            <w:r>
+              <w:rPr>
+                <w:rFonts w:ascii="Roboto" w:eastAsia="Roboto" w:hAnsi="Roboto" w:cs="Roboto"/>
+                <w:b/>
+                <w:bCs/>
+                <w:iCs/>
+              </w:rPr>
+              <w:t>#TK58</w:t>
+            </w:r>
+            <w:r>
+              <w:rPr>
+                <w:rFonts w:ascii="Roboto" w:eastAsia="Roboto" w:hAnsi="Roboto" w:cs="Roboto"/>
+                <w:iCs/>
+              </w:rPr>
+              <w:t xml:space="preserve"> Diseño de vista información personal.</w:t>
+            </w:r>
+          </w:p>
+          <w:p>
+            <w:pPr>
+              <w:rPr>
+                <w:rFonts w:ascii="Roboto" w:eastAsia="Roboto" w:hAnsi="Roboto" w:cs="Roboto"/>
+                <w:iCs/>
+              </w:rPr>
+            </w:pPr>
+            <w:r>
+              <w:rPr>
+                <w:rFonts w:ascii="Roboto" w:eastAsia="Roboto" w:hAnsi="Roboto" w:cs="Roboto"/>
+                <w:b/>
+                <w:bCs/>
+                <w:iCs/>
+              </w:rPr>
+              <w:t>#TK59</w:t>
+            </w:r>
+            <w:r>
+              <w:rPr>
+                <w:rFonts w:ascii="Roboto" w:eastAsia="Roboto" w:hAnsi="Roboto" w:cs="Roboto"/>
+                <w:iCs/>
+              </w:rPr>
+              <w:t xml:space="preserve"> Maquetado del diseño.</w:t>
+            </w:r>
+          </w:p>
+          <w:p>
+            <w:pPr>
+              <w:rPr>
+                <w:rFonts w:ascii="Roboto" w:eastAsia="Roboto" w:hAnsi="Roboto" w:cs="Roboto"/>
+                <w:iCs/>
+              </w:rPr>
+            </w:pPr>
+            <w:r>
+              <w:rPr>
+                <w:rFonts w:ascii="Roboto" w:eastAsia="Roboto" w:hAnsi="Roboto" w:cs="Roboto"/>
+                <w:b/>
+                <w:bCs/>
+                <w:iCs/>
+              </w:rPr>
+              <w:t>#TK60</w:t>
             </w:r>
             <w:r>
               <w:rPr>
@@ -14707,14 +14030,7 @@
                 <w:bCs/>
                 <w:iCs/>
               </w:rPr>
-              <w:t>#US19</w:t>
-            </w:r>
-            <w:r>
-              <w:rPr>
-                <w:rFonts w:ascii="Roboto" w:eastAsia="Roboto" w:hAnsi="Roboto" w:cs="Roboto"/>
-                <w:iCs/>
-              </w:rPr>
-              <w:t xml:space="preserve"> </w:t>
+              <w:t>#US16</w:t>
             </w:r>
           </w:p>
         </w:tc>
@@ -14768,7 +14084,7 @@
                 <w:rFonts w:ascii="Roboto" w:eastAsia="Roboto" w:hAnsi="Roboto" w:cs="Roboto"/>
                 <w:iCs/>
               </w:rPr>
-              <w:t xml:space="preserve"> quiero poder dar de baja un libro</w:t>
+              <w:t xml:space="preserve"> quiero cargar stock</w:t>
             </w:r>
           </w:p>
         </w:tc>
@@ -14812,55 +14128,79 @@
                 <w:bCs/>
                 <w:iCs/>
               </w:rPr>
-              <w:t>#TK72</w:t>
-            </w:r>
-            <w:r>
-              <w:rPr>
-                <w:rFonts w:ascii="Roboto" w:eastAsia="Roboto" w:hAnsi="Roboto" w:cs="Roboto"/>
-                <w:iCs/>
-              </w:rPr>
-              <w:t xml:space="preserve"> Definir validaciones, lógica y requerimientos para la baja de libros.</w:t>
-            </w:r>
-          </w:p>
-          <w:p>
-            <w:pPr>
-              <w:rPr>
-                <w:rFonts w:ascii="Roboto" w:eastAsia="Roboto" w:hAnsi="Roboto" w:cs="Roboto"/>
-                <w:iCs/>
-              </w:rPr>
-            </w:pPr>
-            <w:r>
-              <w:rPr>
-                <w:rFonts w:ascii="Roboto" w:eastAsia="Roboto" w:hAnsi="Roboto" w:cs="Roboto"/>
-                <w:b/>
-                <w:bCs/>
-                <w:iCs/>
-              </w:rPr>
-              <w:t>#TK73</w:t>
-            </w:r>
-            <w:r>
-              <w:rPr>
-                <w:rFonts w:ascii="Roboto" w:eastAsia="Roboto" w:hAnsi="Roboto" w:cs="Roboto"/>
-                <w:iCs/>
-              </w:rPr>
-              <w:t xml:space="preserve"> Diseñar vista. </w:t>
-            </w:r>
-          </w:p>
-          <w:p>
-            <w:pPr>
-              <w:rPr>
-                <w:rFonts w:ascii="Roboto" w:eastAsia="Roboto" w:hAnsi="Roboto" w:cs="Roboto"/>
-                <w:iCs/>
-              </w:rPr>
-            </w:pPr>
-            <w:r>
-              <w:rPr>
-                <w:rFonts w:ascii="Roboto" w:eastAsia="Roboto" w:hAnsi="Roboto" w:cs="Roboto"/>
-                <w:b/>
-                <w:bCs/>
-                <w:iCs/>
-              </w:rPr>
-              <w:t>#TK74</w:t>
+              <w:t>#TK61</w:t>
+            </w:r>
+            <w:r>
+              <w:rPr>
+                <w:rFonts w:ascii="Roboto" w:eastAsia="Roboto" w:hAnsi="Roboto" w:cs="Roboto"/>
+                <w:iCs/>
+              </w:rPr>
+              <w:t xml:space="preserve"> Definir validaciones, lógica y requerimientos para la carga de stock.</w:t>
+            </w:r>
+          </w:p>
+          <w:p>
+            <w:pPr>
+              <w:rPr>
+                <w:rFonts w:ascii="Roboto" w:eastAsia="Roboto" w:hAnsi="Roboto" w:cs="Roboto"/>
+                <w:iCs/>
+              </w:rPr>
+            </w:pPr>
+            <w:r>
+              <w:rPr>
+                <w:rFonts w:ascii="Roboto" w:eastAsia="Roboto" w:hAnsi="Roboto" w:cs="Roboto"/>
+                <w:b/>
+                <w:bCs/>
+                <w:iCs/>
+              </w:rPr>
+              <w:t>#TK62</w:t>
+            </w:r>
+            <w:r>
+              <w:rPr>
+                <w:rFonts w:ascii="Roboto" w:eastAsia="Roboto" w:hAnsi="Roboto" w:cs="Roboto"/>
+                <w:iCs/>
+              </w:rPr>
+              <w:t xml:space="preserve"> Diseño de formulario de carga.</w:t>
+            </w:r>
+          </w:p>
+          <w:p>
+            <w:pPr>
+              <w:rPr>
+                <w:rFonts w:ascii="Roboto" w:eastAsia="Roboto" w:hAnsi="Roboto" w:cs="Roboto"/>
+                <w:iCs/>
+              </w:rPr>
+            </w:pPr>
+            <w:r>
+              <w:rPr>
+                <w:rFonts w:ascii="Roboto" w:eastAsia="Roboto" w:hAnsi="Roboto" w:cs="Roboto"/>
+                <w:b/>
+                <w:bCs/>
+                <w:iCs/>
+              </w:rPr>
+              <w:t>#TK63</w:t>
+            </w:r>
+            <w:r>
+              <w:rPr>
+                <w:rFonts w:ascii="Roboto" w:eastAsia="Roboto" w:hAnsi="Roboto" w:cs="Roboto"/>
+                <w:iCs/>
+              </w:rPr>
+              <w:t xml:space="preserve"> Maquetado del diseño.</w:t>
+            </w:r>
+          </w:p>
+          <w:p>
+            <w:pPr>
+              <w:rPr>
+                <w:rFonts w:ascii="Roboto" w:eastAsia="Roboto" w:hAnsi="Roboto" w:cs="Roboto"/>
+                <w:iCs/>
+              </w:rPr>
+            </w:pPr>
+            <w:r>
+              <w:rPr>
+                <w:rFonts w:ascii="Roboto" w:eastAsia="Roboto" w:hAnsi="Roboto" w:cs="Roboto"/>
+                <w:b/>
+                <w:bCs/>
+                <w:iCs/>
+              </w:rPr>
+              <w:t>#TK64</w:t>
             </w:r>
             <w:r>
               <w:rPr>
@@ -14951,7 +14291,7 @@
                 <w:bCs/>
                 <w:iCs/>
               </w:rPr>
-              <w:t>#US20</w:t>
+              <w:t>#US17</w:t>
             </w:r>
             <w:r>
               <w:rPr>
@@ -15012,39 +14352,7 @@
                 <w:rFonts w:ascii="Roboto" w:eastAsia="Roboto" w:hAnsi="Roboto" w:cs="Roboto"/>
                 <w:iCs/>
               </w:rPr>
-              <w:t xml:space="preserve"> quiero poder modificar libros (</w:t>
-            </w:r>
-            <w:proofErr w:type="spellStart"/>
-            <w:r>
-              <w:rPr>
-                <w:rFonts w:ascii="Roboto" w:eastAsia="Roboto" w:hAnsi="Roboto" w:cs="Roboto"/>
-                <w:iCs/>
-              </w:rPr>
-              <w:t>info</w:t>
-            </w:r>
-            <w:proofErr w:type="spellEnd"/>
-            <w:r>
-              <w:rPr>
-                <w:rFonts w:ascii="Roboto" w:eastAsia="Roboto" w:hAnsi="Roboto" w:cs="Roboto"/>
-                <w:iCs/>
-              </w:rPr>
-              <w:t xml:space="preserve">, stock, </w:t>
-            </w:r>
-            <w:proofErr w:type="spellStart"/>
-            <w:r>
-              <w:rPr>
-                <w:rFonts w:ascii="Roboto" w:eastAsia="Roboto" w:hAnsi="Roboto" w:cs="Roboto"/>
-                <w:iCs/>
-              </w:rPr>
-              <w:t>etc</w:t>
-            </w:r>
-            <w:proofErr w:type="spellEnd"/>
-            <w:r>
-              <w:rPr>
-                <w:rFonts w:ascii="Roboto" w:eastAsia="Roboto" w:hAnsi="Roboto" w:cs="Roboto"/>
-                <w:iCs/>
-              </w:rPr>
-              <w:t>…)</w:t>
+              <w:t xml:space="preserve"> quiero poder ver los libros registrados</w:t>
             </w:r>
           </w:p>
         </w:tc>
@@ -15088,55 +14396,318 @@
                 <w:bCs/>
                 <w:iCs/>
               </w:rPr>
-              <w:t>#TK75</w:t>
-            </w:r>
-            <w:r>
-              <w:rPr>
-                <w:rFonts w:ascii="Roboto" w:eastAsia="Roboto" w:hAnsi="Roboto" w:cs="Roboto"/>
-                <w:iCs/>
-              </w:rPr>
-              <w:t xml:space="preserve"> Definir validaciones, lógica y requerimientos para la modificación de libros.</w:t>
-            </w:r>
-          </w:p>
-          <w:p>
-            <w:pPr>
-              <w:rPr>
-                <w:rFonts w:ascii="Roboto" w:eastAsia="Roboto" w:hAnsi="Roboto" w:cs="Roboto"/>
-                <w:iCs/>
-              </w:rPr>
-            </w:pPr>
-            <w:r>
-              <w:rPr>
-                <w:rFonts w:ascii="Roboto" w:eastAsia="Roboto" w:hAnsi="Roboto" w:cs="Roboto"/>
-                <w:b/>
-                <w:bCs/>
-                <w:iCs/>
-              </w:rPr>
-              <w:t>#TK76</w:t>
-            </w:r>
-            <w:r>
-              <w:rPr>
-                <w:rFonts w:ascii="Roboto" w:eastAsia="Roboto" w:hAnsi="Roboto" w:cs="Roboto"/>
-                <w:iCs/>
-              </w:rPr>
-              <w:t xml:space="preserve"> Diseñar vista. </w:t>
-            </w:r>
-          </w:p>
-          <w:p>
-            <w:pPr>
-              <w:rPr>
-                <w:rFonts w:ascii="Roboto" w:eastAsia="Roboto" w:hAnsi="Roboto" w:cs="Roboto"/>
-                <w:iCs/>
-              </w:rPr>
-            </w:pPr>
-            <w:r>
-              <w:rPr>
-                <w:rFonts w:ascii="Roboto" w:eastAsia="Roboto" w:hAnsi="Roboto" w:cs="Roboto"/>
-                <w:b/>
-                <w:bCs/>
-                <w:iCs/>
-              </w:rPr>
-              <w:t>#TK77</w:t>
+              <w:t>#TK65</w:t>
+            </w:r>
+            <w:r>
+              <w:rPr>
+                <w:rFonts w:ascii="Roboto" w:eastAsia="Roboto" w:hAnsi="Roboto" w:cs="Roboto"/>
+                <w:iCs/>
+              </w:rPr>
+              <w:t xml:space="preserve"> Definir validaciones, lógica y requerimientos para la carga de stock.</w:t>
+            </w:r>
+          </w:p>
+          <w:p>
+            <w:pPr>
+              <w:rPr>
+                <w:rFonts w:ascii="Roboto" w:eastAsia="Roboto" w:hAnsi="Roboto" w:cs="Roboto"/>
+                <w:iCs/>
+              </w:rPr>
+            </w:pPr>
+            <w:r>
+              <w:rPr>
+                <w:rFonts w:ascii="Roboto" w:eastAsia="Roboto" w:hAnsi="Roboto" w:cs="Roboto"/>
+                <w:b/>
+                <w:bCs/>
+                <w:iCs/>
+              </w:rPr>
+              <w:t>#TK66</w:t>
+            </w:r>
+            <w:r>
+              <w:rPr>
+                <w:rFonts w:ascii="Roboto" w:eastAsia="Roboto" w:hAnsi="Roboto" w:cs="Roboto"/>
+                <w:iCs/>
+              </w:rPr>
+              <w:t xml:space="preserve"> Diseño de la vista.</w:t>
+            </w:r>
+          </w:p>
+          <w:p>
+            <w:pPr>
+              <w:rPr>
+                <w:rFonts w:ascii="Roboto" w:eastAsia="Roboto" w:hAnsi="Roboto" w:cs="Roboto"/>
+                <w:iCs/>
+              </w:rPr>
+            </w:pPr>
+            <w:r>
+              <w:rPr>
+                <w:rFonts w:ascii="Roboto" w:eastAsia="Roboto" w:hAnsi="Roboto" w:cs="Roboto"/>
+                <w:b/>
+                <w:bCs/>
+                <w:iCs/>
+              </w:rPr>
+              <w:t>#TK67</w:t>
+            </w:r>
+            <w:r>
+              <w:rPr>
+                <w:rFonts w:ascii="Roboto" w:eastAsia="Roboto" w:hAnsi="Roboto" w:cs="Roboto"/>
+                <w:iCs/>
+              </w:rPr>
+              <w:t xml:space="preserve"> Maquetado del diseño.</w:t>
+            </w:r>
+          </w:p>
+          <w:p>
+            <w:r>
+              <w:rPr>
+                <w:rFonts w:ascii="Roboto" w:eastAsia="Roboto" w:hAnsi="Roboto" w:cs="Roboto"/>
+                <w:b/>
+                <w:bCs/>
+                <w:iCs/>
+              </w:rPr>
+              <w:t>#TK68</w:t>
+            </w:r>
+            <w:r>
+              <w:rPr>
+                <w:rFonts w:ascii="Roboto" w:eastAsia="Roboto" w:hAnsi="Roboto" w:cs="Roboto"/>
+                <w:iCs/>
+              </w:rPr>
+              <w:t xml:space="preserve"> Testear funcionalidad.</w:t>
+            </w:r>
+          </w:p>
+        </w:tc>
+      </w:tr>
+      <w:tr>
+        <w:tc>
+          <w:tcPr>
+            <w:tcW w:w="2122" w:type="dxa"/>
+          </w:tcPr>
+          <w:p>
+            <w:pPr>
+              <w:rPr>
+                <w:b/>
+                <w:bCs/>
+              </w:rPr>
+            </w:pPr>
+            <w:r>
+              <w:rPr>
+                <w:b/>
+                <w:bCs/>
+              </w:rPr>
+              <w:t>Prioridad</w:t>
+            </w:r>
+          </w:p>
+        </w:tc>
+        <w:tc>
+          <w:tcPr>
+            <w:tcW w:w="6372" w:type="dxa"/>
+          </w:tcPr>
+          <w:p/>
+        </w:tc>
+      </w:tr>
+    </w:tbl>
+    <w:p/>
+    <w:p/>
+    <w:tbl>
+      <w:tblPr>
+        <w:tblStyle w:val="Tablaconcuadrcula"/>
+        <w:tblW w:w="0" w:type="auto"/>
+        <w:tblLook w:val="04A0" w:firstRow="1" w:lastRow="0" w:firstColumn="1" w:lastColumn="0" w:noHBand="0" w:noVBand="1"/>
+      </w:tblPr>
+      <w:tblGrid>
+        <w:gridCol w:w="2122"/>
+        <w:gridCol w:w="6372"/>
+      </w:tblGrid>
+      <w:tr>
+        <w:tc>
+          <w:tcPr>
+            <w:tcW w:w="2122" w:type="dxa"/>
+          </w:tcPr>
+          <w:p>
+            <w:pPr>
+              <w:rPr>
+                <w:b/>
+                <w:bCs/>
+              </w:rPr>
+            </w:pPr>
+            <w:r>
+              <w:rPr>
+                <w:b/>
+                <w:bCs/>
+              </w:rPr>
+              <w:t>ID Requerimiento</w:t>
+            </w:r>
+          </w:p>
+        </w:tc>
+        <w:tc>
+          <w:tcPr>
+            <w:tcW w:w="6372" w:type="dxa"/>
+          </w:tcPr>
+          <w:p>
+            <w:pPr>
+              <w:rPr>
+                <w:rFonts w:ascii="Roboto" w:eastAsia="Roboto" w:hAnsi="Roboto" w:cs="Roboto"/>
+                <w:iCs/>
+              </w:rPr>
+            </w:pPr>
+            <w:r>
+              <w:rPr>
+                <w:rFonts w:ascii="Roboto" w:eastAsia="Roboto" w:hAnsi="Roboto" w:cs="Roboto"/>
+                <w:b/>
+                <w:bCs/>
+                <w:iCs/>
+              </w:rPr>
+              <w:t>#US18</w:t>
+            </w:r>
+            <w:r>
+              <w:rPr>
+                <w:rFonts w:ascii="Roboto" w:eastAsia="Roboto" w:hAnsi="Roboto" w:cs="Roboto"/>
+                <w:iCs/>
+              </w:rPr>
+              <w:t xml:space="preserve"> </w:t>
+            </w:r>
+          </w:p>
+        </w:tc>
+      </w:tr>
+      <w:tr>
+        <w:tc>
+          <w:tcPr>
+            <w:tcW w:w="2122" w:type="dxa"/>
+          </w:tcPr>
+          <w:p>
+            <w:pPr>
+              <w:rPr>
+                <w:b/>
+                <w:bCs/>
+              </w:rPr>
+            </w:pPr>
+            <w:r>
+              <w:rPr>
+                <w:b/>
+                <w:bCs/>
+              </w:rPr>
+              <w:t>Descripción</w:t>
+            </w:r>
+          </w:p>
+        </w:tc>
+        <w:tc>
+          <w:tcPr>
+            <w:tcW w:w="6372" w:type="dxa"/>
+          </w:tcPr>
+          <w:p>
+            <w:r>
+              <w:rPr>
+                <w:rFonts w:ascii="Roboto" w:eastAsia="Roboto" w:hAnsi="Roboto" w:cs="Roboto"/>
+                <w:iCs/>
+              </w:rPr>
+              <w:t xml:space="preserve">Como </w:t>
+            </w:r>
+            <w:proofErr w:type="spellStart"/>
+            <w:r>
+              <w:rPr>
+                <w:rFonts w:ascii="Roboto" w:eastAsia="Roboto" w:hAnsi="Roboto" w:cs="Roboto"/>
+                <w:b/>
+                <w:bCs/>
+                <w:iCs/>
+              </w:rPr>
+              <w:t>admin</w:t>
+            </w:r>
+            <w:proofErr w:type="spellEnd"/>
+            <w:r>
+              <w:rPr>
+                <w:rFonts w:ascii="Roboto" w:eastAsia="Roboto" w:hAnsi="Roboto" w:cs="Roboto"/>
+                <w:iCs/>
+              </w:rPr>
+              <w:t xml:space="preserve"> quiero poder tener diferentes filtros para ver los libros registrados</w:t>
+            </w:r>
+          </w:p>
+        </w:tc>
+      </w:tr>
+      <w:tr>
+        <w:tc>
+          <w:tcPr>
+            <w:tcW w:w="2122" w:type="dxa"/>
+          </w:tcPr>
+          <w:p>
+            <w:pPr>
+              <w:rPr>
+                <w:b/>
+                <w:bCs/>
+              </w:rPr>
+            </w:pPr>
+            <w:r>
+              <w:rPr>
+                <w:b/>
+                <w:bCs/>
+              </w:rPr>
+              <w:t>Características</w:t>
+            </w:r>
+          </w:p>
+        </w:tc>
+        <w:tc>
+          <w:tcPr>
+            <w:tcW w:w="6372" w:type="dxa"/>
+          </w:tcPr>
+          <w:p>
+            <w:pPr>
+              <w:rPr>
+                <w:rFonts w:ascii="Roboto" w:eastAsia="Roboto" w:hAnsi="Roboto" w:cs="Roboto"/>
+                <w:iCs/>
+              </w:rPr>
+            </w:pPr>
+            <w:r>
+              <w:rPr>
+                <w:rFonts w:ascii="Roboto" w:eastAsia="Roboto" w:hAnsi="Roboto" w:cs="Roboto"/>
+                <w:b/>
+                <w:bCs/>
+                <w:iCs/>
+              </w:rPr>
+              <w:t>#TK69</w:t>
+            </w:r>
+            <w:r>
+              <w:rPr>
+                <w:rFonts w:ascii="Roboto" w:eastAsia="Roboto" w:hAnsi="Roboto" w:cs="Roboto"/>
+                <w:iCs/>
+              </w:rPr>
+              <w:t xml:space="preserve"> Definir filtros para la búsqueda y su comportamiento.</w:t>
+            </w:r>
+          </w:p>
+          <w:p>
+            <w:pPr>
+              <w:rPr>
+                <w:rFonts w:ascii="Roboto" w:eastAsia="Roboto" w:hAnsi="Roboto" w:cs="Roboto"/>
+                <w:iCs/>
+              </w:rPr>
+            </w:pPr>
+            <w:r>
+              <w:rPr>
+                <w:rFonts w:ascii="Roboto" w:eastAsia="Roboto" w:hAnsi="Roboto" w:cs="Roboto"/>
+                <w:b/>
+                <w:bCs/>
+                <w:iCs/>
+              </w:rPr>
+              <w:t>#TK70</w:t>
+            </w:r>
+            <w:r>
+              <w:rPr>
+                <w:rFonts w:ascii="Roboto" w:eastAsia="Roboto" w:hAnsi="Roboto" w:cs="Roboto"/>
+                <w:iCs/>
+              </w:rPr>
+              <w:t xml:space="preserve"> Diseñar vista de filtros. </w:t>
+            </w:r>
+          </w:p>
+          <w:p>
+            <w:pPr>
+              <w:rPr>
+                <w:rFonts w:ascii="Roboto" w:eastAsia="Roboto" w:hAnsi="Roboto" w:cs="Roboto"/>
+                <w:iCs/>
+              </w:rPr>
+            </w:pPr>
+            <w:r>
+              <w:rPr>
+                <w:rFonts w:ascii="Roboto" w:eastAsia="Roboto" w:hAnsi="Roboto" w:cs="Roboto"/>
+                <w:b/>
+                <w:bCs/>
+                <w:iCs/>
+              </w:rPr>
+              <w:t>#TK71</w:t>
             </w:r>
             <w:r>
               <w:rPr>
@@ -15227,7 +14798,7 @@
                 <w:bCs/>
                 <w:iCs/>
               </w:rPr>
-              <w:t>#US21</w:t>
+              <w:t>#US19</w:t>
             </w:r>
             <w:r>
               <w:rPr>
@@ -15288,7 +14859,7 @@
                 <w:rFonts w:ascii="Roboto" w:eastAsia="Roboto" w:hAnsi="Roboto" w:cs="Roboto"/>
                 <w:iCs/>
               </w:rPr>
-              <w:t xml:space="preserve"> quiero poder marcar libros como devuelto</w:t>
+              <w:t xml:space="preserve"> quiero poder dar de baja un libro</w:t>
             </w:r>
           </w:p>
         </w:tc>
@@ -15310,7 +14881,6 @@
                 <w:b/>
                 <w:bCs/>
               </w:rPr>
-              <w:lastRenderedPageBreak/>
               <w:t>Características</w:t>
             </w:r>
           </w:p>
@@ -15333,31 +14903,31 @@
                 <w:bCs/>
                 <w:iCs/>
               </w:rPr>
-              <w:t>#TK78</w:t>
-            </w:r>
-            <w:r>
-              <w:rPr>
-                <w:rFonts w:ascii="Roboto" w:eastAsia="Roboto" w:hAnsi="Roboto" w:cs="Roboto"/>
-                <w:iCs/>
-              </w:rPr>
-              <w:t xml:space="preserve"> Definir validaciones, lógica y requerimientos para marcar libros como regresados.</w:t>
-            </w:r>
-          </w:p>
-          <w:p>
-            <w:pPr>
-              <w:rPr>
-                <w:rFonts w:ascii="Roboto" w:eastAsia="Roboto" w:hAnsi="Roboto" w:cs="Roboto"/>
-                <w:iCs/>
-              </w:rPr>
-            </w:pPr>
-            <w:r>
-              <w:rPr>
-                <w:rFonts w:ascii="Roboto" w:eastAsia="Roboto" w:hAnsi="Roboto" w:cs="Roboto"/>
-                <w:b/>
-                <w:bCs/>
-                <w:iCs/>
-              </w:rPr>
-              <w:t>#TK79</w:t>
+              <w:t>#TK72</w:t>
+            </w:r>
+            <w:r>
+              <w:rPr>
+                <w:rFonts w:ascii="Roboto" w:eastAsia="Roboto" w:hAnsi="Roboto" w:cs="Roboto"/>
+                <w:iCs/>
+              </w:rPr>
+              <w:t xml:space="preserve"> Definir validaciones, lógica y requerimientos para la baja de libros.</w:t>
+            </w:r>
+          </w:p>
+          <w:p>
+            <w:pPr>
+              <w:rPr>
+                <w:rFonts w:ascii="Roboto" w:eastAsia="Roboto" w:hAnsi="Roboto" w:cs="Roboto"/>
+                <w:iCs/>
+              </w:rPr>
+            </w:pPr>
+            <w:r>
+              <w:rPr>
+                <w:rFonts w:ascii="Roboto" w:eastAsia="Roboto" w:hAnsi="Roboto" w:cs="Roboto"/>
+                <w:b/>
+                <w:bCs/>
+                <w:iCs/>
+              </w:rPr>
+              <w:t>#TK73</w:t>
             </w:r>
             <w:r>
               <w:rPr>
@@ -15381,7 +14951,7 @@
                 <w:bCs/>
                 <w:iCs/>
               </w:rPr>
-              <w:t>#TK80</w:t>
+              <w:t>#TK74</w:t>
             </w:r>
             <w:r>
               <w:rPr>
@@ -15472,7 +15042,7 @@
                 <w:bCs/>
                 <w:iCs/>
               </w:rPr>
-              <w:t>#US22</w:t>
+              <w:t>#US20</w:t>
             </w:r>
             <w:r>
               <w:rPr>
@@ -15533,7 +15103,39 @@
                 <w:rFonts w:ascii="Roboto" w:eastAsia="Roboto" w:hAnsi="Roboto" w:cs="Roboto"/>
                 <w:iCs/>
               </w:rPr>
-              <w:t xml:space="preserve"> quiero poder ingresar calificación del libro dada por el cliente al momento del regreso</w:t>
+              <w:t xml:space="preserve"> quiero poder modificar libros (</w:t>
+            </w:r>
+            <w:proofErr w:type="spellStart"/>
+            <w:r>
+              <w:rPr>
+                <w:rFonts w:ascii="Roboto" w:eastAsia="Roboto" w:hAnsi="Roboto" w:cs="Roboto"/>
+                <w:iCs/>
+              </w:rPr>
+              <w:t>info</w:t>
+            </w:r>
+            <w:proofErr w:type="spellEnd"/>
+            <w:r>
+              <w:rPr>
+                <w:rFonts w:ascii="Roboto" w:eastAsia="Roboto" w:hAnsi="Roboto" w:cs="Roboto"/>
+                <w:iCs/>
+              </w:rPr>
+              <w:t xml:space="preserve">, stock, </w:t>
+            </w:r>
+            <w:proofErr w:type="spellStart"/>
+            <w:r>
+              <w:rPr>
+                <w:rFonts w:ascii="Roboto" w:eastAsia="Roboto" w:hAnsi="Roboto" w:cs="Roboto"/>
+                <w:iCs/>
+              </w:rPr>
+              <w:t>etc</w:t>
+            </w:r>
+            <w:proofErr w:type="spellEnd"/>
+            <w:r>
+              <w:rPr>
+                <w:rFonts w:ascii="Roboto" w:eastAsia="Roboto" w:hAnsi="Roboto" w:cs="Roboto"/>
+                <w:iCs/>
+              </w:rPr>
+              <w:t>…)</w:t>
             </w:r>
           </w:p>
         </w:tc>
@@ -15577,31 +15179,31 @@
                 <w:bCs/>
                 <w:iCs/>
               </w:rPr>
-              <w:t>#TK78</w:t>
-            </w:r>
-            <w:r>
-              <w:rPr>
-                <w:rFonts w:ascii="Roboto" w:eastAsia="Roboto" w:hAnsi="Roboto" w:cs="Roboto"/>
-                <w:iCs/>
-              </w:rPr>
-              <w:t xml:space="preserve"> Definir validaciones, lógica y requerimientos para ingresar puntos.</w:t>
-            </w:r>
-          </w:p>
-          <w:p>
-            <w:pPr>
-              <w:rPr>
-                <w:rFonts w:ascii="Roboto" w:eastAsia="Roboto" w:hAnsi="Roboto" w:cs="Roboto"/>
-                <w:iCs/>
-              </w:rPr>
-            </w:pPr>
-            <w:r>
-              <w:rPr>
-                <w:rFonts w:ascii="Roboto" w:eastAsia="Roboto" w:hAnsi="Roboto" w:cs="Roboto"/>
-                <w:b/>
-                <w:bCs/>
-                <w:iCs/>
-              </w:rPr>
-              <w:t>#TK79</w:t>
+              <w:t>#TK75</w:t>
+            </w:r>
+            <w:r>
+              <w:rPr>
+                <w:rFonts w:ascii="Roboto" w:eastAsia="Roboto" w:hAnsi="Roboto" w:cs="Roboto"/>
+                <w:iCs/>
+              </w:rPr>
+              <w:t xml:space="preserve"> Definir validaciones, lógica y requerimientos para la modificación de libros.</w:t>
+            </w:r>
+          </w:p>
+          <w:p>
+            <w:pPr>
+              <w:rPr>
+                <w:rFonts w:ascii="Roboto" w:eastAsia="Roboto" w:hAnsi="Roboto" w:cs="Roboto"/>
+                <w:iCs/>
+              </w:rPr>
+            </w:pPr>
+            <w:r>
+              <w:rPr>
+                <w:rFonts w:ascii="Roboto" w:eastAsia="Roboto" w:hAnsi="Roboto" w:cs="Roboto"/>
+                <w:b/>
+                <w:bCs/>
+                <w:iCs/>
+              </w:rPr>
+              <w:t>#TK76</w:t>
             </w:r>
             <w:r>
               <w:rPr>
@@ -15625,7 +15227,7 @@
                 <w:bCs/>
                 <w:iCs/>
               </w:rPr>
-              <w:t>#TK80</w:t>
+              <w:t>#TK77</w:t>
             </w:r>
             <w:r>
               <w:rPr>
@@ -15694,6 +15296,495 @@
                 <w:b/>
                 <w:bCs/>
               </w:rPr>
+              <w:lastRenderedPageBreak/>
+              <w:t>ID Requerimiento</w:t>
+            </w:r>
+          </w:p>
+        </w:tc>
+        <w:tc>
+          <w:tcPr>
+            <w:tcW w:w="6372" w:type="dxa"/>
+          </w:tcPr>
+          <w:p>
+            <w:pPr>
+              <w:rPr>
+                <w:rFonts w:ascii="Roboto" w:eastAsia="Roboto" w:hAnsi="Roboto" w:cs="Roboto"/>
+                <w:iCs/>
+              </w:rPr>
+            </w:pPr>
+            <w:r>
+              <w:rPr>
+                <w:rFonts w:ascii="Roboto" w:eastAsia="Roboto" w:hAnsi="Roboto" w:cs="Roboto"/>
+                <w:b/>
+                <w:bCs/>
+                <w:iCs/>
+              </w:rPr>
+              <w:t>#US21</w:t>
+            </w:r>
+            <w:r>
+              <w:rPr>
+                <w:rFonts w:ascii="Roboto" w:eastAsia="Roboto" w:hAnsi="Roboto" w:cs="Roboto"/>
+                <w:iCs/>
+              </w:rPr>
+              <w:t xml:space="preserve"> </w:t>
+            </w:r>
+          </w:p>
+        </w:tc>
+      </w:tr>
+      <w:tr>
+        <w:tc>
+          <w:tcPr>
+            <w:tcW w:w="2122" w:type="dxa"/>
+          </w:tcPr>
+          <w:p>
+            <w:pPr>
+              <w:rPr>
+                <w:b/>
+                <w:bCs/>
+              </w:rPr>
+            </w:pPr>
+            <w:r>
+              <w:rPr>
+                <w:b/>
+                <w:bCs/>
+              </w:rPr>
+              <w:t>Descripción</w:t>
+            </w:r>
+          </w:p>
+        </w:tc>
+        <w:tc>
+          <w:tcPr>
+            <w:tcW w:w="6372" w:type="dxa"/>
+          </w:tcPr>
+          <w:p>
+            <w:r>
+              <w:rPr>
+                <w:rFonts w:ascii="Roboto" w:eastAsia="Roboto" w:hAnsi="Roboto" w:cs="Roboto"/>
+                <w:iCs/>
+              </w:rPr>
+              <w:t xml:space="preserve">Como </w:t>
+            </w:r>
+            <w:proofErr w:type="spellStart"/>
+            <w:r>
+              <w:rPr>
+                <w:rFonts w:ascii="Roboto" w:eastAsia="Roboto" w:hAnsi="Roboto" w:cs="Roboto"/>
+                <w:b/>
+                <w:bCs/>
+                <w:iCs/>
+              </w:rPr>
+              <w:t>admin</w:t>
+            </w:r>
+            <w:proofErr w:type="spellEnd"/>
+            <w:r>
+              <w:rPr>
+                <w:rFonts w:ascii="Roboto" w:eastAsia="Roboto" w:hAnsi="Roboto" w:cs="Roboto"/>
+                <w:iCs/>
+              </w:rPr>
+              <w:t xml:space="preserve"> quiero poder marcar libros como devuelto</w:t>
+            </w:r>
+          </w:p>
+        </w:tc>
+      </w:tr>
+      <w:tr>
+        <w:tc>
+          <w:tcPr>
+            <w:tcW w:w="2122" w:type="dxa"/>
+          </w:tcPr>
+          <w:p>
+            <w:pPr>
+              <w:rPr>
+                <w:b/>
+                <w:bCs/>
+              </w:rPr>
+            </w:pPr>
+            <w:r>
+              <w:rPr>
+                <w:b/>
+                <w:bCs/>
+              </w:rPr>
+              <w:t>Características</w:t>
+            </w:r>
+          </w:p>
+        </w:tc>
+        <w:tc>
+          <w:tcPr>
+            <w:tcW w:w="6372" w:type="dxa"/>
+          </w:tcPr>
+          <w:p>
+            <w:pPr>
+              <w:rPr>
+                <w:rFonts w:ascii="Roboto" w:eastAsia="Roboto" w:hAnsi="Roboto" w:cs="Roboto"/>
+                <w:iCs/>
+              </w:rPr>
+            </w:pPr>
+            <w:r>
+              <w:rPr>
+                <w:rFonts w:ascii="Roboto" w:eastAsia="Roboto" w:hAnsi="Roboto" w:cs="Roboto"/>
+                <w:b/>
+                <w:bCs/>
+                <w:iCs/>
+              </w:rPr>
+              <w:t>#TK78</w:t>
+            </w:r>
+            <w:r>
+              <w:rPr>
+                <w:rFonts w:ascii="Roboto" w:eastAsia="Roboto" w:hAnsi="Roboto" w:cs="Roboto"/>
+                <w:iCs/>
+              </w:rPr>
+              <w:t xml:space="preserve"> Definir validaciones, lógica y requerimientos para marcar libros como regresados.</w:t>
+            </w:r>
+          </w:p>
+          <w:p>
+            <w:pPr>
+              <w:rPr>
+                <w:rFonts w:ascii="Roboto" w:eastAsia="Roboto" w:hAnsi="Roboto" w:cs="Roboto"/>
+                <w:iCs/>
+              </w:rPr>
+            </w:pPr>
+            <w:r>
+              <w:rPr>
+                <w:rFonts w:ascii="Roboto" w:eastAsia="Roboto" w:hAnsi="Roboto" w:cs="Roboto"/>
+                <w:b/>
+                <w:bCs/>
+                <w:iCs/>
+              </w:rPr>
+              <w:t>#TK79</w:t>
+            </w:r>
+            <w:r>
+              <w:rPr>
+                <w:rFonts w:ascii="Roboto" w:eastAsia="Roboto" w:hAnsi="Roboto" w:cs="Roboto"/>
+                <w:iCs/>
+              </w:rPr>
+              <w:t xml:space="preserve"> Diseñar vista. </w:t>
+            </w:r>
+          </w:p>
+          <w:p>
+            <w:pPr>
+              <w:rPr>
+                <w:rFonts w:ascii="Roboto" w:eastAsia="Roboto" w:hAnsi="Roboto" w:cs="Roboto"/>
+                <w:iCs/>
+              </w:rPr>
+            </w:pPr>
+            <w:r>
+              <w:rPr>
+                <w:rFonts w:ascii="Roboto" w:eastAsia="Roboto" w:hAnsi="Roboto" w:cs="Roboto"/>
+                <w:b/>
+                <w:bCs/>
+                <w:iCs/>
+              </w:rPr>
+              <w:t>#TK80</w:t>
+            </w:r>
+            <w:r>
+              <w:rPr>
+                <w:rFonts w:ascii="Roboto" w:eastAsia="Roboto" w:hAnsi="Roboto" w:cs="Roboto"/>
+                <w:iCs/>
+              </w:rPr>
+              <w:t xml:space="preserve"> Testear funcionalidad.</w:t>
+            </w:r>
+          </w:p>
+        </w:tc>
+      </w:tr>
+      <w:tr>
+        <w:tc>
+          <w:tcPr>
+            <w:tcW w:w="2122" w:type="dxa"/>
+          </w:tcPr>
+          <w:p>
+            <w:pPr>
+              <w:rPr>
+                <w:b/>
+                <w:bCs/>
+              </w:rPr>
+            </w:pPr>
+            <w:r>
+              <w:rPr>
+                <w:b/>
+                <w:bCs/>
+              </w:rPr>
+              <w:t>Prioridad</w:t>
+            </w:r>
+          </w:p>
+        </w:tc>
+        <w:tc>
+          <w:tcPr>
+            <w:tcW w:w="6372" w:type="dxa"/>
+          </w:tcPr>
+          <w:p/>
+        </w:tc>
+      </w:tr>
+    </w:tbl>
+    <w:p/>
+    <w:tbl>
+      <w:tblPr>
+        <w:tblStyle w:val="Tablaconcuadrcula"/>
+        <w:tblW w:w="0" w:type="auto"/>
+        <w:tblLook w:val="04A0" w:firstRow="1" w:lastRow="0" w:firstColumn="1" w:lastColumn="0" w:noHBand="0" w:noVBand="1"/>
+      </w:tblPr>
+      <w:tblGrid>
+        <w:gridCol w:w="2122"/>
+        <w:gridCol w:w="6372"/>
+      </w:tblGrid>
+      <w:tr>
+        <w:tc>
+          <w:tcPr>
+            <w:tcW w:w="2122" w:type="dxa"/>
+          </w:tcPr>
+          <w:p>
+            <w:pPr>
+              <w:rPr>
+                <w:b/>
+                <w:bCs/>
+              </w:rPr>
+            </w:pPr>
+            <w:r>
+              <w:rPr>
+                <w:b/>
+                <w:bCs/>
+              </w:rPr>
+              <w:t>ID Requerimiento</w:t>
+            </w:r>
+          </w:p>
+        </w:tc>
+        <w:tc>
+          <w:tcPr>
+            <w:tcW w:w="6372" w:type="dxa"/>
+          </w:tcPr>
+          <w:p>
+            <w:pPr>
+              <w:rPr>
+                <w:rFonts w:ascii="Roboto" w:eastAsia="Roboto" w:hAnsi="Roboto" w:cs="Roboto"/>
+                <w:iCs/>
+              </w:rPr>
+            </w:pPr>
+            <w:r>
+              <w:rPr>
+                <w:rFonts w:ascii="Roboto" w:eastAsia="Roboto" w:hAnsi="Roboto" w:cs="Roboto"/>
+                <w:b/>
+                <w:bCs/>
+                <w:iCs/>
+              </w:rPr>
+              <w:t>#US22</w:t>
+            </w:r>
+            <w:r>
+              <w:rPr>
+                <w:rFonts w:ascii="Roboto" w:eastAsia="Roboto" w:hAnsi="Roboto" w:cs="Roboto"/>
+                <w:iCs/>
+              </w:rPr>
+              <w:t xml:space="preserve"> </w:t>
+            </w:r>
+          </w:p>
+        </w:tc>
+      </w:tr>
+      <w:tr>
+        <w:tc>
+          <w:tcPr>
+            <w:tcW w:w="2122" w:type="dxa"/>
+          </w:tcPr>
+          <w:p>
+            <w:pPr>
+              <w:rPr>
+                <w:b/>
+                <w:bCs/>
+              </w:rPr>
+            </w:pPr>
+            <w:r>
+              <w:rPr>
+                <w:b/>
+                <w:bCs/>
+              </w:rPr>
+              <w:t>Descripción</w:t>
+            </w:r>
+          </w:p>
+        </w:tc>
+        <w:tc>
+          <w:tcPr>
+            <w:tcW w:w="6372" w:type="dxa"/>
+          </w:tcPr>
+          <w:p>
+            <w:r>
+              <w:rPr>
+                <w:rFonts w:ascii="Roboto" w:eastAsia="Roboto" w:hAnsi="Roboto" w:cs="Roboto"/>
+                <w:iCs/>
+              </w:rPr>
+              <w:t xml:space="preserve">Como </w:t>
+            </w:r>
+            <w:proofErr w:type="spellStart"/>
+            <w:r>
+              <w:rPr>
+                <w:rFonts w:ascii="Roboto" w:eastAsia="Roboto" w:hAnsi="Roboto" w:cs="Roboto"/>
+                <w:b/>
+                <w:bCs/>
+                <w:iCs/>
+              </w:rPr>
+              <w:t>admin</w:t>
+            </w:r>
+            <w:proofErr w:type="spellEnd"/>
+            <w:r>
+              <w:rPr>
+                <w:rFonts w:ascii="Roboto" w:eastAsia="Roboto" w:hAnsi="Roboto" w:cs="Roboto"/>
+                <w:iCs/>
+              </w:rPr>
+              <w:t xml:space="preserve"> quiero poder ingresar calificación del libro dada por el cliente al momento del regreso</w:t>
+            </w:r>
+          </w:p>
+        </w:tc>
+      </w:tr>
+      <w:tr>
+        <w:tc>
+          <w:tcPr>
+            <w:tcW w:w="2122" w:type="dxa"/>
+          </w:tcPr>
+          <w:p>
+            <w:pPr>
+              <w:rPr>
+                <w:b/>
+                <w:bCs/>
+              </w:rPr>
+            </w:pPr>
+            <w:r>
+              <w:rPr>
+                <w:b/>
+                <w:bCs/>
+              </w:rPr>
+              <w:t>Características</w:t>
+            </w:r>
+          </w:p>
+        </w:tc>
+        <w:tc>
+          <w:tcPr>
+            <w:tcW w:w="6372" w:type="dxa"/>
+          </w:tcPr>
+          <w:p>
+            <w:pPr>
+              <w:rPr>
+                <w:rFonts w:ascii="Roboto" w:eastAsia="Roboto" w:hAnsi="Roboto" w:cs="Roboto"/>
+                <w:iCs/>
+              </w:rPr>
+            </w:pPr>
+            <w:r>
+              <w:rPr>
+                <w:rFonts w:ascii="Roboto" w:eastAsia="Roboto" w:hAnsi="Roboto" w:cs="Roboto"/>
+                <w:b/>
+                <w:bCs/>
+                <w:iCs/>
+              </w:rPr>
+              <w:t>#TK78</w:t>
+            </w:r>
+            <w:r>
+              <w:rPr>
+                <w:rFonts w:ascii="Roboto" w:eastAsia="Roboto" w:hAnsi="Roboto" w:cs="Roboto"/>
+                <w:iCs/>
+              </w:rPr>
+              <w:t xml:space="preserve"> Definir validaciones, lógica y requerimientos para ingresar puntos.</w:t>
+            </w:r>
+          </w:p>
+          <w:p>
+            <w:pPr>
+              <w:rPr>
+                <w:rFonts w:ascii="Roboto" w:eastAsia="Roboto" w:hAnsi="Roboto" w:cs="Roboto"/>
+                <w:iCs/>
+              </w:rPr>
+            </w:pPr>
+            <w:r>
+              <w:rPr>
+                <w:rFonts w:ascii="Roboto" w:eastAsia="Roboto" w:hAnsi="Roboto" w:cs="Roboto"/>
+                <w:b/>
+                <w:bCs/>
+                <w:iCs/>
+              </w:rPr>
+              <w:t>#TK79</w:t>
+            </w:r>
+            <w:r>
+              <w:rPr>
+                <w:rFonts w:ascii="Roboto" w:eastAsia="Roboto" w:hAnsi="Roboto" w:cs="Roboto"/>
+                <w:iCs/>
+              </w:rPr>
+              <w:t xml:space="preserve"> Diseñar vista. </w:t>
+            </w:r>
+          </w:p>
+          <w:p>
+            <w:pPr>
+              <w:rPr>
+                <w:rFonts w:ascii="Roboto" w:eastAsia="Roboto" w:hAnsi="Roboto" w:cs="Roboto"/>
+                <w:iCs/>
+              </w:rPr>
+            </w:pPr>
+            <w:r>
+              <w:rPr>
+                <w:rFonts w:ascii="Roboto" w:eastAsia="Roboto" w:hAnsi="Roboto" w:cs="Roboto"/>
+                <w:b/>
+                <w:bCs/>
+                <w:iCs/>
+              </w:rPr>
+              <w:t>#TK80</w:t>
+            </w:r>
+            <w:r>
+              <w:rPr>
+                <w:rFonts w:ascii="Roboto" w:eastAsia="Roboto" w:hAnsi="Roboto" w:cs="Roboto"/>
+                <w:iCs/>
+              </w:rPr>
+              <w:t xml:space="preserve"> Testear funcionalidad.</w:t>
+            </w:r>
+          </w:p>
+        </w:tc>
+      </w:tr>
+      <w:tr>
+        <w:tc>
+          <w:tcPr>
+            <w:tcW w:w="2122" w:type="dxa"/>
+          </w:tcPr>
+          <w:p>
+            <w:pPr>
+              <w:rPr>
+                <w:b/>
+                <w:bCs/>
+              </w:rPr>
+            </w:pPr>
+            <w:r>
+              <w:rPr>
+                <w:b/>
+                <w:bCs/>
+              </w:rPr>
+              <w:t>Prioridad</w:t>
+            </w:r>
+          </w:p>
+        </w:tc>
+        <w:tc>
+          <w:tcPr>
+            <w:tcW w:w="6372" w:type="dxa"/>
+          </w:tcPr>
+          <w:p/>
+        </w:tc>
+      </w:tr>
+    </w:tbl>
+    <w:p/>
+    <w:tbl>
+      <w:tblPr>
+        <w:tblStyle w:val="Tablaconcuadrcula"/>
+        <w:tblW w:w="0" w:type="auto"/>
+        <w:tblLook w:val="04A0" w:firstRow="1" w:lastRow="0" w:firstColumn="1" w:lastColumn="0" w:noHBand="0" w:noVBand="1"/>
+      </w:tblPr>
+      <w:tblGrid>
+        <w:gridCol w:w="2122"/>
+        <w:gridCol w:w="6372"/>
+      </w:tblGrid>
+      <w:tr>
+        <w:tc>
+          <w:tcPr>
+            <w:tcW w:w="2122" w:type="dxa"/>
+          </w:tcPr>
+          <w:p>
+            <w:pPr>
+              <w:rPr>
+                <w:b/>
+                <w:bCs/>
+              </w:rPr>
+            </w:pPr>
+            <w:r>
+              <w:rPr>
+                <w:b/>
+                <w:bCs/>
+              </w:rPr>
               <w:t>ID Requerimiento</w:t>
             </w:r>
           </w:p>
@@ -15903,14 +15994,6 @@
     </w:tbl>
     <w:p/>
     <w:p/>
-    <w:p>
-      <w:pPr>
-        <w:rPr>
-          <w:sz w:val="24"/>
-          <w:szCs w:val="24"/>
-        </w:rPr>
-      </w:pPr>
-    </w:p>
     <w:p>
       <w:pPr>
         <w:pStyle w:val="Ttulo1"/>
@@ -16214,6 +16297,13 @@
               </w:rPr>
             </w:pPr>
           </w:p>
+        </w:tc>
+      </w:tr>
+      <w:tr>
+        <w:tc>
+          <w:tcPr>
+            <w:tcW w:w="2039" w:type="dxa"/>
+          </w:tcPr>
           <w:p>
             <w:pPr>
               <w:pBdr>
@@ -16227,27 +16317,6 @@
                 <w:color w:val="000000"/>
               </w:rPr>
             </w:pPr>
-          </w:p>
-        </w:tc>
-      </w:tr>
-      <w:tr>
-        <w:tc>
-          <w:tcPr>
-            <w:tcW w:w="2039" w:type="dxa"/>
-          </w:tcPr>
-          <w:p>
-            <w:pPr>
-              <w:pBdr>
-                <w:top w:val="nil"/>
-                <w:left w:val="nil"/>
-                <w:bottom w:val="nil"/>
-                <w:right w:val="nil"/>
-                <w:between w:val="nil"/>
-              </w:pBdr>
-              <w:rPr>
-                <w:color w:val="000000"/>
-              </w:rPr>
-            </w:pPr>
             <w:r>
               <w:rPr>
                 <w:b/>
@@ -16261,20 +16330,6 @@
           <w:tcPr>
             <w:tcW w:w="6693" w:type="dxa"/>
           </w:tcPr>
-          <w:p>
-            <w:pPr>
-              <w:pBdr>
-                <w:top w:val="nil"/>
-                <w:left w:val="nil"/>
-                <w:bottom w:val="nil"/>
-                <w:right w:val="nil"/>
-                <w:between w:val="nil"/>
-              </w:pBdr>
-              <w:rPr>
-                <w:color w:val="000000"/>
-              </w:rPr>
-            </w:pPr>
-          </w:p>
           <w:p>
             <w:pPr>
               <w:pBdr>
@@ -16428,6 +16483,13 @@
               </w:rPr>
             </w:pPr>
           </w:p>
+        </w:tc>
+      </w:tr>
+      <w:tr>
+        <w:tc>
+          <w:tcPr>
+            <w:tcW w:w="2039" w:type="dxa"/>
+          </w:tcPr>
           <w:p>
             <w:pPr>
               <w:pBdr>
@@ -16441,7 +16503,40 @@
                 <w:color w:val="000000"/>
               </w:rPr>
             </w:pPr>
-          </w:p>
+            <w:r>
+              <w:rPr>
+                <w:b/>
+                <w:color w:val="000000"/>
+              </w:rPr>
+              <w:t>Calendario</w:t>
+            </w:r>
+          </w:p>
+        </w:tc>
+        <w:tc>
+          <w:tcPr>
+            <w:tcW w:w="6693" w:type="dxa"/>
+          </w:tcPr>
+          <w:p>
+            <w:pPr>
+              <w:jc w:val="both"/>
+            </w:pPr>
+            <w:r>
+              <w:t>17/09/2022 – 03/10/2022</w:t>
+            </w:r>
+          </w:p>
+          <w:p>
+            <w:pPr>
+              <w:jc w:val="both"/>
+            </w:pPr>
+          </w:p>
+        </w:tc>
+      </w:tr>
+      <w:tr>
+        <w:tc>
+          <w:tcPr>
+            <w:tcW w:w="8732" w:type="dxa"/>
+            <w:gridSpan w:val="2"/>
+          </w:tcPr>
           <w:p>
             <w:pPr>
               <w:pBdr>
@@ -16455,140 +16550,17 @@
                 <w:color w:val="000000"/>
               </w:rPr>
             </w:pPr>
-          </w:p>
-          <w:p>
-            <w:pPr>
-              <w:pBdr>
-                <w:top w:val="nil"/>
-                <w:left w:val="nil"/>
-                <w:bottom w:val="nil"/>
-                <w:right w:val="nil"/>
-                <w:between w:val="nil"/>
-              </w:pBdr>
-              <w:rPr>
-                <w:color w:val="000000"/>
-              </w:rPr>
-            </w:pPr>
-          </w:p>
-          <w:p>
-            <w:pPr>
-              <w:pBdr>
-                <w:top w:val="nil"/>
-                <w:left w:val="nil"/>
-                <w:bottom w:val="nil"/>
-                <w:right w:val="nil"/>
-                <w:between w:val="nil"/>
-              </w:pBdr>
-              <w:rPr>
-                <w:color w:val="000000"/>
-              </w:rPr>
-            </w:pPr>
-          </w:p>
-        </w:tc>
-      </w:tr>
-      <w:tr>
-        <w:tc>
-          <w:tcPr>
-            <w:tcW w:w="2039" w:type="dxa"/>
-          </w:tcPr>
-          <w:p>
-            <w:pPr>
-              <w:pBdr>
-                <w:top w:val="nil"/>
-                <w:left w:val="nil"/>
-                <w:bottom w:val="nil"/>
-                <w:right w:val="nil"/>
-                <w:between w:val="nil"/>
-              </w:pBdr>
-              <w:rPr>
-                <w:color w:val="000000"/>
-              </w:rPr>
-            </w:pPr>
-            <w:r>
-              <w:rPr>
-                <w:b/>
-                <w:color w:val="000000"/>
-              </w:rPr>
-              <w:lastRenderedPageBreak/>
-              <w:t>Calendario</w:t>
-            </w:r>
-          </w:p>
-        </w:tc>
-        <w:tc>
-          <w:tcPr>
-            <w:tcW w:w="6693" w:type="dxa"/>
-          </w:tcPr>
-          <w:p>
-            <w:pPr>
-              <w:jc w:val="both"/>
-            </w:pPr>
-            <w:r>
-              <w:t>17/09/2022 – 03/10/2022</w:t>
-            </w:r>
-          </w:p>
-          <w:p>
-            <w:pPr>
-              <w:jc w:val="both"/>
-            </w:pPr>
-          </w:p>
-          <w:p>
-            <w:pPr>
-              <w:jc w:val="both"/>
-            </w:pPr>
-          </w:p>
-          <w:p>
-            <w:pPr>
-              <w:jc w:val="both"/>
-            </w:pPr>
-          </w:p>
-          <w:p>
-            <w:pPr>
-              <w:jc w:val="both"/>
-            </w:pPr>
-          </w:p>
-        </w:tc>
-      </w:tr>
-      <w:tr>
-        <w:tc>
-          <w:tcPr>
-            <w:tcW w:w="8732" w:type="dxa"/>
-            <w:gridSpan w:val="2"/>
-          </w:tcPr>
-          <w:p>
-            <w:pPr>
-              <w:pBdr>
-                <w:top w:val="nil"/>
-                <w:left w:val="nil"/>
-                <w:bottom w:val="nil"/>
-                <w:right w:val="nil"/>
-                <w:between w:val="nil"/>
-              </w:pBdr>
-              <w:rPr>
-                <w:color w:val="000000"/>
-              </w:rPr>
-            </w:pPr>
             <w:r>
               <w:rPr>
                 <w:b/>
                 <w:color w:val="000000"/>
               </w:rPr>
               <w:t>Inconvenientes:</w:t>
-            </w:r>
-          </w:p>
-          <w:p>
-            <w:pPr>
-              <w:tabs>
-                <w:tab w:val="left" w:pos="1410"/>
-              </w:tabs>
-            </w:pPr>
-            <w:r>
-              <w:tab/>
             </w:r>
           </w:p>
         </w:tc>
       </w:tr>
     </w:tbl>
-    <w:p/>
     <w:p/>
     <w:p>
       <w:pPr>
@@ -16771,6 +16743,7 @@
             <w:pPr>
               <w:pStyle w:val="LO-normal"/>
               <w:widowControl w:val="0"/>
+              <w:ind w:left="720"/>
               <w:rPr>
                 <w:color w:val="000000"/>
               </w:rPr>
@@ -16818,7 +16791,7 @@
               <w:rPr>
                 <w:color w:val="000000"/>
               </w:rPr>
-              <w:t xml:space="preserve">              #TK04 Definir y diseñar menú.</w:t>
+              <w:t xml:space="preserve">             #TK04 Definir y diseñar menú.</w:t>
             </w:r>
           </w:p>
           <w:p>
@@ -16896,6 +16869,7 @@
             <w:pPr>
               <w:pStyle w:val="LO-normal"/>
               <w:widowControl w:val="0"/>
+              <w:ind w:left="720"/>
               <w:rPr>
                 <w:color w:val="000000"/>
               </w:rPr>
@@ -16911,6 +16885,7 @@
             <w:pPr>
               <w:pStyle w:val="LO-normal"/>
               <w:widowControl w:val="0"/>
+              <w:ind w:left="720"/>
               <w:rPr>
                 <w:color w:val="000000"/>
               </w:rPr>
@@ -16926,6 +16901,7 @@
             <w:pPr>
               <w:pStyle w:val="LO-normal"/>
               <w:widowControl w:val="0"/>
+              <w:ind w:left="720"/>
               <w:rPr>
                 <w:color w:val="000000"/>
               </w:rPr>
@@ -16965,6 +16941,7 @@
             <w:pPr>
               <w:pStyle w:val="LO-normal"/>
               <w:widowControl w:val="0"/>
+              <w:ind w:left="720"/>
               <w:rPr>
                 <w:color w:val="000000"/>
               </w:rPr>
@@ -16980,6 +16957,7 @@
             <w:pPr>
               <w:pStyle w:val="LO-normal"/>
               <w:widowControl w:val="0"/>
+              <w:ind w:left="720"/>
               <w:rPr>
                 <w:color w:val="000000"/>
               </w:rPr>
@@ -16995,6 +16973,7 @@
             <w:pPr>
               <w:pStyle w:val="LO-normal"/>
               <w:widowControl w:val="0"/>
+              <w:ind w:left="720"/>
               <w:rPr>
                 <w:color w:val="000000"/>
               </w:rPr>
@@ -17034,6 +17013,7 @@
             <w:pPr>
               <w:pStyle w:val="LO-normal"/>
               <w:widowControl w:val="0"/>
+              <w:ind w:left="720"/>
               <w:rPr>
                 <w:color w:val="000000"/>
               </w:rPr>
@@ -17049,6 +17029,7 @@
             <w:pPr>
               <w:pStyle w:val="LO-normal"/>
               <w:widowControl w:val="0"/>
+              <w:ind w:left="720"/>
               <w:rPr>
                 <w:color w:val="000000"/>
               </w:rPr>
@@ -17064,6 +17045,7 @@
             <w:pPr>
               <w:pStyle w:val="LO-normal"/>
               <w:widowControl w:val="0"/>
+              <w:ind w:left="720"/>
               <w:rPr>
                 <w:color w:val="000000"/>
               </w:rPr>
@@ -17103,6 +17085,7 @@
             <w:pPr>
               <w:pStyle w:val="LO-normal"/>
               <w:widowControl w:val="0"/>
+              <w:ind w:left="720"/>
               <w:rPr>
                 <w:color w:val="000000"/>
               </w:rPr>
@@ -17118,6 +17101,7 @@
             <w:pPr>
               <w:pStyle w:val="LO-normal"/>
               <w:widowControl w:val="0"/>
+              <w:ind w:left="720"/>
               <w:rPr>
                 <w:color w:val="000000"/>
               </w:rPr>
@@ -17133,6 +17117,7 @@
             <w:pPr>
               <w:pStyle w:val="LO-normal"/>
               <w:widowControl w:val="0"/>
+              <w:ind w:left="720"/>
               <w:rPr>
                 <w:color w:val="000000"/>
               </w:rPr>
@@ -17148,6 +17133,7 @@
             <w:pPr>
               <w:pStyle w:val="LO-normal"/>
               <w:widowControl w:val="0"/>
+              <w:ind w:left="720"/>
               <w:rPr>
                 <w:color w:val="000000"/>
               </w:rPr>
@@ -17195,535 +17181,786 @@
               <w:rPr>
                 <w:color w:val="000000"/>
               </w:rPr>
+              <w:tab/>
+              <w:t>#TK21 Definir validaciones, lógica y requerimientos para el registro.</w:t>
+            </w:r>
+          </w:p>
+          <w:p>
+            <w:pPr>
+              <w:pStyle w:val="LO-normal"/>
+              <w:widowControl w:val="0"/>
+              <w:rPr>
+                <w:color w:val="000000"/>
+              </w:rPr>
+            </w:pPr>
+            <w:r>
+              <w:rPr>
+                <w:color w:val="000000"/>
+              </w:rPr>
+              <w:tab/>
+              <w:t>#TK22 Diseñar registro.</w:t>
+            </w:r>
+          </w:p>
+          <w:p>
+            <w:pPr>
+              <w:pStyle w:val="LO-normal"/>
+              <w:widowControl w:val="0"/>
+              <w:ind w:left="720"/>
+              <w:rPr>
+                <w:color w:val="000000"/>
+              </w:rPr>
+            </w:pPr>
+            <w:r>
+              <w:rPr>
+                <w:color w:val="000000"/>
+              </w:rPr>
+              <w:t>#TK23 Implementar lógica de registro del lado del cliente.</w:t>
+            </w:r>
+          </w:p>
+          <w:p>
+            <w:pPr>
+              <w:pStyle w:val="LO-normal"/>
+              <w:widowControl w:val="0"/>
+              <w:ind w:left="720"/>
+              <w:rPr>
+                <w:color w:val="000000"/>
+              </w:rPr>
+            </w:pPr>
+            <w:r>
+              <w:rPr>
+                <w:color w:val="000000"/>
+              </w:rPr>
+              <w:t>#TK24 Emitir mensaje “Usuario registrado con éxito” cuando se complete el registro.</w:t>
+            </w:r>
+          </w:p>
+          <w:p>
+            <w:pPr>
+              <w:pStyle w:val="LO-normal"/>
+              <w:widowControl w:val="0"/>
+              <w:rPr>
+                <w:color w:val="000000"/>
+              </w:rPr>
+            </w:pPr>
+          </w:p>
+          <w:p>
+            <w:pPr>
+              <w:pStyle w:val="LO-normal"/>
+              <w:widowControl w:val="0"/>
+              <w:rPr>
+                <w:color w:val="000000"/>
+              </w:rPr>
+            </w:pPr>
+            <w:r>
+              <w:rPr>
+                <w:color w:val="000000"/>
+              </w:rPr>
+              <w:t>#US10 Como usuario quiero poder iniciar sesión en la página</w:t>
+            </w:r>
+          </w:p>
+          <w:p>
+            <w:pPr>
+              <w:pStyle w:val="LO-normal"/>
+              <w:widowControl w:val="0"/>
+              <w:rPr>
+                <w:color w:val="000000"/>
+              </w:rPr>
+            </w:pPr>
+            <w:r>
+              <w:rPr>
+                <w:color w:val="000000"/>
+              </w:rPr>
+              <w:tab/>
+              <w:t xml:space="preserve">#TK34 Definir validaciones, lógica y requerimientos para el </w:t>
+            </w:r>
+            <w:proofErr w:type="spellStart"/>
+            <w:r>
+              <w:rPr>
+                <w:color w:val="000000"/>
+              </w:rPr>
+              <w:t>login</w:t>
+            </w:r>
+            <w:proofErr w:type="spellEnd"/>
+            <w:r>
+              <w:rPr>
+                <w:color w:val="000000"/>
+              </w:rPr>
+              <w:t>.</w:t>
+            </w:r>
+          </w:p>
+          <w:p>
+            <w:pPr>
+              <w:pStyle w:val="LO-normal"/>
+              <w:widowControl w:val="0"/>
+              <w:rPr>
+                <w:color w:val="000000"/>
+              </w:rPr>
+            </w:pPr>
+            <w:r>
+              <w:rPr>
+                <w:color w:val="000000"/>
+              </w:rPr>
+              <w:tab/>
+              <w:t xml:space="preserve">#TK35 Diseñar </w:t>
+            </w:r>
+            <w:proofErr w:type="spellStart"/>
+            <w:r>
+              <w:rPr>
+                <w:color w:val="000000"/>
+              </w:rPr>
+              <w:t>login</w:t>
+            </w:r>
+            <w:proofErr w:type="spellEnd"/>
+            <w:r>
+              <w:rPr>
+                <w:color w:val="000000"/>
+              </w:rPr>
+              <w:t>.</w:t>
+            </w:r>
+          </w:p>
+          <w:p>
+            <w:pPr>
+              <w:pStyle w:val="LO-normal"/>
+              <w:widowControl w:val="0"/>
+              <w:rPr>
+                <w:color w:val="000000"/>
+              </w:rPr>
+            </w:pPr>
+            <w:r>
+              <w:rPr>
+                <w:color w:val="000000"/>
+              </w:rPr>
               <w:lastRenderedPageBreak/>
               <w:tab/>
-              <w:t>#TK21 Definir validaciones, lógica y requerimientos para el registro.</w:t>
+              <w:t xml:space="preserve">#TK36 Maquetar </w:t>
+            </w:r>
+            <w:proofErr w:type="spellStart"/>
+            <w:r>
+              <w:rPr>
+                <w:color w:val="000000"/>
+              </w:rPr>
+              <w:t>login</w:t>
+            </w:r>
+            <w:proofErr w:type="spellEnd"/>
+            <w:r>
+              <w:rPr>
+                <w:color w:val="000000"/>
+              </w:rPr>
+              <w:t>.</w:t>
             </w:r>
           </w:p>
           <w:p>
             <w:pPr>
               <w:pStyle w:val="LO-normal"/>
               <w:widowControl w:val="0"/>
-              <w:rPr>
-                <w:color w:val="000000"/>
-              </w:rPr>
-            </w:pPr>
-            <w:r>
-              <w:rPr>
-                <w:color w:val="000000"/>
-              </w:rPr>
-              <w:tab/>
-              <w:t>#TK22 Diseñar registro.</w:t>
+              <w:ind w:left="720"/>
+              <w:rPr>
+                <w:color w:val="000000"/>
+              </w:rPr>
+            </w:pPr>
+            <w:r>
+              <w:rPr>
+                <w:color w:val="000000"/>
+              </w:rPr>
+              <w:t xml:space="preserve">#TK37 Implementar lógica de </w:t>
+            </w:r>
+            <w:proofErr w:type="spellStart"/>
+            <w:r>
+              <w:rPr>
+                <w:color w:val="000000"/>
+              </w:rPr>
+              <w:t>login</w:t>
+            </w:r>
+            <w:proofErr w:type="spellEnd"/>
+            <w:r>
+              <w:rPr>
+                <w:color w:val="000000"/>
+              </w:rPr>
+              <w:t xml:space="preserve"> del lado del cliente.</w:t>
             </w:r>
           </w:p>
           <w:p>
             <w:pPr>
               <w:pStyle w:val="LO-normal"/>
               <w:widowControl w:val="0"/>
-              <w:rPr>
-                <w:color w:val="000000"/>
-              </w:rPr>
-            </w:pPr>
-            <w:r>
-              <w:rPr>
-                <w:color w:val="000000"/>
-              </w:rPr>
-              <w:t>#TK23 Implementar lógica de registro del lado del cliente.</w:t>
+              <w:ind w:left="720"/>
+              <w:rPr>
+                <w:color w:val="000000"/>
+              </w:rPr>
+            </w:pPr>
+            <w:r>
+              <w:rPr>
+                <w:color w:val="000000"/>
+              </w:rPr>
+              <w:t>#TK38 testear funcionalidad.</w:t>
+            </w:r>
+          </w:p>
+          <w:p>
+            <w:pPr>
+              <w:rPr>
+                <w:rFonts w:ascii="Roboto" w:eastAsia="Roboto" w:hAnsi="Roboto" w:cs="Roboto"/>
+                <w:iCs/>
+              </w:rPr>
+            </w:pPr>
+            <w:r>
+              <w:rPr>
+                <w:rFonts w:ascii="Roboto" w:eastAsia="Roboto" w:hAnsi="Roboto" w:cs="Roboto"/>
+                <w:b/>
+                <w:bCs/>
+                <w:iCs/>
+              </w:rPr>
+              <w:t>#US12</w:t>
+            </w:r>
+            <w:r>
+              <w:rPr>
+                <w:rFonts w:ascii="Roboto" w:eastAsia="Roboto" w:hAnsi="Roboto" w:cs="Roboto"/>
+                <w:iCs/>
+              </w:rPr>
+              <w:t xml:space="preserve"> Como </w:t>
+            </w:r>
+            <w:r>
+              <w:rPr>
+                <w:rFonts w:ascii="Roboto" w:eastAsia="Roboto" w:hAnsi="Roboto" w:cs="Roboto"/>
+                <w:b/>
+                <w:bCs/>
+                <w:iCs/>
+              </w:rPr>
+              <w:t>usuario</w:t>
+            </w:r>
+            <w:r>
+              <w:rPr>
+                <w:rFonts w:ascii="Roboto" w:eastAsia="Roboto" w:hAnsi="Roboto" w:cs="Roboto"/>
+                <w:iCs/>
+              </w:rPr>
+              <w:t xml:space="preserve"> registrado quiero poder alquilar libros.</w:t>
+            </w:r>
+          </w:p>
+          <w:p>
+            <w:pPr>
+              <w:rPr>
+                <w:rFonts w:ascii="Roboto" w:eastAsia="Roboto" w:hAnsi="Roboto" w:cs="Roboto"/>
+                <w:iCs/>
+              </w:rPr>
+            </w:pPr>
+            <w:r>
+              <w:rPr>
+                <w:rFonts w:ascii="Roboto" w:eastAsia="Roboto" w:hAnsi="Roboto" w:cs="Roboto"/>
+                <w:iCs/>
+              </w:rPr>
+              <w:tab/>
+            </w:r>
+            <w:r>
+              <w:rPr>
+                <w:rFonts w:ascii="Roboto" w:eastAsia="Roboto" w:hAnsi="Roboto" w:cs="Roboto"/>
+                <w:b/>
+                <w:bCs/>
+                <w:iCs/>
+              </w:rPr>
+              <w:t>#TK45</w:t>
+            </w:r>
+            <w:r>
+              <w:rPr>
+                <w:rFonts w:ascii="Roboto" w:eastAsia="Roboto" w:hAnsi="Roboto" w:cs="Roboto"/>
+                <w:iCs/>
+              </w:rPr>
+              <w:t xml:space="preserve"> Definir validaciones, lógica y requerimientos para el alquiler.</w:t>
+            </w:r>
+          </w:p>
+          <w:p>
+            <w:pPr>
+              <w:ind w:firstLine="708"/>
+              <w:rPr>
+                <w:rFonts w:ascii="Roboto" w:eastAsia="Roboto" w:hAnsi="Roboto" w:cs="Roboto"/>
+                <w:iCs/>
+              </w:rPr>
+            </w:pPr>
+            <w:r>
+              <w:rPr>
+                <w:rFonts w:ascii="Roboto" w:eastAsia="Roboto" w:hAnsi="Roboto" w:cs="Roboto"/>
+                <w:b/>
+                <w:bCs/>
+                <w:iCs/>
+              </w:rPr>
+              <w:t>#TK46</w:t>
+            </w:r>
+            <w:r>
+              <w:rPr>
+                <w:rFonts w:ascii="Roboto" w:eastAsia="Roboto" w:hAnsi="Roboto" w:cs="Roboto"/>
+                <w:iCs/>
+              </w:rPr>
+              <w:t xml:space="preserve"> Diseño de vista.</w:t>
+            </w:r>
+          </w:p>
+          <w:p>
+            <w:pPr>
+              <w:ind w:firstLine="708"/>
+              <w:rPr>
+                <w:rFonts w:ascii="Roboto" w:eastAsia="Roboto" w:hAnsi="Roboto" w:cs="Roboto"/>
+                <w:iCs/>
+              </w:rPr>
+            </w:pPr>
+            <w:r>
+              <w:rPr>
+                <w:rFonts w:ascii="Roboto" w:eastAsia="Roboto" w:hAnsi="Roboto" w:cs="Roboto"/>
+                <w:b/>
+                <w:bCs/>
+                <w:iCs/>
+              </w:rPr>
+              <w:t>#TK47</w:t>
+            </w:r>
+            <w:r>
+              <w:rPr>
+                <w:rFonts w:ascii="Roboto" w:eastAsia="Roboto" w:hAnsi="Roboto" w:cs="Roboto"/>
+                <w:iCs/>
+              </w:rPr>
+              <w:t xml:space="preserve"> Maquetado la misma.</w:t>
+            </w:r>
+          </w:p>
+          <w:p>
+            <w:pPr>
+              <w:ind w:firstLine="708"/>
+              <w:rPr>
+                <w:rFonts w:ascii="Roboto" w:eastAsia="Roboto" w:hAnsi="Roboto" w:cs="Roboto"/>
+                <w:iCs/>
+              </w:rPr>
+            </w:pPr>
+            <w:r>
+              <w:rPr>
+                <w:rFonts w:ascii="Roboto" w:eastAsia="Roboto" w:hAnsi="Roboto" w:cs="Roboto"/>
+                <w:b/>
+                <w:bCs/>
+                <w:iCs/>
+              </w:rPr>
+              <w:t>#TK48</w:t>
+            </w:r>
+            <w:r>
+              <w:rPr>
+                <w:rFonts w:ascii="Roboto" w:eastAsia="Roboto" w:hAnsi="Roboto" w:cs="Roboto"/>
+                <w:iCs/>
+              </w:rPr>
+              <w:t xml:space="preserve"> Testear funcionalidad.</w:t>
+            </w:r>
+          </w:p>
+          <w:p>
+            <w:pPr>
+              <w:rPr>
+                <w:rFonts w:ascii="Roboto" w:eastAsia="Roboto" w:hAnsi="Roboto" w:cs="Roboto"/>
+                <w:iCs/>
+              </w:rPr>
+            </w:pPr>
+          </w:p>
+          <w:p>
+            <w:pPr>
+              <w:rPr>
+                <w:rFonts w:ascii="Roboto" w:eastAsia="Roboto" w:hAnsi="Roboto" w:cs="Roboto"/>
+                <w:iCs/>
+              </w:rPr>
+            </w:pPr>
+            <w:r>
+              <w:rPr>
+                <w:rFonts w:ascii="Roboto" w:eastAsia="Roboto" w:hAnsi="Roboto" w:cs="Roboto"/>
+                <w:b/>
+                <w:bCs/>
+                <w:iCs/>
+              </w:rPr>
+              <w:t>#US13</w:t>
+            </w:r>
+            <w:r>
+              <w:rPr>
+                <w:rFonts w:ascii="Roboto" w:eastAsia="Roboto" w:hAnsi="Roboto" w:cs="Roboto"/>
+                <w:iCs/>
+              </w:rPr>
+              <w:t xml:space="preserve"> Como </w:t>
+            </w:r>
+            <w:r>
+              <w:rPr>
+                <w:rFonts w:ascii="Roboto" w:eastAsia="Roboto" w:hAnsi="Roboto" w:cs="Roboto"/>
+                <w:b/>
+                <w:bCs/>
+                <w:iCs/>
+              </w:rPr>
+              <w:t>usuario</w:t>
+            </w:r>
+            <w:r>
+              <w:rPr>
+                <w:rFonts w:ascii="Roboto" w:eastAsia="Roboto" w:hAnsi="Roboto" w:cs="Roboto"/>
+                <w:iCs/>
+              </w:rPr>
+              <w:t xml:space="preserve"> registrado quiero poder ver mi historial de actividades.</w:t>
+            </w:r>
+          </w:p>
+          <w:p>
+            <w:pPr>
+              <w:rPr>
+                <w:rFonts w:ascii="Roboto" w:eastAsia="Roboto" w:hAnsi="Roboto" w:cs="Roboto"/>
+                <w:iCs/>
+              </w:rPr>
+            </w:pPr>
+            <w:r>
+              <w:rPr>
+                <w:rFonts w:ascii="Roboto" w:eastAsia="Roboto" w:hAnsi="Roboto" w:cs="Roboto"/>
+                <w:iCs/>
+              </w:rPr>
+              <w:tab/>
+            </w:r>
+            <w:r>
+              <w:rPr>
+                <w:rFonts w:ascii="Roboto" w:eastAsia="Roboto" w:hAnsi="Roboto" w:cs="Roboto"/>
+                <w:b/>
+                <w:bCs/>
+                <w:iCs/>
+              </w:rPr>
+              <w:t>#TK50</w:t>
+            </w:r>
+            <w:r>
+              <w:rPr>
+                <w:rFonts w:ascii="Roboto" w:eastAsia="Roboto" w:hAnsi="Roboto" w:cs="Roboto"/>
+                <w:iCs/>
+              </w:rPr>
+              <w:t xml:space="preserve"> Definir validaciones, lógica y requerimientos para el alquiler.</w:t>
+            </w:r>
+          </w:p>
+          <w:p>
+            <w:pPr>
+              <w:ind w:firstLine="708"/>
+              <w:rPr>
+                <w:rFonts w:ascii="Roboto" w:eastAsia="Roboto" w:hAnsi="Roboto" w:cs="Roboto"/>
+                <w:iCs/>
+              </w:rPr>
+            </w:pPr>
+            <w:r>
+              <w:rPr>
+                <w:rFonts w:ascii="Roboto" w:eastAsia="Roboto" w:hAnsi="Roboto" w:cs="Roboto"/>
+                <w:b/>
+                <w:bCs/>
+                <w:iCs/>
+              </w:rPr>
+              <w:t>#TK51</w:t>
+            </w:r>
+            <w:r>
+              <w:rPr>
+                <w:rFonts w:ascii="Roboto" w:eastAsia="Roboto" w:hAnsi="Roboto" w:cs="Roboto"/>
+                <w:iCs/>
+              </w:rPr>
+              <w:t xml:space="preserve"> Diseño de vista de historial de actividades.</w:t>
+            </w:r>
+          </w:p>
+          <w:p>
+            <w:pPr>
+              <w:ind w:firstLine="708"/>
+              <w:rPr>
+                <w:rFonts w:ascii="Roboto" w:eastAsia="Roboto" w:hAnsi="Roboto" w:cs="Roboto"/>
+                <w:iCs/>
+              </w:rPr>
+            </w:pPr>
+            <w:r>
+              <w:rPr>
+                <w:rFonts w:ascii="Roboto" w:eastAsia="Roboto" w:hAnsi="Roboto" w:cs="Roboto"/>
+                <w:b/>
+                <w:bCs/>
+                <w:iCs/>
+              </w:rPr>
+              <w:t>#TK52</w:t>
+            </w:r>
+            <w:r>
+              <w:rPr>
+                <w:rFonts w:ascii="Roboto" w:eastAsia="Roboto" w:hAnsi="Roboto" w:cs="Roboto"/>
+                <w:iCs/>
+              </w:rPr>
+              <w:t xml:space="preserve"> Maquetado la misma.</w:t>
+            </w:r>
+          </w:p>
+          <w:p>
+            <w:pPr>
+              <w:ind w:firstLine="708"/>
+              <w:rPr>
+                <w:rFonts w:ascii="Roboto" w:eastAsia="Roboto" w:hAnsi="Roboto" w:cs="Roboto"/>
+                <w:iCs/>
+              </w:rPr>
+            </w:pPr>
+            <w:r>
+              <w:rPr>
+                <w:rFonts w:ascii="Roboto" w:eastAsia="Roboto" w:hAnsi="Roboto" w:cs="Roboto"/>
+                <w:b/>
+                <w:bCs/>
+                <w:iCs/>
+              </w:rPr>
+              <w:t>#TK53</w:t>
+            </w:r>
+            <w:r>
+              <w:rPr>
+                <w:rFonts w:ascii="Roboto" w:eastAsia="Roboto" w:hAnsi="Roboto" w:cs="Roboto"/>
+                <w:iCs/>
+              </w:rPr>
+              <w:t xml:space="preserve"> Testear funcionalidad.</w:t>
+            </w:r>
+          </w:p>
+          <w:p>
+            <w:pPr>
+              <w:rPr>
+                <w:rFonts w:ascii="Roboto" w:eastAsia="Roboto" w:hAnsi="Roboto" w:cs="Roboto"/>
+                <w:iCs/>
+              </w:rPr>
+            </w:pPr>
+            <w:r>
+              <w:rPr>
+                <w:rFonts w:ascii="Roboto" w:eastAsia="Roboto" w:hAnsi="Roboto" w:cs="Roboto"/>
+                <w:b/>
+                <w:bCs/>
+                <w:iCs/>
+              </w:rPr>
+              <w:t>#US14</w:t>
+            </w:r>
+            <w:r>
+              <w:rPr>
+                <w:rFonts w:ascii="Roboto" w:eastAsia="Roboto" w:hAnsi="Roboto" w:cs="Roboto"/>
+                <w:iCs/>
+              </w:rPr>
+              <w:t xml:space="preserve"> Como </w:t>
+            </w:r>
+            <w:r>
+              <w:rPr>
+                <w:rFonts w:ascii="Roboto" w:eastAsia="Roboto" w:hAnsi="Roboto" w:cs="Roboto"/>
+                <w:b/>
+                <w:bCs/>
+                <w:iCs/>
+              </w:rPr>
+              <w:t>usuario</w:t>
+            </w:r>
+            <w:r>
+              <w:rPr>
+                <w:rFonts w:ascii="Roboto" w:eastAsia="Roboto" w:hAnsi="Roboto" w:cs="Roboto"/>
+                <w:iCs/>
+              </w:rPr>
+              <w:t xml:space="preserve"> registrado quiero poder tener diferentes filtros en mi historial de actividades.</w:t>
+            </w:r>
+          </w:p>
+          <w:p>
+            <w:pPr>
+              <w:ind w:firstLine="708"/>
+              <w:rPr>
+                <w:rFonts w:ascii="Roboto" w:eastAsia="Roboto" w:hAnsi="Roboto" w:cs="Roboto"/>
+                <w:iCs/>
+              </w:rPr>
+            </w:pPr>
+            <w:r>
+              <w:rPr>
+                <w:rFonts w:ascii="Roboto" w:eastAsia="Roboto" w:hAnsi="Roboto" w:cs="Roboto"/>
+                <w:b/>
+                <w:bCs/>
+                <w:iCs/>
+              </w:rPr>
+              <w:t>#TK54</w:t>
+            </w:r>
+            <w:r>
+              <w:rPr>
+                <w:rFonts w:ascii="Roboto" w:eastAsia="Roboto" w:hAnsi="Roboto" w:cs="Roboto"/>
+                <w:iCs/>
+              </w:rPr>
+              <w:t xml:space="preserve"> Definir filtros para la búsqueda y su comportamiento.</w:t>
+            </w:r>
+          </w:p>
+          <w:p>
+            <w:pPr>
+              <w:ind w:firstLine="708"/>
+              <w:rPr>
+                <w:rFonts w:ascii="Roboto" w:eastAsia="Roboto" w:hAnsi="Roboto" w:cs="Roboto"/>
+                <w:iCs/>
+              </w:rPr>
+            </w:pPr>
+            <w:r>
+              <w:rPr>
+                <w:rFonts w:ascii="Roboto" w:eastAsia="Roboto" w:hAnsi="Roboto" w:cs="Roboto"/>
+                <w:b/>
+                <w:bCs/>
+                <w:iCs/>
+              </w:rPr>
+              <w:t>#TK55</w:t>
+            </w:r>
+            <w:r>
+              <w:rPr>
+                <w:rFonts w:ascii="Roboto" w:eastAsia="Roboto" w:hAnsi="Roboto" w:cs="Roboto"/>
+                <w:iCs/>
+              </w:rPr>
+              <w:t xml:space="preserve"> Diseñar vista de filtros. </w:t>
+            </w:r>
+          </w:p>
+          <w:p>
+            <w:pPr>
+              <w:ind w:firstLine="708"/>
+              <w:rPr>
+                <w:rFonts w:ascii="Roboto" w:eastAsia="Roboto" w:hAnsi="Roboto" w:cs="Roboto"/>
+                <w:iCs/>
+              </w:rPr>
+            </w:pPr>
+            <w:r>
+              <w:rPr>
+                <w:rFonts w:ascii="Roboto" w:eastAsia="Roboto" w:hAnsi="Roboto" w:cs="Roboto"/>
+                <w:b/>
+                <w:bCs/>
+                <w:iCs/>
+              </w:rPr>
+              <w:t>#TK56</w:t>
+            </w:r>
+            <w:r>
+              <w:rPr>
+                <w:rFonts w:ascii="Roboto" w:eastAsia="Roboto" w:hAnsi="Roboto" w:cs="Roboto"/>
+                <w:iCs/>
+              </w:rPr>
+              <w:t xml:space="preserve"> Testear funcionalidad.</w:t>
+            </w:r>
+          </w:p>
+          <w:p>
+            <w:pPr>
+              <w:ind w:firstLine="708"/>
+              <w:rPr>
+                <w:rFonts w:ascii="Roboto" w:eastAsia="Roboto" w:hAnsi="Roboto" w:cs="Roboto"/>
+                <w:iCs/>
+              </w:rPr>
+            </w:pPr>
+          </w:p>
+          <w:p>
+            <w:pPr>
+              <w:rPr>
+                <w:rFonts w:ascii="Roboto" w:eastAsia="Roboto" w:hAnsi="Roboto" w:cs="Roboto"/>
+                <w:iCs/>
+              </w:rPr>
+            </w:pPr>
+            <w:r>
+              <w:rPr>
+                <w:rFonts w:ascii="Roboto" w:eastAsia="Roboto" w:hAnsi="Roboto" w:cs="Roboto"/>
+                <w:b/>
+                <w:bCs/>
+                <w:iCs/>
+              </w:rPr>
+              <w:t>#US15</w:t>
+            </w:r>
+            <w:r>
+              <w:rPr>
+                <w:rFonts w:ascii="Roboto" w:eastAsia="Roboto" w:hAnsi="Roboto" w:cs="Roboto"/>
+                <w:iCs/>
+              </w:rPr>
+              <w:t xml:space="preserve"> Como </w:t>
+            </w:r>
+            <w:r>
+              <w:rPr>
+                <w:rFonts w:ascii="Roboto" w:eastAsia="Roboto" w:hAnsi="Roboto" w:cs="Roboto"/>
+                <w:b/>
+                <w:bCs/>
+                <w:iCs/>
+              </w:rPr>
+              <w:t>usuario</w:t>
+            </w:r>
+            <w:r>
+              <w:rPr>
+                <w:rFonts w:ascii="Roboto" w:eastAsia="Roboto" w:hAnsi="Roboto" w:cs="Roboto"/>
+                <w:iCs/>
+              </w:rPr>
+              <w:t xml:space="preserve"> quiero ver mi información personal y poder editarla</w:t>
+            </w:r>
+          </w:p>
+          <w:p>
+            <w:pPr>
+              <w:rPr>
+                <w:rFonts w:ascii="Roboto" w:eastAsia="Roboto" w:hAnsi="Roboto" w:cs="Roboto"/>
+                <w:iCs/>
+              </w:rPr>
+            </w:pPr>
+            <w:r>
+              <w:rPr>
+                <w:rFonts w:ascii="Roboto" w:eastAsia="Roboto" w:hAnsi="Roboto" w:cs="Roboto"/>
+                <w:b/>
+                <w:bCs/>
+                <w:iCs/>
+              </w:rPr>
+              <w:t xml:space="preserve">         #TK57</w:t>
+            </w:r>
+            <w:r>
+              <w:rPr>
+                <w:rFonts w:ascii="Roboto" w:eastAsia="Roboto" w:hAnsi="Roboto" w:cs="Roboto"/>
+                <w:iCs/>
+              </w:rPr>
+              <w:t xml:space="preserve"> Definir validaciones, lógica y requerimientos para la modificación de datos               personales del perfil.</w:t>
+            </w:r>
+          </w:p>
+          <w:p>
+            <w:pPr>
+              <w:ind w:firstLine="708"/>
+              <w:rPr>
+                <w:rFonts w:ascii="Roboto" w:eastAsia="Roboto" w:hAnsi="Roboto" w:cs="Roboto"/>
+                <w:iCs/>
+              </w:rPr>
+            </w:pPr>
+            <w:r>
+              <w:rPr>
+                <w:rFonts w:ascii="Roboto" w:eastAsia="Roboto" w:hAnsi="Roboto" w:cs="Roboto"/>
+                <w:b/>
+                <w:bCs/>
+                <w:iCs/>
+              </w:rPr>
+              <w:t>#TK58</w:t>
+            </w:r>
+            <w:r>
+              <w:rPr>
+                <w:rFonts w:ascii="Roboto" w:eastAsia="Roboto" w:hAnsi="Roboto" w:cs="Roboto"/>
+                <w:iCs/>
+              </w:rPr>
+              <w:t xml:space="preserve"> Diseño de vista información personal.</w:t>
+            </w:r>
+          </w:p>
+          <w:p>
+            <w:pPr>
+              <w:ind w:firstLine="708"/>
+              <w:rPr>
+                <w:rFonts w:ascii="Roboto" w:eastAsia="Roboto" w:hAnsi="Roboto" w:cs="Roboto"/>
+                <w:iCs/>
+              </w:rPr>
+            </w:pPr>
+            <w:r>
+              <w:rPr>
+                <w:rFonts w:ascii="Roboto" w:eastAsia="Roboto" w:hAnsi="Roboto" w:cs="Roboto"/>
+                <w:b/>
+                <w:bCs/>
+                <w:iCs/>
+              </w:rPr>
+              <w:t>#TK59</w:t>
+            </w:r>
+            <w:r>
+              <w:rPr>
+                <w:rFonts w:ascii="Roboto" w:eastAsia="Roboto" w:hAnsi="Roboto" w:cs="Roboto"/>
+                <w:iCs/>
+              </w:rPr>
+              <w:t xml:space="preserve"> Maquetado del diseño.</w:t>
+            </w:r>
+          </w:p>
+          <w:p>
+            <w:pPr>
+              <w:ind w:firstLine="708"/>
+              <w:rPr>
+                <w:rFonts w:ascii="Roboto" w:eastAsia="Roboto" w:hAnsi="Roboto" w:cs="Roboto"/>
+                <w:iCs/>
+              </w:rPr>
+            </w:pPr>
+            <w:r>
+              <w:rPr>
+                <w:rFonts w:ascii="Roboto" w:eastAsia="Roboto" w:hAnsi="Roboto" w:cs="Roboto"/>
+                <w:b/>
+                <w:bCs/>
+                <w:iCs/>
+              </w:rPr>
+              <w:t>#TK60</w:t>
+            </w:r>
+            <w:r>
+              <w:rPr>
+                <w:rFonts w:ascii="Roboto" w:eastAsia="Roboto" w:hAnsi="Roboto" w:cs="Roboto"/>
+                <w:iCs/>
+              </w:rPr>
+              <w:t xml:space="preserve"> Testear funcionalidad.</w:t>
             </w:r>
           </w:p>
           <w:p>
             <w:pPr>
               <w:pStyle w:val="LO-normal"/>
               <w:widowControl w:val="0"/>
-              <w:rPr>
-                <w:color w:val="000000"/>
-              </w:rPr>
-            </w:pPr>
-            <w:r>
-              <w:rPr>
-                <w:color w:val="000000"/>
-              </w:rPr>
-              <w:t>#TK24 Emitir mensaje “Usuario registrado con éxito” cuando se complete el registro.</w:t>
-            </w:r>
-          </w:p>
-          <w:p>
-            <w:pPr>
-              <w:pStyle w:val="LO-normal"/>
-              <w:widowControl w:val="0"/>
-              <w:rPr>
-                <w:color w:val="000000"/>
-              </w:rPr>
-            </w:pPr>
-          </w:p>
-          <w:p>
-            <w:pPr>
-              <w:pStyle w:val="LO-normal"/>
-              <w:widowControl w:val="0"/>
-              <w:rPr>
-                <w:color w:val="000000"/>
-              </w:rPr>
-            </w:pPr>
-            <w:r>
-              <w:rPr>
-                <w:color w:val="000000"/>
-              </w:rPr>
-              <w:t xml:space="preserve">#US08 Como </w:t>
-            </w:r>
-            <w:proofErr w:type="spellStart"/>
-            <w:r>
-              <w:rPr>
-                <w:color w:val="000000"/>
-              </w:rPr>
-              <w:t>Admin</w:t>
-            </w:r>
-            <w:proofErr w:type="spellEnd"/>
-            <w:r>
-              <w:rPr>
-                <w:color w:val="000000"/>
-              </w:rPr>
-              <w:t xml:space="preserve"> quiero que el usuario verifique su registro mediante email</w:t>
-            </w:r>
-          </w:p>
-          <w:p>
-            <w:pPr>
-              <w:pStyle w:val="LO-normal"/>
-              <w:widowControl w:val="0"/>
-              <w:rPr>
-                <w:color w:val="000000"/>
-              </w:rPr>
-            </w:pPr>
-            <w:r>
-              <w:rPr>
-                <w:color w:val="000000"/>
-              </w:rPr>
-              <w:t>#TK25 Definir lógica de verificación mediante email.</w:t>
-            </w:r>
-          </w:p>
-          <w:p>
-            <w:pPr>
-              <w:pStyle w:val="LO-normal"/>
-              <w:widowControl w:val="0"/>
-              <w:rPr>
-                <w:color w:val="000000"/>
-              </w:rPr>
-            </w:pPr>
-            <w:r>
-              <w:rPr>
-                <w:color w:val="000000"/>
-              </w:rPr>
-              <w:t>#TK26 Definir medio por el cual se va a enviar el mail.</w:t>
-            </w:r>
-          </w:p>
-          <w:p>
-            <w:pPr>
-              <w:pStyle w:val="LO-normal"/>
-              <w:widowControl w:val="0"/>
-              <w:rPr>
-                <w:color w:val="000000"/>
-              </w:rPr>
-            </w:pPr>
-            <w:r>
-              <w:rPr>
-                <w:color w:val="000000"/>
-              </w:rPr>
-              <w:t>#TK27 Definir contenido del mail.</w:t>
-            </w:r>
-          </w:p>
-          <w:p>
-            <w:pPr>
-              <w:pStyle w:val="LO-normal"/>
-              <w:widowControl w:val="0"/>
-              <w:rPr>
-                <w:color w:val="000000"/>
-              </w:rPr>
-            </w:pPr>
-            <w:r>
-              <w:rPr>
-                <w:color w:val="000000"/>
-              </w:rPr>
-              <w:t>#TK28 Implementar verificación mediante email.</w:t>
-            </w:r>
-          </w:p>
-          <w:p>
-            <w:pPr>
-              <w:pStyle w:val="LO-normal"/>
-              <w:widowControl w:val="0"/>
-              <w:rPr>
-                <w:color w:val="000000"/>
-              </w:rPr>
-            </w:pPr>
-            <w:r>
-              <w:rPr>
-                <w:color w:val="000000"/>
-              </w:rPr>
-              <w:t>#TK29 Testear funcionalidad.</w:t>
-            </w:r>
-          </w:p>
-          <w:p>
-            <w:pPr>
-              <w:pStyle w:val="LO-normal"/>
-              <w:widowControl w:val="0"/>
-              <w:rPr>
-                <w:color w:val="000000"/>
-              </w:rPr>
-            </w:pPr>
-          </w:p>
-          <w:p>
-            <w:pPr>
-              <w:pStyle w:val="LO-normal"/>
-              <w:widowControl w:val="0"/>
-              <w:rPr>
-                <w:color w:val="000000"/>
-              </w:rPr>
-            </w:pPr>
-            <w:r>
-              <w:rPr>
-                <w:color w:val="000000"/>
-              </w:rPr>
-              <w:t xml:space="preserve">#US09 Como </w:t>
-            </w:r>
-            <w:proofErr w:type="spellStart"/>
-            <w:r>
-              <w:rPr>
-                <w:color w:val="000000"/>
-              </w:rPr>
-              <w:t>Admin</w:t>
-            </w:r>
-            <w:proofErr w:type="spellEnd"/>
-            <w:r>
-              <w:rPr>
-                <w:color w:val="000000"/>
-              </w:rPr>
-              <w:t xml:space="preserve"> quiero que la app verifique con la BD el registro de los usuarios.</w:t>
-            </w:r>
-          </w:p>
-          <w:p>
-            <w:pPr>
-              <w:pStyle w:val="LO-normal"/>
-              <w:widowControl w:val="0"/>
-              <w:rPr>
-                <w:color w:val="000000"/>
-              </w:rPr>
-            </w:pPr>
-            <w:r>
-              <w:rPr>
-                <w:color w:val="000000"/>
-              </w:rPr>
-              <w:t>#TK30 Definir lógica de verificación.</w:t>
-            </w:r>
-          </w:p>
-          <w:p>
-            <w:pPr>
-              <w:pStyle w:val="LO-normal"/>
-              <w:widowControl w:val="0"/>
-              <w:rPr>
-                <w:color w:val="000000"/>
-              </w:rPr>
-            </w:pPr>
-            <w:r>
-              <w:rPr>
-                <w:color w:val="000000"/>
-              </w:rPr>
-              <w:t xml:space="preserve">#TK31 Definir comunicación </w:t>
-            </w:r>
-            <w:proofErr w:type="spellStart"/>
-            <w:r>
-              <w:rPr>
-                <w:color w:val="000000"/>
-              </w:rPr>
-              <w:t>BackEnd</w:t>
-            </w:r>
-            <w:proofErr w:type="spellEnd"/>
-            <w:r>
-              <w:rPr>
-                <w:color w:val="000000"/>
-              </w:rPr>
-              <w:t xml:space="preserve"> con </w:t>
-            </w:r>
-            <w:proofErr w:type="spellStart"/>
-            <w:r>
-              <w:rPr>
-                <w:color w:val="000000"/>
-              </w:rPr>
-              <w:t>FrontEnd</w:t>
-            </w:r>
-            <w:proofErr w:type="spellEnd"/>
-            <w:r>
-              <w:rPr>
-                <w:color w:val="000000"/>
-              </w:rPr>
-              <w:t>.</w:t>
-            </w:r>
-          </w:p>
-          <w:p>
-            <w:pPr>
-              <w:pStyle w:val="LO-normal"/>
-              <w:widowControl w:val="0"/>
-              <w:rPr>
-                <w:color w:val="000000"/>
-              </w:rPr>
-            </w:pPr>
-            <w:r>
-              <w:rPr>
-                <w:color w:val="000000"/>
-              </w:rPr>
-              <w:t>#TK32 Implementar verificación.</w:t>
-            </w:r>
-          </w:p>
-          <w:p>
-            <w:pPr>
-              <w:pStyle w:val="LO-normal"/>
-              <w:widowControl w:val="0"/>
-              <w:rPr>
-                <w:color w:val="000000"/>
-              </w:rPr>
-            </w:pPr>
-            <w:r>
-              <w:rPr>
-                <w:color w:val="000000"/>
-              </w:rPr>
-              <w:t>#TK33 Testear funcionalidad.</w:t>
-            </w:r>
-          </w:p>
-          <w:p>
-            <w:pPr>
-              <w:pStyle w:val="LO-normal"/>
-              <w:widowControl w:val="0"/>
-              <w:rPr>
-                <w:color w:val="000000"/>
-              </w:rPr>
-            </w:pPr>
-          </w:p>
-          <w:p>
-            <w:pPr>
-              <w:pStyle w:val="LO-normal"/>
-              <w:widowControl w:val="0"/>
-              <w:rPr>
-                <w:color w:val="000000"/>
-              </w:rPr>
-            </w:pPr>
-            <w:r>
-              <w:rPr>
-                <w:color w:val="000000"/>
-              </w:rPr>
-              <w:t>#US10 Como usuario quiero poder iniciar sesión en la página</w:t>
-            </w:r>
-          </w:p>
-          <w:p>
-            <w:pPr>
-              <w:pStyle w:val="LO-normal"/>
-              <w:widowControl w:val="0"/>
-              <w:rPr>
-                <w:color w:val="000000"/>
-              </w:rPr>
-            </w:pPr>
-            <w:r>
-              <w:rPr>
-                <w:color w:val="000000"/>
-              </w:rPr>
-              <w:tab/>
-              <w:t xml:space="preserve">#TK34 Definir validaciones, lógica y requerimientos para el </w:t>
-            </w:r>
-            <w:proofErr w:type="spellStart"/>
-            <w:r>
-              <w:rPr>
-                <w:color w:val="000000"/>
-              </w:rPr>
-              <w:t>login</w:t>
-            </w:r>
-            <w:proofErr w:type="spellEnd"/>
-            <w:r>
-              <w:rPr>
-                <w:color w:val="000000"/>
-              </w:rPr>
-              <w:t>.</w:t>
-            </w:r>
-          </w:p>
-          <w:p>
-            <w:pPr>
-              <w:pStyle w:val="LO-normal"/>
-              <w:widowControl w:val="0"/>
-              <w:rPr>
-                <w:color w:val="000000"/>
-              </w:rPr>
-            </w:pPr>
-            <w:r>
-              <w:rPr>
-                <w:color w:val="000000"/>
-              </w:rPr>
-              <w:tab/>
-              <w:t xml:space="preserve">#TK35 Diseñar </w:t>
-            </w:r>
-            <w:proofErr w:type="spellStart"/>
-            <w:r>
-              <w:rPr>
-                <w:color w:val="000000"/>
-              </w:rPr>
-              <w:t>login</w:t>
-            </w:r>
-            <w:proofErr w:type="spellEnd"/>
-            <w:r>
-              <w:rPr>
-                <w:color w:val="000000"/>
-              </w:rPr>
-              <w:t>.</w:t>
-            </w:r>
-          </w:p>
-          <w:p>
-            <w:pPr>
-              <w:pStyle w:val="LO-normal"/>
-              <w:widowControl w:val="0"/>
-              <w:rPr>
-                <w:color w:val="000000"/>
-              </w:rPr>
-            </w:pPr>
-            <w:r>
-              <w:rPr>
-                <w:color w:val="000000"/>
-              </w:rPr>
-              <w:tab/>
-              <w:t xml:space="preserve">#TK36 Maquetar </w:t>
-            </w:r>
-            <w:proofErr w:type="spellStart"/>
-            <w:r>
-              <w:rPr>
-                <w:color w:val="000000"/>
-              </w:rPr>
-              <w:t>login</w:t>
-            </w:r>
-            <w:proofErr w:type="spellEnd"/>
-            <w:r>
-              <w:rPr>
-                <w:color w:val="000000"/>
-              </w:rPr>
-              <w:t>.</w:t>
-            </w:r>
-          </w:p>
-          <w:p>
-            <w:pPr>
-              <w:pStyle w:val="LO-normal"/>
-              <w:widowControl w:val="0"/>
-              <w:rPr>
-                <w:color w:val="000000"/>
-              </w:rPr>
-            </w:pPr>
-            <w:r>
-              <w:rPr>
-                <w:color w:val="000000"/>
-              </w:rPr>
-              <w:t xml:space="preserve">#TK37 Implementar lógica de </w:t>
-            </w:r>
-            <w:proofErr w:type="spellStart"/>
-            <w:r>
-              <w:rPr>
-                <w:color w:val="000000"/>
-              </w:rPr>
-              <w:t>login</w:t>
-            </w:r>
-            <w:proofErr w:type="spellEnd"/>
-            <w:r>
-              <w:rPr>
-                <w:color w:val="000000"/>
-              </w:rPr>
-              <w:t xml:space="preserve"> del lado del cliente.</w:t>
-            </w:r>
-          </w:p>
-          <w:p>
-            <w:pPr>
-              <w:pStyle w:val="LO-normal"/>
-              <w:widowControl w:val="0"/>
-              <w:rPr>
-                <w:color w:val="000000"/>
-              </w:rPr>
-            </w:pPr>
-            <w:r>
-              <w:rPr>
-                <w:color w:val="000000"/>
-              </w:rPr>
-              <w:t>#TK38 testear funcionalidad.</w:t>
-            </w:r>
-          </w:p>
-          <w:p>
-            <w:pPr>
-              <w:pStyle w:val="LO-normal"/>
-              <w:widowControl w:val="0"/>
-              <w:rPr>
-                <w:color w:val="000000"/>
-              </w:rPr>
-            </w:pPr>
-          </w:p>
-          <w:p>
-            <w:pPr>
-              <w:pStyle w:val="LO-normal"/>
-              <w:widowControl w:val="0"/>
-              <w:rPr>
-                <w:color w:val="000000"/>
-              </w:rPr>
-            </w:pPr>
-            <w:r>
-              <w:rPr>
-                <w:color w:val="000000"/>
-              </w:rPr>
-              <w:t>#US11 Como usuario quiero poder cerrar sesión en la página</w:t>
-            </w:r>
-          </w:p>
-          <w:p>
-            <w:pPr>
-              <w:pStyle w:val="LO-normal"/>
-              <w:widowControl w:val="0"/>
-              <w:rPr>
-                <w:color w:val="000000"/>
-              </w:rPr>
-            </w:pPr>
-            <w:r>
-              <w:rPr>
-                <w:color w:val="000000"/>
-              </w:rPr>
-              <w:tab/>
-              <w:t xml:space="preserve">#TK39 Definir validaciones, lógica y requerimientos para el </w:t>
-            </w:r>
-            <w:proofErr w:type="spellStart"/>
-            <w:r>
-              <w:rPr>
-                <w:color w:val="000000"/>
-              </w:rPr>
-              <w:t>logout</w:t>
-            </w:r>
-            <w:proofErr w:type="spellEnd"/>
-            <w:r>
-              <w:rPr>
-                <w:color w:val="000000"/>
-              </w:rPr>
-              <w:t>.</w:t>
-            </w:r>
-          </w:p>
-          <w:p>
-            <w:pPr>
-              <w:pStyle w:val="LO-normal"/>
-              <w:widowControl w:val="0"/>
-              <w:rPr>
-                <w:color w:val="000000"/>
-              </w:rPr>
-            </w:pPr>
-          </w:p>
-          <w:p>
-            <w:pPr>
-              <w:pStyle w:val="LO-normal"/>
-              <w:widowControl w:val="0"/>
-              <w:rPr>
-                <w:color w:val="000000"/>
-              </w:rPr>
-            </w:pPr>
-          </w:p>
-          <w:p>
-            <w:pPr>
-              <w:pBdr>
-                <w:top w:val="nil"/>
-                <w:left w:val="nil"/>
-                <w:bottom w:val="nil"/>
-                <w:right w:val="nil"/>
-                <w:between w:val="nil"/>
-              </w:pBdr>
               <w:rPr>
                 <w:color w:val="000000"/>
               </w:rPr>
@@ -17874,6 +18111,13 @@
               </w:rPr>
             </w:pPr>
           </w:p>
+        </w:tc>
+      </w:tr>
+      <w:tr>
+        <w:tc>
+          <w:tcPr>
+            <w:tcW w:w="2039" w:type="dxa"/>
+          </w:tcPr>
           <w:p>
             <w:pPr>
               <w:pBdr>
@@ -17887,69 +18131,6 @@
                 <w:color w:val="000000"/>
               </w:rPr>
             </w:pPr>
-          </w:p>
-          <w:p>
-            <w:pPr>
-              <w:pBdr>
-                <w:top w:val="nil"/>
-                <w:left w:val="nil"/>
-                <w:bottom w:val="nil"/>
-                <w:right w:val="nil"/>
-                <w:between w:val="nil"/>
-              </w:pBdr>
-              <w:rPr>
-                <w:color w:val="000000"/>
-              </w:rPr>
-            </w:pPr>
-          </w:p>
-          <w:p>
-            <w:pPr>
-              <w:pBdr>
-                <w:top w:val="nil"/>
-                <w:left w:val="nil"/>
-                <w:bottom w:val="nil"/>
-                <w:right w:val="nil"/>
-                <w:between w:val="nil"/>
-              </w:pBdr>
-              <w:rPr>
-                <w:color w:val="000000"/>
-              </w:rPr>
-            </w:pPr>
-          </w:p>
-          <w:p>
-            <w:pPr>
-              <w:pBdr>
-                <w:top w:val="nil"/>
-                <w:left w:val="nil"/>
-                <w:bottom w:val="nil"/>
-                <w:right w:val="nil"/>
-                <w:between w:val="nil"/>
-              </w:pBdr>
-              <w:rPr>
-                <w:color w:val="000000"/>
-              </w:rPr>
-            </w:pPr>
-          </w:p>
-        </w:tc>
-      </w:tr>
-      <w:tr>
-        <w:tc>
-          <w:tcPr>
-            <w:tcW w:w="2039" w:type="dxa"/>
-          </w:tcPr>
-          <w:p>
-            <w:pPr>
-              <w:pBdr>
-                <w:top w:val="nil"/>
-                <w:left w:val="nil"/>
-                <w:bottom w:val="nil"/>
-                <w:right w:val="nil"/>
-                <w:between w:val="nil"/>
-              </w:pBdr>
-              <w:rPr>
-                <w:color w:val="000000"/>
-              </w:rPr>
-            </w:pPr>
             <w:r>
               <w:rPr>
                 <w:b/>
@@ -17972,11 +18153,6 @@
             <w:r>
               <w:t>03/10/2022 - 17/10/2022</w:t>
             </w:r>
-          </w:p>
-          <w:p>
-            <w:pPr>
-              <w:jc w:val="both"/>
-            </w:pPr>
           </w:p>
           <w:p>
             <w:pPr>
@@ -18053,7 +18229,6 @@
       </w:pPr>
       <w:bookmarkStart w:id="28" w:name="_Toc115534980"/>
       <w:r>
-        <w:lastRenderedPageBreak/>
         <w:t>Sprint 2</w:t>
       </w:r>
       <w:bookmarkEnd w:id="28"/>
@@ -18404,6 +18579,7 @@
                 <w:b/>
                 <w:color w:val="000000"/>
               </w:rPr>
+              <w:lastRenderedPageBreak/>
               <w:t>Calendario</w:t>
             </w:r>
           </w:p>
@@ -18486,25 +18662,6 @@
         <w:rPr>
           <w:color w:val="365F91"/>
         </w:rPr>
-      </w:pPr>
-    </w:p>
-    <w:p>
-      <w:pPr>
-        <w:rPr>
-          <w:color w:val="365F91"/>
-        </w:rPr>
-      </w:pPr>
-      <w:r>
-        <w:rPr>
-          <w:color w:val="365F91"/>
-        </w:rPr>
-        <w:t>Realizar la carga de la tabla teniendo en cuenta todos los sprint que se realicen para este espacio curricular.</w:t>
-      </w:r>
-    </w:p>
-    <w:p/>
-    <w:p>
-      <w:pPr>
-        <w:jc w:val="center"/>
       </w:pPr>
     </w:p>
     <w:p/>
@@ -18529,7 +18686,7 @@
       </w:pPr>
     </w:p>
     <w:sectPr>
-      <w:headerReference w:type="first" r:id="rId13"/>
+      <w:headerReference w:type="first" r:id="rId14"/>
       <w:pgSz w:w="11906" w:h="16838"/>
       <w:pgMar w:top="1418" w:right="1701" w:bottom="1418" w:left="1701" w:header="709" w:footer="709" w:gutter="0"/>
       <w:cols w:space="720"/>
@@ -18539,7 +18696,7 @@
 </file>
 
 <file path=word/endnotes.xml><?xml version="1.0" encoding="utf-8"?>
-<w:endnotes xmlns:wpc="http://schemas.microsoft.com/office/word/2010/wordprocessingCanvas" xmlns:cx="http://schemas.microsoft.com/office/drawing/2014/chartex" xmlns:cx1="http://schemas.microsoft.com/office/drawing/2015/9/8/chartex" xmlns:cx2="http://schemas.microsoft.com/office/drawing/2015/10/21/chartex" xmlns:cx3="http://schemas.microsoft.com/office/drawing/2016/5/9/chartex" xmlns:cx4="http://schemas.microsoft.com/office/drawing/2016/5/10/chartex" xmlns:cx5="http://schemas.microsoft.com/office/drawing/2016/5/11/chartex" xmlns:cx6="http://schemas.microsoft.com/office/drawing/2016/5/12/chartex" xmlns:cx7="http://schemas.microsoft.com/office/drawing/2016/5/13/chartex" xmlns:cx8="http://schemas.microsoft.com/office/drawing/2016/5/14/chartex" xmlns:mc="http://schemas.openxmlformats.org/markup-compatibility/2006" xmlns:aink="http://schemas.microsoft.com/office/drawing/2016/ink" xmlns:am3d="http://schemas.microsoft.com/office/drawing/2017/model3d" xmlns:o="urn:schemas-microsoft-com:office:office" xmlns:oel="http://schemas.microsoft.com/office/2019/extlst" xmlns:r="http://schemas.openxmlformats.org/officeDocument/2006/relationships" xmlns:m="http://schemas.openxmlformats.org/officeDocument/2006/math" xmlns:v="urn:schemas-microsoft-com:vml" xmlns:wp14="http://schemas.microsoft.com/office/word/2010/wordprocessingDrawing" xmlns:wp="http://schemas.openxmlformats.org/drawingml/2006/wordprocessingDrawing" xmlns:w10="urn:schemas-microsoft-com:office:word" xmlns:w="http://schemas.openxmlformats.org/wordprocessingml/2006/main" xmlns:w14="http://schemas.microsoft.com/office/word/2010/wordml" xmlns:w15="http://schemas.microsoft.com/office/word/2012/wordml" xmlns:w16cex="http://schemas.microsoft.com/office/word/2018/wordml/cex" xmlns:w16cid="http://schemas.microsoft.com/office/word/2016/wordml/cid" xmlns:w16="http://schemas.microsoft.com/office/word/2018/wordml" xmlns:w16sdtdh="http://schemas.microsoft.com/office/word/2020/wordml/sdtdatahash" xmlns:w16se="http://schemas.microsoft.com/office/word/2015/wordml/symex" xmlns:wpg="http://schemas.microsoft.com/office/word/2010/wordprocessingGroup" xmlns:wpi="http://schemas.microsoft.com/office/word/2010/wordprocessingInk" xmlns:wne="http://schemas.microsoft.com/office/word/2006/wordml" xmlns:wps="http://schemas.microsoft.com/office/word/2010/wordprocessingShape" mc:Ignorable="w14 w15 w16se w16cid w16 w16cex w16sdtdh wp14">
+<w:endnotes xmlns:wpc="http://schemas.microsoft.com/office/word/2010/wordprocessingCanvas" xmlns:cx="http://schemas.microsoft.com/office/drawing/2014/chartex" xmlns:cx1="http://schemas.microsoft.com/office/drawing/2015/9/8/chartex" xmlns:cx2="http://schemas.microsoft.com/office/drawing/2015/10/21/chartex" xmlns:cx3="http://schemas.microsoft.com/office/drawing/2016/5/9/chartex" xmlns:cx4="http://schemas.microsoft.com/office/drawing/2016/5/10/chartex" xmlns:cx5="http://schemas.microsoft.com/office/drawing/2016/5/11/chartex" xmlns:cx6="http://schemas.microsoft.com/office/drawing/2016/5/12/chartex" xmlns:cx7="http://schemas.microsoft.com/office/drawing/2016/5/13/chartex" xmlns:cx8="http://schemas.microsoft.com/office/drawing/2016/5/14/chartex" xmlns:mc="http://schemas.openxmlformats.org/markup-compatibility/2006" xmlns:aink="http://schemas.microsoft.com/office/drawing/2016/ink" xmlns:am3d="http://schemas.microsoft.com/office/drawing/2017/model3d" xmlns:o="urn:schemas-microsoft-com:office:office" xmlns:r="http://schemas.openxmlformats.org/officeDocument/2006/relationships" xmlns:m="http://schemas.openxmlformats.org/officeDocument/2006/math" xmlns:v="urn:schemas-microsoft-com:vml" xmlns:wp14="http://schemas.microsoft.com/office/word/2010/wordprocessingDrawing" xmlns:wp="http://schemas.openxmlformats.org/drawingml/2006/wordprocessingDrawing" xmlns:w10="urn:schemas-microsoft-com:office:word" xmlns:w="http://schemas.openxmlformats.org/wordprocessingml/2006/main" xmlns:w14="http://schemas.microsoft.com/office/word/2010/wordml" xmlns:w15="http://schemas.microsoft.com/office/word/2012/wordml" xmlns:w16cex="http://schemas.microsoft.com/office/word/2018/wordml/cex" xmlns:w16cid="http://schemas.microsoft.com/office/word/2016/wordml/cid" xmlns:w16="http://schemas.microsoft.com/office/word/2018/wordml" xmlns:w16sdtdh="http://schemas.microsoft.com/office/word/2020/wordml/sdtdatahash" xmlns:w16se="http://schemas.microsoft.com/office/word/2015/wordml/symex" xmlns:wpg="http://schemas.microsoft.com/office/word/2010/wordprocessingGroup" xmlns:wpi="http://schemas.microsoft.com/office/word/2010/wordprocessingInk" xmlns:wne="http://schemas.microsoft.com/office/word/2006/wordml" xmlns:wps="http://schemas.microsoft.com/office/word/2010/wordprocessingShape" mc:Ignorable="w14 w15 w16se w16cid w16 w16cex w16sdtdh wp14">
   <w:endnote w:type="separator" w:id="-1">
     <w:p>
       <w:r>
@@ -18558,149 +18715,77 @@
 </file>
 
 <file path=word/footer1.xml><?xml version="1.0" encoding="utf-8"?>
-<w:ftr xmlns:wpc="http://schemas.microsoft.com/office/word/2010/wordprocessingCanvas" xmlns:cx="http://schemas.microsoft.com/office/drawing/2014/chartex" xmlns:cx1="http://schemas.microsoft.com/office/drawing/2015/9/8/chartex" xmlns:cx2="http://schemas.microsoft.com/office/drawing/2015/10/21/chartex" xmlns:cx3="http://schemas.microsoft.com/office/drawing/2016/5/9/chartex" xmlns:cx4="http://schemas.microsoft.com/office/drawing/2016/5/10/chartex" xmlns:cx5="http://schemas.microsoft.com/office/drawing/2016/5/11/chartex" xmlns:cx6="http://schemas.microsoft.com/office/drawing/2016/5/12/chartex" xmlns:cx7="http://schemas.microsoft.com/office/drawing/2016/5/13/chartex" xmlns:cx8="http://schemas.microsoft.com/office/drawing/2016/5/14/chartex" xmlns:mc="http://schemas.openxmlformats.org/markup-compatibility/2006" xmlns:aink="http://schemas.microsoft.com/office/drawing/2016/ink" xmlns:am3d="http://schemas.microsoft.com/office/drawing/2017/model3d" xmlns:o="urn:schemas-microsoft-com:office:office" xmlns:oel="http://schemas.microsoft.com/office/2019/extlst" xmlns:r="http://schemas.openxmlformats.org/officeDocument/2006/relationships" xmlns:m="http://schemas.openxmlformats.org/officeDocument/2006/math" xmlns:v="urn:schemas-microsoft-com:vml" xmlns:wp14="http://schemas.microsoft.com/office/word/2010/wordprocessingDrawing" xmlns:wp="http://schemas.openxmlformats.org/drawingml/2006/wordprocessingDrawing" xmlns:w10="urn:schemas-microsoft-com:office:word" xmlns:w="http://schemas.openxmlformats.org/wordprocessingml/2006/main" xmlns:w14="http://schemas.microsoft.com/office/word/2010/wordml" xmlns:w15="http://schemas.microsoft.com/office/word/2012/wordml" xmlns:w16cex="http://schemas.microsoft.com/office/word/2018/wordml/cex" xmlns:w16cid="http://schemas.microsoft.com/office/word/2016/wordml/cid" xmlns:w16="http://schemas.microsoft.com/office/word/2018/wordml" xmlns:w16sdtdh="http://schemas.microsoft.com/office/word/2020/wordml/sdtdatahash" xmlns:w16se="http://schemas.microsoft.com/office/word/2015/wordml/symex" xmlns:wpg="http://schemas.microsoft.com/office/word/2010/wordprocessingGroup" xmlns:wpi="http://schemas.microsoft.com/office/word/2010/wordprocessingInk" xmlns:wne="http://schemas.microsoft.com/office/word/2006/wordml" xmlns:wps="http://schemas.microsoft.com/office/word/2010/wordprocessingShape" mc:Ignorable="w14 w15 w16se w16cid w16 w16cex w16sdtdh wp14">
-  <w:p>
-    <w:pPr>
-      <w:ind w:right="260"/>
+<w:ftr xmlns:wpc="http://schemas.microsoft.com/office/word/2010/wordprocessingCanvas" xmlns:cx="http://schemas.microsoft.com/office/drawing/2014/chartex" xmlns:cx1="http://schemas.microsoft.com/office/drawing/2015/9/8/chartex" xmlns:cx2="http://schemas.microsoft.com/office/drawing/2015/10/21/chartex" xmlns:cx3="http://schemas.microsoft.com/office/drawing/2016/5/9/chartex" xmlns:cx4="http://schemas.microsoft.com/office/drawing/2016/5/10/chartex" xmlns:cx5="http://schemas.microsoft.com/office/drawing/2016/5/11/chartex" xmlns:cx6="http://schemas.microsoft.com/office/drawing/2016/5/12/chartex" xmlns:cx7="http://schemas.microsoft.com/office/drawing/2016/5/13/chartex" xmlns:cx8="http://schemas.microsoft.com/office/drawing/2016/5/14/chartex" xmlns:mc="http://schemas.openxmlformats.org/markup-compatibility/2006" xmlns:aink="http://schemas.microsoft.com/office/drawing/2016/ink" xmlns:am3d="http://schemas.microsoft.com/office/drawing/2017/model3d" xmlns:o="urn:schemas-microsoft-com:office:office" xmlns:r="http://schemas.openxmlformats.org/officeDocument/2006/relationships" xmlns:m="http://schemas.openxmlformats.org/officeDocument/2006/math" xmlns:v="urn:schemas-microsoft-com:vml" xmlns:wp14="http://schemas.microsoft.com/office/word/2010/wordprocessingDrawing" xmlns:wp="http://schemas.openxmlformats.org/drawingml/2006/wordprocessingDrawing" xmlns:w10="urn:schemas-microsoft-com:office:word" xmlns:w="http://schemas.openxmlformats.org/wordprocessingml/2006/main" xmlns:w14="http://schemas.microsoft.com/office/word/2010/wordml" xmlns:w15="http://schemas.microsoft.com/office/word/2012/wordml" xmlns:w16cex="http://schemas.microsoft.com/office/word/2018/wordml/cex" xmlns:w16cid="http://schemas.microsoft.com/office/word/2016/wordml/cid" xmlns:w16="http://schemas.microsoft.com/office/word/2018/wordml" xmlns:w16sdtdh="http://schemas.microsoft.com/office/word/2020/wordml/sdtdatahash" xmlns:w16se="http://schemas.microsoft.com/office/word/2015/wordml/symex" xmlns:wpg="http://schemas.microsoft.com/office/word/2010/wordprocessingGroup" xmlns:wpi="http://schemas.microsoft.com/office/word/2010/wordprocessingInk" xmlns:wne="http://schemas.microsoft.com/office/word/2006/wordml" xmlns:wps="http://schemas.microsoft.com/office/word/2010/wordprocessingShape" mc:Ignorable="w14 w15 w16se w16cid w16 w16cex w16sdtdh wp14">
+  <w:sdt>
+    <w:sdtPr>
       <w:rPr>
-        <w:color w:val="0F243E"/>
-        <w:sz w:val="26"/>
-        <w:szCs w:val="26"/>
+        <w:rFonts w:asciiTheme="majorHAnsi" w:eastAsiaTheme="majorEastAsia" w:hAnsiTheme="majorHAnsi" w:cstheme="majorBidi"/>
+        <w:sz w:val="28"/>
+        <w:szCs w:val="28"/>
       </w:rPr>
-    </w:pPr>
-    <w:r>
-      <w:rPr>
-        <w:noProof/>
-      </w:rPr>
-      <mc:AlternateContent>
-        <mc:Choice Requires="wps">
-          <w:drawing>
-            <wp:anchor distT="0" distB="0" distL="114300" distR="114300" simplePos="0" relativeHeight="251658240" behindDoc="0" locked="0" layoutInCell="1" hidden="0" allowOverlap="1" wp14:anchorId="48A93D3C" wp14:editId="1F9EF9F9">
-              <wp:simplePos x="0" y="0"/>
-              <wp:positionH relativeFrom="column">
-                <wp:posOffset>5981700</wp:posOffset>
-              </wp:positionH>
-              <wp:positionV relativeFrom="paragraph">
-                <wp:posOffset>9347200</wp:posOffset>
-              </wp:positionV>
-              <wp:extent cx="396240" cy="290830"/>
-              <wp:effectExtent l="0" t="0" r="0" b="0"/>
-              <wp:wrapNone/>
-              <wp:docPr id="1" name="Rectángulo 1"/>
-              <wp:cNvGraphicFramePr/>
-              <a:graphic xmlns:a="http://schemas.openxmlformats.org/drawingml/2006/main">
-                <a:graphicData uri="http://schemas.microsoft.com/office/word/2010/wordprocessingShape">
-                  <wps:wsp>
-                    <wps:cNvSpPr/>
-                    <wps:spPr>
-                      <a:xfrm>
-                        <a:off x="5151690" y="3623473"/>
-                        <a:ext cx="388620" cy="313055"/>
-                      </a:xfrm>
-                      <a:prstGeom prst="rect">
-                        <a:avLst/>
-                      </a:prstGeom>
-                      <a:solidFill>
-                        <a:srgbClr val="FFFFFF"/>
-                      </a:solidFill>
-                      <a:ln>
-                        <a:noFill/>
-                      </a:ln>
-                    </wps:spPr>
-                    <wps:txbx>
-                      <w:txbxContent>
-                        <w:p>
-                          <w:pPr>
-                            <w:jc w:val="center"/>
-                            <w:textDirection w:val="btLr"/>
-                          </w:pPr>
-                          <w:r>
-                            <w:rPr>
-                              <w:color w:val="0F243E"/>
-                              <w:sz w:val="26"/>
-                            </w:rPr>
-                            <w:t xml:space="preserve">PAGE  \* </w:t>
-                          </w:r>
-                          <w:proofErr w:type="spellStart"/>
-                          <w:r>
-                            <w:rPr>
-                              <w:color w:val="0F243E"/>
-                              <w:sz w:val="26"/>
-                            </w:rPr>
-                            <w:t>Arabic</w:t>
-                          </w:r>
-                          <w:proofErr w:type="spellEnd"/>
-                          <w:r>
-                            <w:rPr>
-                              <w:color w:val="0F243E"/>
-                              <w:sz w:val="26"/>
-                            </w:rPr>
-                            <w:t xml:space="preserve">  \* MERGEFORMAT4</w:t>
-                          </w:r>
-                        </w:p>
-                        <w:p>
-                          <w:pPr>
-                            <w:textDirection w:val="btLr"/>
-                          </w:pPr>
-                        </w:p>
-                      </w:txbxContent>
-                    </wps:txbx>
-                    <wps:bodyPr spcFirstLastPara="1" wrap="square" lIns="0" tIns="45700" rIns="0" bIns="45700" anchor="ctr" anchorCtr="0">
-                      <a:noAutofit/>
-                    </wps:bodyPr>
-                  </wps:wsp>
-                </a:graphicData>
-              </a:graphic>
-            </wp:anchor>
-          </w:drawing>
-        </mc:Choice>
-        <mc:Fallback>
-          <w:pict>
-            <v:rect w14:anchorId="48A93D3C" id="Rectángulo 1" o:spid="_x0000_s1026" style="position:absolute;margin-left:471pt;margin-top:736pt;width:31.2pt;height:22.9pt;z-index:251658240;visibility:visible;mso-wrap-style:square;mso-wrap-distance-left:9pt;mso-wrap-distance-top:0;mso-wrap-distance-right:9pt;mso-wrap-distance-bottom:0;mso-position-horizontal:absolute;mso-position-horizontal-relative:text;mso-position-vertical:absolute;mso-position-vertical-relative:text;v-text-anchor:middle" o:gfxdata="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" stroked="f">
-              <v:textbox inset="0,1.2694mm,0,1.2694mm">
-                <w:txbxContent>
-                  <w:p>
-                    <w:pPr>
-                      <w:jc w:val="center"/>
-                      <w:textDirection w:val="btLr"/>
-                    </w:pPr>
-                    <w:r>
-                      <w:rPr>
-                        <w:color w:val="0F243E"/>
-                        <w:sz w:val="26"/>
-                      </w:rPr>
-                      <w:t xml:space="preserve">PAGE  \* </w:t>
-                    </w:r>
-                    <w:proofErr w:type="spellStart"/>
-                    <w:r>
-                      <w:rPr>
-                        <w:color w:val="0F243E"/>
-                        <w:sz w:val="26"/>
-                      </w:rPr>
-                      <w:t>Arabic</w:t>
-                    </w:r>
-                    <w:proofErr w:type="spellEnd"/>
-                    <w:r>
-                      <w:rPr>
-                        <w:color w:val="0F243E"/>
-                        <w:sz w:val="26"/>
-                      </w:rPr>
-                      <w:t xml:space="preserve">  \* MERGEFORMAT4</w:t>
-                    </w:r>
-                  </w:p>
-                  <w:p>
-                    <w:pPr>
-                      <w:textDirection w:val="btLr"/>
-                    </w:pPr>
-                  </w:p>
-                </w:txbxContent>
-              </v:textbox>
-            </v:rect>
-          </w:pict>
-        </mc:Fallback>
-      </mc:AlternateContent>
-    </w:r>
-  </w:p>
+      <w:id w:val="713701014"/>
+      <w:docPartObj>
+        <w:docPartGallery w:val="Page Numbers (Bottom of Page)"/>
+        <w:docPartUnique/>
+      </w:docPartObj>
+    </w:sdtPr>
+    <w:sdtContent>
+      <w:p>
+        <w:pPr>
+          <w:pStyle w:val="Piedepgina"/>
+          <w:jc w:val="right"/>
+          <w:rPr>
+            <w:rFonts w:asciiTheme="majorHAnsi" w:eastAsiaTheme="majorEastAsia" w:hAnsiTheme="majorHAnsi" w:cstheme="majorBidi"/>
+            <w:sz w:val="28"/>
+            <w:szCs w:val="28"/>
+          </w:rPr>
+        </w:pPr>
+        <w:r>
+          <w:rPr>
+            <w:rFonts w:asciiTheme="majorHAnsi" w:eastAsiaTheme="majorEastAsia" w:hAnsiTheme="majorHAnsi" w:cstheme="majorBidi"/>
+            <w:sz w:val="28"/>
+            <w:szCs w:val="28"/>
+          </w:rPr>
+          <w:t xml:space="preserve">pág. </w:t>
+        </w:r>
+        <w:r>
+          <w:rPr>
+            <w:rFonts w:asciiTheme="minorHAnsi" w:eastAsiaTheme="minorEastAsia" w:hAnsiTheme="minorHAnsi" w:cs="Times New Roman"/>
+            <w:sz w:val="22"/>
+            <w:szCs w:val="22"/>
+          </w:rPr>
+          <w:fldChar w:fldCharType="begin"/>
+        </w:r>
+        <w:r>
+          <w:instrText>PAGE    \* MERGEFORMAT</w:instrText>
+        </w:r>
+        <w:r>
+          <w:rPr>
+            <w:rFonts w:asciiTheme="minorHAnsi" w:eastAsiaTheme="minorEastAsia" w:hAnsiTheme="minorHAnsi" w:cs="Times New Roman"/>
+            <w:sz w:val="22"/>
+            <w:szCs w:val="22"/>
+          </w:rPr>
+          <w:fldChar w:fldCharType="separate"/>
+        </w:r>
+        <w:r>
+          <w:rPr>
+            <w:rFonts w:asciiTheme="majorHAnsi" w:eastAsiaTheme="majorEastAsia" w:hAnsiTheme="majorHAnsi" w:cstheme="majorBidi"/>
+            <w:sz w:val="28"/>
+            <w:szCs w:val="28"/>
+          </w:rPr>
+          <w:t>2</w:t>
+        </w:r>
+        <w:r>
+          <w:rPr>
+            <w:rFonts w:asciiTheme="majorHAnsi" w:eastAsiaTheme="majorEastAsia" w:hAnsiTheme="majorHAnsi" w:cstheme="majorBidi"/>
+            <w:sz w:val="28"/>
+            <w:szCs w:val="28"/>
+          </w:rPr>
+          <w:fldChar w:fldCharType="end"/>
+        </w:r>
+      </w:p>
+    </w:sdtContent>
+  </w:sdt>
   <w:p>
     <w:pPr>
       <w:pBdr>
@@ -18723,7 +18808,55 @@
 </file>
 
 <file path=word/footer2.xml><?xml version="1.0" encoding="utf-8"?>
-<w:ftr xmlns:wpc="http://schemas.microsoft.com/office/word/2010/wordprocessingCanvas" xmlns:cx="http://schemas.microsoft.com/office/drawing/2014/chartex" xmlns:cx1="http://schemas.microsoft.com/office/drawing/2015/9/8/chartex" xmlns:cx2="http://schemas.microsoft.com/office/drawing/2015/10/21/chartex" xmlns:cx3="http://schemas.microsoft.com/office/drawing/2016/5/9/chartex" xmlns:cx4="http://schemas.microsoft.com/office/drawing/2016/5/10/chartex" xmlns:cx5="http://schemas.microsoft.com/office/drawing/2016/5/11/chartex" xmlns:cx6="http://schemas.microsoft.com/office/drawing/2016/5/12/chartex" xmlns:cx7="http://schemas.microsoft.com/office/drawing/2016/5/13/chartex" xmlns:cx8="http://schemas.microsoft.com/office/drawing/2016/5/14/chartex" xmlns:mc="http://schemas.openxmlformats.org/markup-compatibility/2006" xmlns:aink="http://schemas.microsoft.com/office/drawing/2016/ink" xmlns:am3d="http://schemas.microsoft.com/office/drawing/2017/model3d" xmlns:o="urn:schemas-microsoft-com:office:office" xmlns:oel="http://schemas.microsoft.com/office/2019/extlst" xmlns:r="http://schemas.openxmlformats.org/officeDocument/2006/relationships" xmlns:m="http://schemas.openxmlformats.org/officeDocument/2006/math" xmlns:v="urn:schemas-microsoft-com:vml" xmlns:wp14="http://schemas.microsoft.com/office/word/2010/wordprocessingDrawing" xmlns:wp="http://schemas.openxmlformats.org/drawingml/2006/wordprocessingDrawing" xmlns:w10="urn:schemas-microsoft-com:office:word" xmlns:w="http://schemas.openxmlformats.org/wordprocessingml/2006/main" xmlns:w14="http://schemas.microsoft.com/office/word/2010/wordml" xmlns:w15="http://schemas.microsoft.com/office/word/2012/wordml" xmlns:w16cex="http://schemas.microsoft.com/office/word/2018/wordml/cex" xmlns:w16cid="http://schemas.microsoft.com/office/word/2016/wordml/cid" xmlns:w16="http://schemas.microsoft.com/office/word/2018/wordml" xmlns:w16sdtdh="http://schemas.microsoft.com/office/word/2020/wordml/sdtdatahash" xmlns:w16se="http://schemas.microsoft.com/office/word/2015/wordml/symex" xmlns:wpg="http://schemas.microsoft.com/office/word/2010/wordprocessingGroup" xmlns:wpi="http://schemas.microsoft.com/office/word/2010/wordprocessingInk" xmlns:wne="http://schemas.microsoft.com/office/word/2006/wordml" xmlns:wps="http://schemas.microsoft.com/office/word/2010/wordprocessingShape" mc:Ignorable="w14 w15 w16se w16cid w16 w16cex w16sdtdh wp14">
+<w:ftr xmlns:wpc="http://schemas.microsoft.com/office/word/2010/wordprocessingCanvas" xmlns:cx="http://schemas.microsoft.com/office/drawing/2014/chartex" xmlns:cx1="http://schemas.microsoft.com/office/drawing/2015/9/8/chartex" xmlns:cx2="http://schemas.microsoft.com/office/drawing/2015/10/21/chartex" xmlns:cx3="http://schemas.microsoft.com/office/drawing/2016/5/9/chartex" xmlns:cx4="http://schemas.microsoft.com/office/drawing/2016/5/10/chartex" xmlns:cx5="http://schemas.microsoft.com/office/drawing/2016/5/11/chartex" xmlns:cx6="http://schemas.microsoft.com/office/drawing/2016/5/12/chartex" xmlns:cx7="http://schemas.microsoft.com/office/drawing/2016/5/13/chartex" xmlns:cx8="http://schemas.microsoft.com/office/drawing/2016/5/14/chartex" xmlns:mc="http://schemas.openxmlformats.org/markup-compatibility/2006" xmlns:aink="http://schemas.microsoft.com/office/drawing/2016/ink" xmlns:am3d="http://schemas.microsoft.com/office/drawing/2017/model3d" xmlns:o="urn:schemas-microsoft-com:office:office" xmlns:r="http://schemas.openxmlformats.org/officeDocument/2006/relationships" xmlns:m="http://schemas.openxmlformats.org/officeDocument/2006/math" xmlns:v="urn:schemas-microsoft-com:vml" xmlns:wp14="http://schemas.microsoft.com/office/word/2010/wordprocessingDrawing" xmlns:wp="http://schemas.openxmlformats.org/drawingml/2006/wordprocessingDrawing" xmlns:w10="urn:schemas-microsoft-com:office:word" xmlns:w="http://schemas.openxmlformats.org/wordprocessingml/2006/main" xmlns:w14="http://schemas.microsoft.com/office/word/2010/wordml" xmlns:w15="http://schemas.microsoft.com/office/word/2012/wordml" xmlns:w16cex="http://schemas.microsoft.com/office/word/2018/wordml/cex" xmlns:w16cid="http://schemas.microsoft.com/office/word/2016/wordml/cid" xmlns:w16="http://schemas.microsoft.com/office/word/2018/wordml" xmlns:w16sdtdh="http://schemas.microsoft.com/office/word/2020/wordml/sdtdatahash" xmlns:w16se="http://schemas.microsoft.com/office/word/2015/wordml/symex" xmlns:wpg="http://schemas.microsoft.com/office/word/2010/wordprocessingGroup" xmlns:wpi="http://schemas.microsoft.com/office/word/2010/wordprocessingInk" xmlns:wne="http://schemas.microsoft.com/office/word/2006/wordml" xmlns:wps="http://schemas.microsoft.com/office/word/2010/wordprocessingShape" mc:Ignorable="w14 w15 w16se w16cid w16 w16cex w16sdtdh wp14">
+  <w:sdt>
+    <w:sdtPr>
+      <w:id w:val="627818340"/>
+      <w:docPartObj>
+        <w:docPartGallery w:val="Page Numbers (Bottom of Page)"/>
+        <w:docPartUnique/>
+      </w:docPartObj>
+    </w:sdtPr>
+    <w:sdtContent>
+      <w:p>
+        <w:pPr>
+          <w:pStyle w:val="Piedepgina"/>
+          <w:jc w:val="right"/>
+        </w:pPr>
+        <w:r>
+          <w:t xml:space="preserve">Página | </w:t>
+        </w:r>
+        <w:r>
+          <w:fldChar w:fldCharType="begin"/>
+        </w:r>
+        <w:r>
+          <w:instrText>PAGE   \* MERGEFORMAT</w:instrText>
+        </w:r>
+        <w:r>
+          <w:fldChar w:fldCharType="separate"/>
+        </w:r>
+        <w:r>
+          <w:t>2</w:t>
+        </w:r>
+        <w:r>
+          <w:fldChar w:fldCharType="end"/>
+        </w:r>
+        <w:r>
+          <w:t xml:space="preserve"> </w:t>
+        </w:r>
+      </w:p>
+    </w:sdtContent>
+  </w:sdt>
+  <w:p>
+    <w:pPr>
+      <w:pStyle w:val="Piedepgina"/>
+    </w:pPr>
+  </w:p>
+</w:ftr>
+</file>
+
+<file path=word/footer3.xml><?xml version="1.0" encoding="utf-8"?>
+<w:ftr xmlns:wpc="http://schemas.microsoft.com/office/word/2010/wordprocessingCanvas" xmlns:cx="http://schemas.microsoft.com/office/drawing/2014/chartex" xmlns:cx1="http://schemas.microsoft.com/office/drawing/2015/9/8/chartex" xmlns:cx2="http://schemas.microsoft.com/office/drawing/2015/10/21/chartex" xmlns:cx3="http://schemas.microsoft.com/office/drawing/2016/5/9/chartex" xmlns:cx4="http://schemas.microsoft.com/office/drawing/2016/5/10/chartex" xmlns:cx5="http://schemas.microsoft.com/office/drawing/2016/5/11/chartex" xmlns:cx6="http://schemas.microsoft.com/office/drawing/2016/5/12/chartex" xmlns:cx7="http://schemas.microsoft.com/office/drawing/2016/5/13/chartex" xmlns:cx8="http://schemas.microsoft.com/office/drawing/2016/5/14/chartex" xmlns:mc="http://schemas.openxmlformats.org/markup-compatibility/2006" xmlns:aink="http://schemas.microsoft.com/office/drawing/2016/ink" xmlns:am3d="http://schemas.microsoft.com/office/drawing/2017/model3d" xmlns:o="urn:schemas-microsoft-com:office:office" xmlns:r="http://schemas.openxmlformats.org/officeDocument/2006/relationships" xmlns:m="http://schemas.openxmlformats.org/officeDocument/2006/math" xmlns:v="urn:schemas-microsoft-com:vml" xmlns:wp14="http://schemas.microsoft.com/office/word/2010/wordprocessingDrawing" xmlns:wp="http://schemas.openxmlformats.org/drawingml/2006/wordprocessingDrawing" xmlns:w10="urn:schemas-microsoft-com:office:word" xmlns:w="http://schemas.openxmlformats.org/wordprocessingml/2006/main" xmlns:w14="http://schemas.microsoft.com/office/word/2010/wordml" xmlns:w15="http://schemas.microsoft.com/office/word/2012/wordml" xmlns:w16cex="http://schemas.microsoft.com/office/word/2018/wordml/cex" xmlns:w16cid="http://schemas.microsoft.com/office/word/2016/wordml/cid" xmlns:w16="http://schemas.microsoft.com/office/word/2018/wordml" xmlns:w16sdtdh="http://schemas.microsoft.com/office/word/2020/wordml/sdtdatahash" xmlns:w16se="http://schemas.microsoft.com/office/word/2015/wordml/symex" xmlns:wpg="http://schemas.microsoft.com/office/word/2010/wordprocessingGroup" xmlns:wpi="http://schemas.microsoft.com/office/word/2010/wordprocessingInk" xmlns:wne="http://schemas.microsoft.com/office/word/2006/wordml" xmlns:wps="http://schemas.microsoft.com/office/word/2010/wordprocessingShape" mc:Ignorable="w14 w15 w16se w16cid w16 w16cex w16sdtdh wp14">
   <w:p>
     <w:pPr>
       <w:pBdr>
@@ -18746,7 +18879,7 @@
 </file>
 
 <file path=word/footnotes.xml><?xml version="1.0" encoding="utf-8"?>
-<w:footnotes xmlns:wpc="http://schemas.microsoft.com/office/word/2010/wordprocessingCanvas" xmlns:cx="http://schemas.microsoft.com/office/drawing/2014/chartex" xmlns:cx1="http://schemas.microsoft.com/office/drawing/2015/9/8/chartex" xmlns:cx2="http://schemas.microsoft.com/office/drawing/2015/10/21/chartex" xmlns:cx3="http://schemas.microsoft.com/office/drawing/2016/5/9/chartex" xmlns:cx4="http://schemas.microsoft.com/office/drawing/2016/5/10/chartex" xmlns:cx5="http://schemas.microsoft.com/office/drawing/2016/5/11/chartex" xmlns:cx6="http://schemas.microsoft.com/office/drawing/2016/5/12/chartex" xmlns:cx7="http://schemas.microsoft.com/office/drawing/2016/5/13/chartex" xmlns:cx8="http://schemas.microsoft.com/office/drawing/2016/5/14/chartex" xmlns:mc="http://schemas.openxmlformats.org/markup-compatibility/2006" xmlns:aink="http://schemas.microsoft.com/office/drawing/2016/ink" xmlns:am3d="http://schemas.microsoft.com/office/drawing/2017/model3d" xmlns:o="urn:schemas-microsoft-com:office:office" xmlns:oel="http://schemas.microsoft.com/office/2019/extlst" xmlns:r="http://schemas.openxmlformats.org/officeDocument/2006/relationships" xmlns:m="http://schemas.openxmlformats.org/officeDocument/2006/math" xmlns:v="urn:schemas-microsoft-com:vml" xmlns:wp14="http://schemas.microsoft.com/office/word/2010/wordprocessingDrawing" xmlns:wp="http://schemas.openxmlformats.org/drawingml/2006/wordprocessingDrawing" xmlns:w10="urn:schemas-microsoft-com:office:word" xmlns:w="http://schemas.openxmlformats.org/wordprocessingml/2006/main" xmlns:w14="http://schemas.microsoft.com/office/word/2010/wordml" xmlns:w15="http://schemas.microsoft.com/office/word/2012/wordml" xmlns:w16cex="http://schemas.microsoft.com/office/word/2018/wordml/cex" xmlns:w16cid="http://schemas.microsoft.com/office/word/2016/wordml/cid" xmlns:w16="http://schemas.microsoft.com/office/word/2018/wordml" xmlns:w16sdtdh="http://schemas.microsoft.com/office/word/2020/wordml/sdtdatahash" xmlns:w16se="http://schemas.microsoft.com/office/word/2015/wordml/symex" xmlns:wpg="http://schemas.microsoft.com/office/word/2010/wordprocessingGroup" xmlns:wpi="http://schemas.microsoft.com/office/word/2010/wordprocessingInk" xmlns:wne="http://schemas.microsoft.com/office/word/2006/wordml" xmlns:wps="http://schemas.microsoft.com/office/word/2010/wordprocessingShape" mc:Ignorable="w14 w15 w16se w16cid w16 w16cex w16sdtdh wp14">
+<w:footnotes xmlns:wpc="http://schemas.microsoft.com/office/word/2010/wordprocessingCanvas" xmlns:cx="http://schemas.microsoft.com/office/drawing/2014/chartex" xmlns:cx1="http://schemas.microsoft.com/office/drawing/2015/9/8/chartex" xmlns:cx2="http://schemas.microsoft.com/office/drawing/2015/10/21/chartex" xmlns:cx3="http://schemas.microsoft.com/office/drawing/2016/5/9/chartex" xmlns:cx4="http://schemas.microsoft.com/office/drawing/2016/5/10/chartex" xmlns:cx5="http://schemas.microsoft.com/office/drawing/2016/5/11/chartex" xmlns:cx6="http://schemas.microsoft.com/office/drawing/2016/5/12/chartex" xmlns:cx7="http://schemas.microsoft.com/office/drawing/2016/5/13/chartex" xmlns:cx8="http://schemas.microsoft.com/office/drawing/2016/5/14/chartex" xmlns:mc="http://schemas.openxmlformats.org/markup-compatibility/2006" xmlns:aink="http://schemas.microsoft.com/office/drawing/2016/ink" xmlns:am3d="http://schemas.microsoft.com/office/drawing/2017/model3d" xmlns:o="urn:schemas-microsoft-com:office:office" xmlns:r="http://schemas.openxmlformats.org/officeDocument/2006/relationships" xmlns:m="http://schemas.openxmlformats.org/officeDocument/2006/math" xmlns:v="urn:schemas-microsoft-com:vml" xmlns:wp14="http://schemas.microsoft.com/office/word/2010/wordprocessingDrawing" xmlns:wp="http://schemas.openxmlformats.org/drawingml/2006/wordprocessingDrawing" xmlns:w10="urn:schemas-microsoft-com:office:word" xmlns:w="http://schemas.openxmlformats.org/wordprocessingml/2006/main" xmlns:w14="http://schemas.microsoft.com/office/word/2010/wordml" xmlns:w15="http://schemas.microsoft.com/office/word/2012/wordml" xmlns:w16cex="http://schemas.microsoft.com/office/word/2018/wordml/cex" xmlns:w16cid="http://schemas.microsoft.com/office/word/2016/wordml/cid" xmlns:w16="http://schemas.microsoft.com/office/word/2018/wordml" xmlns:w16sdtdh="http://schemas.microsoft.com/office/word/2020/wordml/sdtdatahash" xmlns:w16se="http://schemas.microsoft.com/office/word/2015/wordml/symex" xmlns:wpg="http://schemas.microsoft.com/office/word/2010/wordprocessingGroup" xmlns:wpi="http://schemas.microsoft.com/office/word/2010/wordprocessingInk" xmlns:wne="http://schemas.microsoft.com/office/word/2006/wordml" xmlns:wps="http://schemas.microsoft.com/office/word/2010/wordprocessingShape" mc:Ignorable="w14 w15 w16se w16cid w16 w16cex w16sdtdh wp14">
   <w:footnote w:type="separator" w:id="-1">
     <w:p>
       <w:r>
@@ -18765,7 +18898,7 @@
 </file>
 
 <file path=word/header1.xml><?xml version="1.0" encoding="utf-8"?>
-<w:hdr xmlns:wpc="http://schemas.microsoft.com/office/word/2010/wordprocessingCanvas" xmlns:cx="http://schemas.microsoft.com/office/drawing/2014/chartex" xmlns:cx1="http://schemas.microsoft.com/office/drawing/2015/9/8/chartex" xmlns:cx2="http://schemas.microsoft.com/office/drawing/2015/10/21/chartex" xmlns:cx3="http://schemas.microsoft.com/office/drawing/2016/5/9/chartex" xmlns:cx4="http://schemas.microsoft.com/office/drawing/2016/5/10/chartex" xmlns:cx5="http://schemas.microsoft.com/office/drawing/2016/5/11/chartex" xmlns:cx6="http://schemas.microsoft.com/office/drawing/2016/5/12/chartex" xmlns:cx7="http://schemas.microsoft.com/office/drawing/2016/5/13/chartex" xmlns:cx8="http://schemas.microsoft.com/office/drawing/2016/5/14/chartex" xmlns:mc="http://schemas.openxmlformats.org/markup-compatibility/2006" xmlns:aink="http://schemas.microsoft.com/office/drawing/2016/ink" xmlns:am3d="http://schemas.microsoft.com/office/drawing/2017/model3d" xmlns:o="urn:schemas-microsoft-com:office:office" xmlns:oel="http://schemas.microsoft.com/office/2019/extlst" xmlns:r="http://schemas.openxmlformats.org/officeDocument/2006/relationships" xmlns:m="http://schemas.openxmlformats.org/officeDocument/2006/math" xmlns:v="urn:schemas-microsoft-com:vml" xmlns:wp14="http://schemas.microsoft.com/office/word/2010/wordprocessingDrawing" xmlns:wp="http://schemas.openxmlformats.org/drawingml/2006/wordprocessingDrawing" xmlns:w10="urn:schemas-microsoft-com:office:word" xmlns:w="http://schemas.openxmlformats.org/wordprocessingml/2006/main" xmlns:w14="http://schemas.microsoft.com/office/word/2010/wordml" xmlns:w15="http://schemas.microsoft.com/office/word/2012/wordml" xmlns:w16cex="http://schemas.microsoft.com/office/word/2018/wordml/cex" xmlns:w16cid="http://schemas.microsoft.com/office/word/2016/wordml/cid" xmlns:w16="http://schemas.microsoft.com/office/word/2018/wordml" xmlns:w16sdtdh="http://schemas.microsoft.com/office/word/2020/wordml/sdtdatahash" xmlns:w16se="http://schemas.microsoft.com/office/word/2015/wordml/symex" xmlns:wpg="http://schemas.microsoft.com/office/word/2010/wordprocessingGroup" xmlns:wpi="http://schemas.microsoft.com/office/word/2010/wordprocessingInk" xmlns:wne="http://schemas.microsoft.com/office/word/2006/wordml" xmlns:wps="http://schemas.microsoft.com/office/word/2010/wordprocessingShape" mc:Ignorable="w14 w15 w16se w16cid w16 w16cex w16sdtdh wp14">
+<w:hdr xmlns:wpc="http://schemas.microsoft.com/office/word/2010/wordprocessingCanvas" xmlns:cx="http://schemas.microsoft.com/office/drawing/2014/chartex" xmlns:cx1="http://schemas.microsoft.com/office/drawing/2015/9/8/chartex" xmlns:cx2="http://schemas.microsoft.com/office/drawing/2015/10/21/chartex" xmlns:cx3="http://schemas.microsoft.com/office/drawing/2016/5/9/chartex" xmlns:cx4="http://schemas.microsoft.com/office/drawing/2016/5/10/chartex" xmlns:cx5="http://schemas.microsoft.com/office/drawing/2016/5/11/chartex" xmlns:cx6="http://schemas.microsoft.com/office/drawing/2016/5/12/chartex" xmlns:cx7="http://schemas.microsoft.com/office/drawing/2016/5/13/chartex" xmlns:cx8="http://schemas.microsoft.com/office/drawing/2016/5/14/chartex" xmlns:mc="http://schemas.openxmlformats.org/markup-compatibility/2006" xmlns:aink="http://schemas.microsoft.com/office/drawing/2016/ink" xmlns:am3d="http://schemas.microsoft.com/office/drawing/2017/model3d" xmlns:o="urn:schemas-microsoft-com:office:office" xmlns:r="http://schemas.openxmlformats.org/officeDocument/2006/relationships" xmlns:m="http://schemas.openxmlformats.org/officeDocument/2006/math" xmlns:v="urn:schemas-microsoft-com:vml" xmlns:wp14="http://schemas.microsoft.com/office/word/2010/wordprocessingDrawing" xmlns:wp="http://schemas.openxmlformats.org/drawingml/2006/wordprocessingDrawing" xmlns:w10="urn:schemas-microsoft-com:office:word" xmlns:w="http://schemas.openxmlformats.org/wordprocessingml/2006/main" xmlns:w14="http://schemas.microsoft.com/office/word/2010/wordml" xmlns:w15="http://schemas.microsoft.com/office/word/2012/wordml" xmlns:w16cex="http://schemas.microsoft.com/office/word/2018/wordml/cex" xmlns:w16cid="http://schemas.microsoft.com/office/word/2016/wordml/cid" xmlns:w16="http://schemas.microsoft.com/office/word/2018/wordml" xmlns:w16sdtdh="http://schemas.microsoft.com/office/word/2020/wordml/sdtdatahash" xmlns:w16se="http://schemas.microsoft.com/office/word/2015/wordml/symex" xmlns:wpg="http://schemas.microsoft.com/office/word/2010/wordprocessingGroup" xmlns:wpi="http://schemas.microsoft.com/office/word/2010/wordprocessingInk" xmlns:wne="http://schemas.microsoft.com/office/word/2006/wordml" xmlns:wps="http://schemas.microsoft.com/office/word/2010/wordprocessingShape" mc:Ignorable="w14 w15 w16se w16cid w16 w16cex w16sdtdh wp14">
   <w:p>
     <w:pPr>
       <w:widowControl w:val="0"/>
@@ -19015,6 +19148,13 @@
           </w:r>
           <w:r>
             <w:rPr>
+              <w:noProof/>
+              <w:color w:val="241A61"/>
+            </w:rPr>
+            <w:t>1</w:t>
+          </w:r>
+          <w:r>
+            <w:rPr>
               <w:color w:val="241A61"/>
             </w:rPr>
             <w:fldChar w:fldCharType="end"/>
@@ -19045,7 +19185,7 @@
 </file>
 
 <file path=word/header2.xml><?xml version="1.0" encoding="utf-8"?>
-<w:hdr xmlns:wpc="http://schemas.microsoft.com/office/word/2010/wordprocessingCanvas" xmlns:cx="http://schemas.microsoft.com/office/drawing/2014/chartex" xmlns:cx1="http://schemas.microsoft.com/office/drawing/2015/9/8/chartex" xmlns:cx2="http://schemas.microsoft.com/office/drawing/2015/10/21/chartex" xmlns:cx3="http://schemas.microsoft.com/office/drawing/2016/5/9/chartex" xmlns:cx4="http://schemas.microsoft.com/office/drawing/2016/5/10/chartex" xmlns:cx5="http://schemas.microsoft.com/office/drawing/2016/5/11/chartex" xmlns:cx6="http://schemas.microsoft.com/office/drawing/2016/5/12/chartex" xmlns:cx7="http://schemas.microsoft.com/office/drawing/2016/5/13/chartex" xmlns:cx8="http://schemas.microsoft.com/office/drawing/2016/5/14/chartex" xmlns:mc="http://schemas.openxmlformats.org/markup-compatibility/2006" xmlns:aink="http://schemas.microsoft.com/office/drawing/2016/ink" xmlns:am3d="http://schemas.microsoft.com/office/drawing/2017/model3d" xmlns:o="urn:schemas-microsoft-com:office:office" xmlns:oel="http://schemas.microsoft.com/office/2019/extlst" xmlns:r="http://schemas.openxmlformats.org/officeDocument/2006/relationships" xmlns:m="http://schemas.openxmlformats.org/officeDocument/2006/math" xmlns:v="urn:schemas-microsoft-com:vml" xmlns:wp14="http://schemas.microsoft.com/office/word/2010/wordprocessingDrawing" xmlns:wp="http://schemas.openxmlformats.org/drawingml/2006/wordprocessingDrawing" xmlns:w10="urn:schemas-microsoft-com:office:word" xmlns:w="http://schemas.openxmlformats.org/wordprocessingml/2006/main" xmlns:w14="http://schemas.microsoft.com/office/word/2010/wordml" xmlns:w15="http://schemas.microsoft.com/office/word/2012/wordml" xmlns:w16cex="http://schemas.microsoft.com/office/word/2018/wordml/cex" xmlns:w16cid="http://schemas.microsoft.com/office/word/2016/wordml/cid" xmlns:w16="http://schemas.microsoft.com/office/word/2018/wordml" xmlns:w16sdtdh="http://schemas.microsoft.com/office/word/2020/wordml/sdtdatahash" xmlns:w16se="http://schemas.microsoft.com/office/word/2015/wordml/symex" xmlns:wpg="http://schemas.microsoft.com/office/word/2010/wordprocessingGroup" xmlns:wpi="http://schemas.microsoft.com/office/word/2010/wordprocessingInk" xmlns:wne="http://schemas.microsoft.com/office/word/2006/wordml" xmlns:wps="http://schemas.microsoft.com/office/word/2010/wordprocessingShape" mc:Ignorable="w14 w15 w16se w16cid w16 w16cex w16sdtdh wp14">
+<w:hdr xmlns:wpc="http://schemas.microsoft.com/office/word/2010/wordprocessingCanvas" xmlns:cx="http://schemas.microsoft.com/office/drawing/2014/chartex" xmlns:cx1="http://schemas.microsoft.com/office/drawing/2015/9/8/chartex" xmlns:cx2="http://schemas.microsoft.com/office/drawing/2015/10/21/chartex" xmlns:cx3="http://schemas.microsoft.com/office/drawing/2016/5/9/chartex" xmlns:cx4="http://schemas.microsoft.com/office/drawing/2016/5/10/chartex" xmlns:cx5="http://schemas.microsoft.com/office/drawing/2016/5/11/chartex" xmlns:cx6="http://schemas.microsoft.com/office/drawing/2016/5/12/chartex" xmlns:cx7="http://schemas.microsoft.com/office/drawing/2016/5/13/chartex" xmlns:cx8="http://schemas.microsoft.com/office/drawing/2016/5/14/chartex" xmlns:mc="http://schemas.openxmlformats.org/markup-compatibility/2006" xmlns:aink="http://schemas.microsoft.com/office/drawing/2016/ink" xmlns:am3d="http://schemas.microsoft.com/office/drawing/2017/model3d" xmlns:o="urn:schemas-microsoft-com:office:office" xmlns:r="http://schemas.openxmlformats.org/officeDocument/2006/relationships" xmlns:m="http://schemas.openxmlformats.org/officeDocument/2006/math" xmlns:v="urn:schemas-microsoft-com:vml" xmlns:wp14="http://schemas.microsoft.com/office/word/2010/wordprocessingDrawing" xmlns:wp="http://schemas.openxmlformats.org/drawingml/2006/wordprocessingDrawing" xmlns:w10="urn:schemas-microsoft-com:office:word" xmlns:w="http://schemas.openxmlformats.org/wordprocessingml/2006/main" xmlns:w14="http://schemas.microsoft.com/office/word/2010/wordml" xmlns:w15="http://schemas.microsoft.com/office/word/2012/wordml" xmlns:w16cex="http://schemas.microsoft.com/office/word/2018/wordml/cex" xmlns:w16cid="http://schemas.microsoft.com/office/word/2016/wordml/cid" xmlns:w16="http://schemas.microsoft.com/office/word/2018/wordml" xmlns:w16sdtdh="http://schemas.microsoft.com/office/word/2020/wordml/sdtdatahash" xmlns:w16se="http://schemas.microsoft.com/office/word/2015/wordml/symex" xmlns:wpg="http://schemas.microsoft.com/office/word/2010/wordprocessingGroup" xmlns:wpi="http://schemas.microsoft.com/office/word/2010/wordprocessingInk" xmlns:wne="http://schemas.microsoft.com/office/word/2006/wordml" xmlns:wps="http://schemas.microsoft.com/office/word/2010/wordprocessingShape" mc:Ignorable="w14 w15 w16se w16cid w16 w16cex w16sdtdh wp14">
   <w:p>
     <w:pPr>
       <w:pBdr>
@@ -19069,7 +19209,7 @@
 </file>
 
 <file path=word/header3.xml><?xml version="1.0" encoding="utf-8"?>
-<w:hdr xmlns:wpc="http://schemas.microsoft.com/office/word/2010/wordprocessingCanvas" xmlns:cx="http://schemas.microsoft.com/office/drawing/2014/chartex" xmlns:cx1="http://schemas.microsoft.com/office/drawing/2015/9/8/chartex" xmlns:cx2="http://schemas.microsoft.com/office/drawing/2015/10/21/chartex" xmlns:cx3="http://schemas.microsoft.com/office/drawing/2016/5/9/chartex" xmlns:cx4="http://schemas.microsoft.com/office/drawing/2016/5/10/chartex" xmlns:cx5="http://schemas.microsoft.com/office/drawing/2016/5/11/chartex" xmlns:cx6="http://schemas.microsoft.com/office/drawing/2016/5/12/chartex" xmlns:cx7="http://schemas.microsoft.com/office/drawing/2016/5/13/chartex" xmlns:cx8="http://schemas.microsoft.com/office/drawing/2016/5/14/chartex" xmlns:mc="http://schemas.openxmlformats.org/markup-compatibility/2006" xmlns:aink="http://schemas.microsoft.com/office/drawing/2016/ink" xmlns:am3d="http://schemas.microsoft.com/office/drawing/2017/model3d" xmlns:o="urn:schemas-microsoft-com:office:office" xmlns:oel="http://schemas.microsoft.com/office/2019/extlst" xmlns:r="http://schemas.openxmlformats.org/officeDocument/2006/relationships" xmlns:m="http://schemas.openxmlformats.org/officeDocument/2006/math" xmlns:v="urn:schemas-microsoft-com:vml" xmlns:wp14="http://schemas.microsoft.com/office/word/2010/wordprocessingDrawing" xmlns:wp="http://schemas.openxmlformats.org/drawingml/2006/wordprocessingDrawing" xmlns:w10="urn:schemas-microsoft-com:office:word" xmlns:w="http://schemas.openxmlformats.org/wordprocessingml/2006/main" xmlns:w14="http://schemas.microsoft.com/office/word/2010/wordml" xmlns:w15="http://schemas.microsoft.com/office/word/2012/wordml" xmlns:w16cex="http://schemas.microsoft.com/office/word/2018/wordml/cex" xmlns:w16cid="http://schemas.microsoft.com/office/word/2016/wordml/cid" xmlns:w16="http://schemas.microsoft.com/office/word/2018/wordml" xmlns:w16sdtdh="http://schemas.microsoft.com/office/word/2020/wordml/sdtdatahash" xmlns:w16se="http://schemas.microsoft.com/office/word/2015/wordml/symex" xmlns:wpg="http://schemas.microsoft.com/office/word/2010/wordprocessingGroup" xmlns:wpi="http://schemas.microsoft.com/office/word/2010/wordprocessingInk" xmlns:wne="http://schemas.microsoft.com/office/word/2006/wordml" xmlns:wps="http://schemas.microsoft.com/office/word/2010/wordprocessingShape" mc:Ignorable="w14 w15 w16se w16cid w16 w16cex w16sdtdh wp14">
+<w:hdr xmlns:wpc="http://schemas.microsoft.com/office/word/2010/wordprocessingCanvas" xmlns:cx="http://schemas.microsoft.com/office/drawing/2014/chartex" xmlns:cx1="http://schemas.microsoft.com/office/drawing/2015/9/8/chartex" xmlns:cx2="http://schemas.microsoft.com/office/drawing/2015/10/21/chartex" xmlns:cx3="http://schemas.microsoft.com/office/drawing/2016/5/9/chartex" xmlns:cx4="http://schemas.microsoft.com/office/drawing/2016/5/10/chartex" xmlns:cx5="http://schemas.microsoft.com/office/drawing/2016/5/11/chartex" xmlns:cx6="http://schemas.microsoft.com/office/drawing/2016/5/12/chartex" xmlns:cx7="http://schemas.microsoft.com/office/drawing/2016/5/13/chartex" xmlns:cx8="http://schemas.microsoft.com/office/drawing/2016/5/14/chartex" xmlns:mc="http://schemas.openxmlformats.org/markup-compatibility/2006" xmlns:aink="http://schemas.microsoft.com/office/drawing/2016/ink" xmlns:am3d="http://schemas.microsoft.com/office/drawing/2017/model3d" xmlns:o="urn:schemas-microsoft-com:office:office" xmlns:r="http://schemas.openxmlformats.org/officeDocument/2006/relationships" xmlns:m="http://schemas.openxmlformats.org/officeDocument/2006/math" xmlns:v="urn:schemas-microsoft-com:vml" xmlns:wp14="http://schemas.microsoft.com/office/word/2010/wordprocessingDrawing" xmlns:wp="http://schemas.openxmlformats.org/drawingml/2006/wordprocessingDrawing" xmlns:w10="urn:schemas-microsoft-com:office:word" xmlns:w="http://schemas.openxmlformats.org/wordprocessingml/2006/main" xmlns:w14="http://schemas.microsoft.com/office/word/2010/wordml" xmlns:w15="http://schemas.microsoft.com/office/word/2012/wordml" xmlns:w16cex="http://schemas.microsoft.com/office/word/2018/wordml/cex" xmlns:w16cid="http://schemas.microsoft.com/office/word/2016/wordml/cid" xmlns:w16="http://schemas.microsoft.com/office/word/2018/wordml" xmlns:w16sdtdh="http://schemas.microsoft.com/office/word/2020/wordml/sdtdatahash" xmlns:w16se="http://schemas.microsoft.com/office/word/2015/wordml/symex" xmlns:wpg="http://schemas.microsoft.com/office/word/2010/wordprocessingGroup" xmlns:wpi="http://schemas.microsoft.com/office/word/2010/wordprocessingInk" xmlns:wne="http://schemas.microsoft.com/office/word/2006/wordml" xmlns:wps="http://schemas.microsoft.com/office/word/2010/wordprocessingShape" mc:Ignorable="w14 w15 w16se w16cid w16 w16cex w16sdtdh wp14">
   <w:p>
     <w:pPr>
       <w:widowControl w:val="0"/>
@@ -19207,6 +19347,14 @@
             </w:rPr>
             <w:t>Proyecto Integrador</w:t>
           </w:r>
+          <w:r>
+            <w:rPr>
+              <w:rFonts w:ascii="Roboto" w:eastAsia="Roboto" w:hAnsi="Roboto" w:cs="Roboto"/>
+              <w:sz w:val="24"/>
+              <w:szCs w:val="24"/>
+            </w:rPr>
+            <w:t xml:space="preserve"> – Biblioteca – Grupo 16</w:t>
+          </w:r>
         </w:p>
         <w:p>
           <w:pPr>
@@ -19291,7 +19439,7 @@
 </file>
 
 <file path=word/header4.xml><?xml version="1.0" encoding="utf-8"?>
-<w:hdr xmlns:wpc="http://schemas.microsoft.com/office/word/2010/wordprocessingCanvas" xmlns:cx="http://schemas.microsoft.com/office/drawing/2014/chartex" xmlns:cx1="http://schemas.microsoft.com/office/drawing/2015/9/8/chartex" xmlns:cx2="http://schemas.microsoft.com/office/drawing/2015/10/21/chartex" xmlns:cx3="http://schemas.microsoft.com/office/drawing/2016/5/9/chartex" xmlns:cx4="http://schemas.microsoft.com/office/drawing/2016/5/10/chartex" xmlns:cx5="http://schemas.microsoft.com/office/drawing/2016/5/11/chartex" xmlns:cx6="http://schemas.microsoft.com/office/drawing/2016/5/12/chartex" xmlns:cx7="http://schemas.microsoft.com/office/drawing/2016/5/13/chartex" xmlns:cx8="http://schemas.microsoft.com/office/drawing/2016/5/14/chartex" xmlns:mc="http://schemas.openxmlformats.org/markup-compatibility/2006" xmlns:aink="http://schemas.microsoft.com/office/drawing/2016/ink" xmlns:am3d="http://schemas.microsoft.com/office/drawing/2017/model3d" xmlns:o="urn:schemas-microsoft-com:office:office" xmlns:oel="http://schemas.microsoft.com/office/2019/extlst" xmlns:r="http://schemas.openxmlformats.org/officeDocument/2006/relationships" xmlns:m="http://schemas.openxmlformats.org/officeDocument/2006/math" xmlns:v="urn:schemas-microsoft-com:vml" xmlns:wp14="http://schemas.microsoft.com/office/word/2010/wordprocessingDrawing" xmlns:wp="http://schemas.openxmlformats.org/drawingml/2006/wordprocessingDrawing" xmlns:w10="urn:schemas-microsoft-com:office:word" xmlns:w="http://schemas.openxmlformats.org/wordprocessingml/2006/main" xmlns:w14="http://schemas.microsoft.com/office/word/2010/wordml" xmlns:w15="http://schemas.microsoft.com/office/word/2012/wordml" xmlns:w16cex="http://schemas.microsoft.com/office/word/2018/wordml/cex" xmlns:w16cid="http://schemas.microsoft.com/office/word/2016/wordml/cid" xmlns:w16="http://schemas.microsoft.com/office/word/2018/wordml" xmlns:w16sdtdh="http://schemas.microsoft.com/office/word/2020/wordml/sdtdatahash" xmlns:w16se="http://schemas.microsoft.com/office/word/2015/wordml/symex" xmlns:wpg="http://schemas.microsoft.com/office/word/2010/wordprocessingGroup" xmlns:wpi="http://schemas.microsoft.com/office/word/2010/wordprocessingInk" xmlns:wne="http://schemas.microsoft.com/office/word/2006/wordml" xmlns:wps="http://schemas.microsoft.com/office/word/2010/wordprocessingShape" mc:Ignorable="w14 w15 w16se w16cid w16 w16cex w16sdtdh wp14">
+<w:hdr xmlns:wpc="http://schemas.microsoft.com/office/word/2010/wordprocessingCanvas" xmlns:cx="http://schemas.microsoft.com/office/drawing/2014/chartex" xmlns:cx1="http://schemas.microsoft.com/office/drawing/2015/9/8/chartex" xmlns:cx2="http://schemas.microsoft.com/office/drawing/2015/10/21/chartex" xmlns:cx3="http://schemas.microsoft.com/office/drawing/2016/5/9/chartex" xmlns:cx4="http://schemas.microsoft.com/office/drawing/2016/5/10/chartex" xmlns:cx5="http://schemas.microsoft.com/office/drawing/2016/5/11/chartex" xmlns:cx6="http://schemas.microsoft.com/office/drawing/2016/5/12/chartex" xmlns:cx7="http://schemas.microsoft.com/office/drawing/2016/5/13/chartex" xmlns:cx8="http://schemas.microsoft.com/office/drawing/2016/5/14/chartex" xmlns:mc="http://schemas.openxmlformats.org/markup-compatibility/2006" xmlns:aink="http://schemas.microsoft.com/office/drawing/2016/ink" xmlns:am3d="http://schemas.microsoft.com/office/drawing/2017/model3d" xmlns:o="urn:schemas-microsoft-com:office:office" xmlns:r="http://schemas.openxmlformats.org/officeDocument/2006/relationships" xmlns:m="http://schemas.openxmlformats.org/officeDocument/2006/math" xmlns:v="urn:schemas-microsoft-com:vml" xmlns:wp14="http://schemas.microsoft.com/office/word/2010/wordprocessingDrawing" xmlns:wp="http://schemas.openxmlformats.org/drawingml/2006/wordprocessingDrawing" xmlns:w10="urn:schemas-microsoft-com:office:word" xmlns:w="http://schemas.openxmlformats.org/wordprocessingml/2006/main" xmlns:w14="http://schemas.microsoft.com/office/word/2010/wordml" xmlns:w15="http://schemas.microsoft.com/office/word/2012/wordml" xmlns:w16cex="http://schemas.microsoft.com/office/word/2018/wordml/cex" xmlns:w16cid="http://schemas.microsoft.com/office/word/2016/wordml/cid" xmlns:w16="http://schemas.microsoft.com/office/word/2018/wordml" xmlns:w16sdtdh="http://schemas.microsoft.com/office/word/2020/wordml/sdtdatahash" xmlns:w16se="http://schemas.microsoft.com/office/word/2015/wordml/symex" xmlns:wpg="http://schemas.microsoft.com/office/word/2010/wordprocessingGroup" xmlns:wpi="http://schemas.microsoft.com/office/word/2010/wordprocessingInk" xmlns:wne="http://schemas.microsoft.com/office/word/2006/wordml" xmlns:wps="http://schemas.microsoft.com/office/word/2010/wordprocessingShape" mc:Ignorable="w14 w15 w16se w16cid w16 w16cex w16sdtdh wp14">
   <w:p>
     <w:pPr>
       <w:pBdr>
@@ -19315,7 +19463,7 @@
 </file>
 
 <file path=word/header5.xml><?xml version="1.0" encoding="utf-8"?>
-<w:hdr xmlns:wpc="http://schemas.microsoft.com/office/word/2010/wordprocessingCanvas" xmlns:cx="http://schemas.microsoft.com/office/drawing/2014/chartex" xmlns:cx1="http://schemas.microsoft.com/office/drawing/2015/9/8/chartex" xmlns:cx2="http://schemas.microsoft.com/office/drawing/2015/10/21/chartex" xmlns:cx3="http://schemas.microsoft.com/office/drawing/2016/5/9/chartex" xmlns:cx4="http://schemas.microsoft.com/office/drawing/2016/5/10/chartex" xmlns:cx5="http://schemas.microsoft.com/office/drawing/2016/5/11/chartex" xmlns:cx6="http://schemas.microsoft.com/office/drawing/2016/5/12/chartex" xmlns:cx7="http://schemas.microsoft.com/office/drawing/2016/5/13/chartex" xmlns:cx8="http://schemas.microsoft.com/office/drawing/2016/5/14/chartex" xmlns:mc="http://schemas.openxmlformats.org/markup-compatibility/2006" xmlns:aink="http://schemas.microsoft.com/office/drawing/2016/ink" xmlns:am3d="http://schemas.microsoft.com/office/drawing/2017/model3d" xmlns:o="urn:schemas-microsoft-com:office:office" xmlns:oel="http://schemas.microsoft.com/office/2019/extlst" xmlns:r="http://schemas.openxmlformats.org/officeDocument/2006/relationships" xmlns:m="http://schemas.openxmlformats.org/officeDocument/2006/math" xmlns:v="urn:schemas-microsoft-com:vml" xmlns:wp14="http://schemas.microsoft.com/office/word/2010/wordprocessingDrawing" xmlns:wp="http://schemas.openxmlformats.org/drawingml/2006/wordprocessingDrawing" xmlns:w10="urn:schemas-microsoft-com:office:word" xmlns:w="http://schemas.openxmlformats.org/wordprocessingml/2006/main" xmlns:w14="http://schemas.microsoft.com/office/word/2010/wordml" xmlns:w15="http://schemas.microsoft.com/office/word/2012/wordml" xmlns:w16cex="http://schemas.microsoft.com/office/word/2018/wordml/cex" xmlns:w16cid="http://schemas.microsoft.com/office/word/2016/wordml/cid" xmlns:w16="http://schemas.microsoft.com/office/word/2018/wordml" xmlns:w16sdtdh="http://schemas.microsoft.com/office/word/2020/wordml/sdtdatahash" xmlns:w16se="http://schemas.microsoft.com/office/word/2015/wordml/symex" xmlns:wpg="http://schemas.microsoft.com/office/word/2010/wordprocessingGroup" xmlns:wpi="http://schemas.microsoft.com/office/word/2010/wordprocessingInk" xmlns:wne="http://schemas.microsoft.com/office/word/2006/wordml" xmlns:wps="http://schemas.microsoft.com/office/word/2010/wordprocessingShape" mc:Ignorable="w14 w15 w16se w16cid w16 w16cex w16sdtdh wp14">
+<w:hdr xmlns:wpc="http://schemas.microsoft.com/office/word/2010/wordprocessingCanvas" xmlns:cx="http://schemas.microsoft.com/office/drawing/2014/chartex" xmlns:cx1="http://schemas.microsoft.com/office/drawing/2015/9/8/chartex" xmlns:cx2="http://schemas.microsoft.com/office/drawing/2015/10/21/chartex" xmlns:cx3="http://schemas.microsoft.com/office/drawing/2016/5/9/chartex" xmlns:cx4="http://schemas.microsoft.com/office/drawing/2016/5/10/chartex" xmlns:cx5="http://schemas.microsoft.com/office/drawing/2016/5/11/chartex" xmlns:cx6="http://schemas.microsoft.com/office/drawing/2016/5/12/chartex" xmlns:cx7="http://schemas.microsoft.com/office/drawing/2016/5/13/chartex" xmlns:cx8="http://schemas.microsoft.com/office/drawing/2016/5/14/chartex" xmlns:mc="http://schemas.openxmlformats.org/markup-compatibility/2006" xmlns:aink="http://schemas.microsoft.com/office/drawing/2016/ink" xmlns:am3d="http://schemas.microsoft.com/office/drawing/2017/model3d" xmlns:o="urn:schemas-microsoft-com:office:office" xmlns:r="http://schemas.openxmlformats.org/officeDocument/2006/relationships" xmlns:m="http://schemas.openxmlformats.org/officeDocument/2006/math" xmlns:v="urn:schemas-microsoft-com:vml" xmlns:wp14="http://schemas.microsoft.com/office/word/2010/wordprocessingDrawing" xmlns:wp="http://schemas.openxmlformats.org/drawingml/2006/wordprocessingDrawing" xmlns:w10="urn:schemas-microsoft-com:office:word" xmlns:w="http://schemas.openxmlformats.org/wordprocessingml/2006/main" xmlns:w14="http://schemas.microsoft.com/office/word/2010/wordml" xmlns:w15="http://schemas.microsoft.com/office/word/2012/wordml" xmlns:w16cex="http://schemas.microsoft.com/office/word/2018/wordml/cex" xmlns:w16cid="http://schemas.microsoft.com/office/word/2016/wordml/cid" xmlns:w16="http://schemas.microsoft.com/office/word/2018/wordml" xmlns:w16sdtdh="http://schemas.microsoft.com/office/word/2020/wordml/sdtdatahash" xmlns:w16se="http://schemas.microsoft.com/office/word/2015/wordml/symex" xmlns:wpg="http://schemas.microsoft.com/office/word/2010/wordprocessingGroup" xmlns:wpi="http://schemas.microsoft.com/office/word/2010/wordprocessingInk" xmlns:wne="http://schemas.microsoft.com/office/word/2006/wordml" xmlns:wps="http://schemas.microsoft.com/office/word/2010/wordprocessingShape" mc:Ignorable="w14 w15 w16se w16cid w16 w16cex w16sdtdh wp14">
   <w:p>
     <w:pPr>
       <w:widowControl w:val="0"/>
@@ -19589,7 +19737,7 @@
 </file>
 
 <file path=word/numbering.xml><?xml version="1.0" encoding="utf-8"?>
-<w:numbering xmlns:wpc="http://schemas.microsoft.com/office/word/2010/wordprocessingCanvas" xmlns:cx="http://schemas.microsoft.com/office/drawing/2014/chartex" xmlns:cx1="http://schemas.microsoft.com/office/drawing/2015/9/8/chartex" xmlns:cx2="http://schemas.microsoft.com/office/drawing/2015/10/21/chartex" xmlns:cx3="http://schemas.microsoft.com/office/drawing/2016/5/9/chartex" xmlns:cx4="http://schemas.microsoft.com/office/drawing/2016/5/10/chartex" xmlns:cx5="http://schemas.microsoft.com/office/drawing/2016/5/11/chartex" xmlns:cx6="http://schemas.microsoft.com/office/drawing/2016/5/12/chartex" xmlns:cx7="http://schemas.microsoft.com/office/drawing/2016/5/13/chartex" xmlns:cx8="http://schemas.microsoft.com/office/drawing/2016/5/14/chartex" xmlns:mc="http://schemas.openxmlformats.org/markup-compatibility/2006" xmlns:aink="http://schemas.microsoft.com/office/drawing/2016/ink" xmlns:am3d="http://schemas.microsoft.com/office/drawing/2017/model3d" xmlns:o="urn:schemas-microsoft-com:office:office" xmlns:oel="http://schemas.microsoft.com/office/2019/extlst" xmlns:r="http://schemas.openxmlformats.org/officeDocument/2006/relationships" xmlns:m="http://schemas.openxmlformats.org/officeDocument/2006/math" xmlns:v="urn:schemas-microsoft-com:vml" xmlns:wp14="http://schemas.microsoft.com/office/word/2010/wordprocessingDrawing" xmlns:wp="http://schemas.openxmlformats.org/drawingml/2006/wordprocessingDrawing" xmlns:w10="urn:schemas-microsoft-com:office:word" xmlns:w="http://schemas.openxmlformats.org/wordprocessingml/2006/main" xmlns:w14="http://schemas.microsoft.com/office/word/2010/wordml" xmlns:w15="http://schemas.microsoft.com/office/word/2012/wordml" xmlns:w16cex="http://schemas.microsoft.com/office/word/2018/wordml/cex" xmlns:w16cid="http://schemas.microsoft.com/office/word/2016/wordml/cid" xmlns:w16="http://schemas.microsoft.com/office/word/2018/wordml" xmlns:w16sdtdh="http://schemas.microsoft.com/office/word/2020/wordml/sdtdatahash" xmlns:w16se="http://schemas.microsoft.com/office/word/2015/wordml/symex" xmlns:wpg="http://schemas.microsoft.com/office/word/2010/wordprocessingGroup" xmlns:wpi="http://schemas.microsoft.com/office/word/2010/wordprocessingInk" xmlns:wne="http://schemas.microsoft.com/office/word/2006/wordml" xmlns:wps="http://schemas.microsoft.com/office/word/2010/wordprocessingShape" mc:Ignorable="w14 w15 w16se w16cid w16 w16cex w16sdtdh wp14">
+<w:numbering xmlns:wpc="http://schemas.microsoft.com/office/word/2010/wordprocessingCanvas" xmlns:cx="http://schemas.microsoft.com/office/drawing/2014/chartex" xmlns:cx1="http://schemas.microsoft.com/office/drawing/2015/9/8/chartex" xmlns:cx2="http://schemas.microsoft.com/office/drawing/2015/10/21/chartex" xmlns:cx3="http://schemas.microsoft.com/office/drawing/2016/5/9/chartex" xmlns:cx4="http://schemas.microsoft.com/office/drawing/2016/5/10/chartex" xmlns:cx5="http://schemas.microsoft.com/office/drawing/2016/5/11/chartex" xmlns:cx6="http://schemas.microsoft.com/office/drawing/2016/5/12/chartex" xmlns:cx7="http://schemas.microsoft.com/office/drawing/2016/5/13/chartex" xmlns:cx8="http://schemas.microsoft.com/office/drawing/2016/5/14/chartex" xmlns:mc="http://schemas.openxmlformats.org/markup-compatibility/2006" xmlns:aink="http://schemas.microsoft.com/office/drawing/2016/ink" xmlns:am3d="http://schemas.microsoft.com/office/drawing/2017/model3d" xmlns:o="urn:schemas-microsoft-com:office:office" xmlns:r="http://schemas.openxmlformats.org/officeDocument/2006/relationships" xmlns:m="http://schemas.openxmlformats.org/officeDocument/2006/math" xmlns:v="urn:schemas-microsoft-com:vml" xmlns:wp14="http://schemas.microsoft.com/office/word/2010/wordprocessingDrawing" xmlns:wp="http://schemas.openxmlformats.org/drawingml/2006/wordprocessingDrawing" xmlns:w10="urn:schemas-microsoft-com:office:word" xmlns:w="http://schemas.openxmlformats.org/wordprocessingml/2006/main" xmlns:w14="http://schemas.microsoft.com/office/word/2010/wordml" xmlns:w15="http://schemas.microsoft.com/office/word/2012/wordml" xmlns:w16cex="http://schemas.microsoft.com/office/word/2018/wordml/cex" xmlns:w16cid="http://schemas.microsoft.com/office/word/2016/wordml/cid" xmlns:w16="http://schemas.microsoft.com/office/word/2018/wordml" xmlns:w16sdtdh="http://schemas.microsoft.com/office/word/2020/wordml/sdtdatahash" xmlns:w16se="http://schemas.microsoft.com/office/word/2015/wordml/symex" xmlns:wpg="http://schemas.microsoft.com/office/word/2010/wordprocessingGroup" xmlns:wpi="http://schemas.microsoft.com/office/word/2010/wordprocessingInk" xmlns:wne="http://schemas.microsoft.com/office/word/2006/wordml" xmlns:wps="http://schemas.microsoft.com/office/word/2010/wordprocessingShape" mc:Ignorable="w14 w15 w16se w16cid w16 w16cex w16sdtdh wp14">
   <w:abstractNum w:abstractNumId="0" w15:restartNumberingAfterBreak="0">
     <w:nsid w:val="119F2273"/>
     <w:multiLevelType w:val="multilevel"/>
@@ -20573,31 +20721,31 @@
       </w:rPr>
     </w:lvl>
   </w:abstractNum>
-  <w:num w:numId="1" w16cid:durableId="1131166948">
+  <w:num w:numId="1">
     <w:abstractNumId w:val="0"/>
   </w:num>
-  <w:num w:numId="2" w16cid:durableId="1390425453">
+  <w:num w:numId="2">
     <w:abstractNumId w:val="7"/>
   </w:num>
-  <w:num w:numId="3" w16cid:durableId="1417284877">
+  <w:num w:numId="3">
     <w:abstractNumId w:val="1"/>
   </w:num>
-  <w:num w:numId="4" w16cid:durableId="1674070671">
+  <w:num w:numId="4">
     <w:abstractNumId w:val="8"/>
   </w:num>
-  <w:num w:numId="5" w16cid:durableId="1475028600">
+  <w:num w:numId="5">
     <w:abstractNumId w:val="3"/>
   </w:num>
-  <w:num w:numId="6" w16cid:durableId="1572764891">
+  <w:num w:numId="6">
     <w:abstractNumId w:val="6"/>
   </w:num>
-  <w:num w:numId="7" w16cid:durableId="906232418">
+  <w:num w:numId="7">
     <w:abstractNumId w:val="4"/>
   </w:num>
-  <w:num w:numId="8" w16cid:durableId="1740400520">
+  <w:num w:numId="8">
     <w:abstractNumId w:val="2"/>
   </w:num>
-  <w:num w:numId="9" w16cid:durableId="1301810336">
+  <w:num w:numId="9">
     <w:abstractNumId w:val="5"/>
   </w:num>
 </w:numbering>
@@ -21394,6 +21542,48 @@
       <w:contextualSpacing/>
     </w:pPr>
   </w:style>
+  <w:style w:type="paragraph" w:styleId="Encabezado">
+    <w:name w:val="header"/>
+    <w:basedOn w:val="Normal"/>
+    <w:link w:val="EncabezadoCar"/>
+    <w:uiPriority w:val="99"/>
+    <w:unhideWhenUsed/>
+    <w:rsid w:val="00B73E21"/>
+    <w:pPr>
+      <w:tabs>
+        <w:tab w:val="center" w:pos="4252"/>
+        <w:tab w:val="right" w:pos="8504"/>
+      </w:tabs>
+    </w:pPr>
+  </w:style>
+  <w:style w:type="character" w:customStyle="1" w:styleId="EncabezadoCar">
+    <w:name w:val="Encabezado Car"/>
+    <w:basedOn w:val="Fuentedeprrafopredeter"/>
+    <w:link w:val="Encabezado"/>
+    <w:uiPriority w:val="99"/>
+    <w:rsid w:val="00B73E21"/>
+  </w:style>
+  <w:style w:type="paragraph" w:styleId="Piedepgina">
+    <w:name w:val="footer"/>
+    <w:basedOn w:val="Normal"/>
+    <w:link w:val="PiedepginaCar"/>
+    <w:uiPriority w:val="99"/>
+    <w:unhideWhenUsed/>
+    <w:rsid w:val="00B73E21"/>
+    <w:pPr>
+      <w:tabs>
+        <w:tab w:val="center" w:pos="4252"/>
+        <w:tab w:val="right" w:pos="8504"/>
+      </w:tabs>
+    </w:pPr>
+  </w:style>
+  <w:style w:type="character" w:customStyle="1" w:styleId="PiedepginaCar">
+    <w:name w:val="Pie de página Car"/>
+    <w:basedOn w:val="Fuentedeprrafopredeter"/>
+    <w:link w:val="Piedepgina"/>
+    <w:uiPriority w:val="99"/>
+    <w:rsid w:val="00B73E21"/>
+  </w:style>
 </w:styles>
 </file>
 

</xml_diff>